<commit_message>
perbaikan tabel perbandingan kedua
</commit_message>
<xml_diff>
--- a/ILHAMMAULANA_18111064_TIFRP18C_PENGEMBANGAN APLIKASI PENDETEKSI GEMPA DAN TSUNAMI BERBASIS ANDROID V2.docx
+++ b/ILHAMMAULANA_18111064_TIFRP18C_PENGEMBANGAN APLIKASI PENDETEKSI GEMPA DAN TSUNAMI BERBASIS ANDROID V2.docx
@@ -3844,16 +3844,14 @@
       <w:tblPr>
         <w:tblStyle w:val="TableGrid"/>
         <w:tblpPr w:leftFromText="180" w:rightFromText="180" w:vertAnchor="text" w:horzAnchor="margin" w:tblpXSpec="center" w:tblpY="292"/>
-        <w:tblW w:w="11052" w:type="dxa"/>
+        <w:tblW w:w="8652" w:type="dxa"/>
         <w:tblLayout w:type="fixed"/>
         <w:tblLook w:val="04A0" w:firstRow="1" w:lastRow="0" w:firstColumn="1" w:lastColumn="0" w:noHBand="0" w:noVBand="1"/>
       </w:tblPr>
       <w:tblGrid>
-        <w:gridCol w:w="709"/>
-        <w:gridCol w:w="1985"/>
-        <w:gridCol w:w="2551"/>
-        <w:gridCol w:w="1980"/>
-        <w:gridCol w:w="2126"/>
+        <w:gridCol w:w="846"/>
+        <w:gridCol w:w="2699"/>
+        <w:gridCol w:w="3406"/>
         <w:gridCol w:w="1701"/>
       </w:tblGrid>
       <w:tr>
@@ -3862,7 +3860,7 @@
         </w:trPr>
         <w:tc>
           <w:tcPr>
-            <w:tcW w:w="709" w:type="dxa"/>
+            <w:tcW w:w="846" w:type="dxa"/>
             <w:noWrap/>
             <w:hideMark/>
           </w:tcPr>
@@ -3878,7 +3876,9 @@
         </w:tc>
         <w:tc>
           <w:tcPr>
-            <w:tcW w:w="1985" w:type="dxa"/>
+            <w:tcW w:w="2699" w:type="dxa"/>
+            <w:noWrap/>
+            <w:hideMark/>
           </w:tcPr>
           <w:p>
             <w:pPr>
@@ -3886,15 +3886,13 @@
               <w:jc w:val="both"/>
             </w:pPr>
             <w:r>
-              <w:t>PENELITI</w:t>
+              <w:t>JUDUL</w:t>
             </w:r>
           </w:p>
         </w:tc>
         <w:tc>
           <w:tcPr>
-            <w:tcW w:w="2551" w:type="dxa"/>
-            <w:noWrap/>
-            <w:hideMark/>
+            <w:tcW w:w="3406" w:type="dxa"/>
           </w:tcPr>
           <w:p>
             <w:pPr>
@@ -3902,35 +3900,7 @@
               <w:jc w:val="both"/>
             </w:pPr>
             <w:r>
-              <w:t>JUDUL</w:t>
-            </w:r>
-          </w:p>
-        </w:tc>
-        <w:tc>
-          <w:tcPr>
-            <w:tcW w:w="1980" w:type="dxa"/>
-          </w:tcPr>
-          <w:p>
-            <w:pPr>
-              <w:spacing w:line="360" w:lineRule="auto"/>
-              <w:jc w:val="both"/>
-            </w:pPr>
-            <w:r>
-              <w:t>Metode Penlitian</w:t>
-            </w:r>
-          </w:p>
-        </w:tc>
-        <w:tc>
-          <w:tcPr>
-            <w:tcW w:w="2126" w:type="dxa"/>
-          </w:tcPr>
-          <w:p>
-            <w:pPr>
-              <w:spacing w:line="360" w:lineRule="auto"/>
-              <w:jc w:val="both"/>
-            </w:pPr>
-            <w:r>
-              <w:t>Metode Pengembangan</w:t>
+              <w:t>Perbandingan</w:t>
             </w:r>
           </w:p>
         </w:tc>
@@ -3955,7 +3925,7 @@
         </w:trPr>
         <w:tc>
           <w:tcPr>
-            <w:tcW w:w="709" w:type="dxa"/>
+            <w:tcW w:w="846" w:type="dxa"/>
             <w:hideMark/>
           </w:tcPr>
           <w:p>
@@ -3970,7 +3940,8 @@
         </w:tc>
         <w:tc>
           <w:tcPr>
-            <w:tcW w:w="1985" w:type="dxa"/>
+            <w:tcW w:w="2699" w:type="dxa"/>
+            <w:hideMark/>
           </w:tcPr>
           <w:p>
             <w:pPr>
@@ -3978,23 +3949,17 @@
               <w:jc w:val="both"/>
             </w:pPr>
             <w:r>
-              <w:t>Gilang Zakaria Putra1, Nanda Bima Mahendra2,</w:t>
-            </w:r>
-          </w:p>
-          <w:p>
-            <w:pPr>
-              <w:spacing w:line="360" w:lineRule="auto"/>
-              <w:jc w:val="both"/>
-            </w:pPr>
-            <w:r>
-              <w:t>Muhammad Bima Indra Kusuma3, Galih Anggi Satriawan4</w:t>
+              <w:t>Aplikasi Deteksi Gempa Secara Realtime Berbasis Mobile di</w:t>
+            </w:r>
+            <w:r>
+              <w:br/>
+              <w:t>Indonesia 2019</w:t>
             </w:r>
           </w:p>
         </w:tc>
         <w:tc>
           <w:tcPr>
-            <w:tcW w:w="2551" w:type="dxa"/>
-            <w:hideMark/>
+            <w:tcW w:w="3406" w:type="dxa"/>
           </w:tcPr>
           <w:p>
             <w:pPr>
@@ -4002,103 +3967,13 @@
               <w:jc w:val="both"/>
             </w:pPr>
             <w:r>
-              <w:t>Aplikasi Deteksi Gempa Secara Realtime Berbasis Mobile di</w:t>
-            </w:r>
-            <w:r>
-              <w:br/>
-              <w:t>Indonesia 2019</w:t>
-            </w:r>
-          </w:p>
-        </w:tc>
-        <w:tc>
-          <w:tcPr>
-            <w:tcW w:w="1980" w:type="dxa"/>
-          </w:tcPr>
-          <w:p>
-            <w:pPr>
-              <w:pStyle w:val="ListParagraph"/>
-              <w:spacing w:line="360" w:lineRule="auto"/>
-            </w:pPr>
-          </w:p>
-          <w:p>
-            <w:pPr>
-              <w:pStyle w:val="ListParagraph"/>
-              <w:numPr>
-                <w:ilvl w:val="0"/>
-                <w:numId w:val="26"/>
-              </w:numPr>
-              <w:spacing w:line="360" w:lineRule="auto"/>
-              <w:jc w:val="both"/>
-            </w:pPr>
-            <w:r>
-              <w:t>Wawanca</w:t>
-            </w:r>
-            <w:r>
-              <w:t>r</w:t>
-            </w:r>
-            <w:r>
-              <w:t>a</w:t>
-            </w:r>
-          </w:p>
-          <w:p>
-            <w:pPr>
-              <w:pStyle w:val="ListParagraph"/>
-              <w:numPr>
-                <w:ilvl w:val="0"/>
-                <w:numId w:val="26"/>
-              </w:numPr>
-              <w:spacing w:line="360" w:lineRule="auto"/>
-              <w:jc w:val="both"/>
-            </w:pPr>
-            <w:r>
-              <w:t>Studi Literartur</w:t>
-            </w:r>
-          </w:p>
-          <w:p>
-            <w:pPr>
-              <w:pStyle w:val="ListParagraph"/>
-              <w:numPr>
-                <w:ilvl w:val="0"/>
-                <w:numId w:val="26"/>
-              </w:numPr>
-              <w:spacing w:line="360" w:lineRule="auto"/>
-              <w:jc w:val="both"/>
-            </w:pPr>
-            <w:r>
-              <w:t>Observasi</w:t>
-            </w:r>
-          </w:p>
-        </w:tc>
-        <w:tc>
-          <w:tcPr>
-            <w:tcW w:w="2126" w:type="dxa"/>
-          </w:tcPr>
-          <w:p>
-            <w:pPr>
-              <w:pStyle w:val="ListParagraph"/>
-              <w:numPr>
-                <w:ilvl w:val="0"/>
-                <w:numId w:val="24"/>
-              </w:numPr>
-              <w:spacing w:line="360" w:lineRule="auto"/>
-              <w:jc w:val="both"/>
-            </w:pPr>
-            <w:r>
-              <w:t>Firebase Cloud Messaging</w:t>
-            </w:r>
-          </w:p>
-          <w:p>
-            <w:pPr>
-              <w:pStyle w:val="ListParagraph"/>
-              <w:numPr>
-                <w:ilvl w:val="0"/>
-                <w:numId w:val="24"/>
-              </w:numPr>
-              <w:spacing w:line="360" w:lineRule="auto"/>
-              <w:jc w:val="both"/>
-            </w:pPr>
-            <w:r>
-              <w:t>Code generation</w:t>
+              <w:t xml:space="preserve">Menggunakan </w:t>
+            </w:r>
+            <w:r>
+              <w:t xml:space="preserve">Firebase Cloud Messaging </w:t>
+            </w:r>
+            <w:r>
+              <w:t>sebagai notifikasi secara realtime</w:t>
             </w:r>
           </w:p>
         </w:tc>
@@ -4123,7 +3998,7 @@
         </w:trPr>
         <w:tc>
           <w:tcPr>
-            <w:tcW w:w="709" w:type="dxa"/>
+            <w:tcW w:w="846" w:type="dxa"/>
             <w:noWrap/>
             <w:hideMark/>
           </w:tcPr>
@@ -4139,7 +4014,8 @@
         </w:tc>
         <w:tc>
           <w:tcPr>
-            <w:tcW w:w="1985" w:type="dxa"/>
+            <w:tcW w:w="2699" w:type="dxa"/>
+            <w:hideMark/>
           </w:tcPr>
           <w:p>
             <w:pPr>
@@ -4147,203 +4023,55 @@
               <w:jc w:val="both"/>
             </w:pPr>
             <w:r>
-              <w:t>M</w:t>
-            </w:r>
-            <w:r>
-              <w:t>uhammad Khoirul H, Firdannisa Nur I,Mirza Dadi N, Very Kurnia Bakti, Nurohim</w:t>
+              <w:t>SISTEM PERINGATAN DINI TSUNAMI BERBASIS INTERNET OF THINGS</w:t>
+            </w:r>
+            <w:r>
+              <w:br/>
+              <w:t>BERDASARKAN KETINGGIAN GELOMBANG AIR DAN GETARAN GEMPA</w:t>
             </w:r>
           </w:p>
         </w:tc>
         <w:tc>
           <w:tcPr>
-            <w:tcW w:w="2551" w:type="dxa"/>
-            <w:hideMark/>
+            <w:tcW w:w="3406" w:type="dxa"/>
           </w:tcPr>
           <w:p>
             <w:pPr>
               <w:spacing w:line="360" w:lineRule="auto"/>
-              <w:jc w:val="both"/>
-            </w:pPr>
-            <w:r>
-              <w:t>SISTEM PERINGATAN DINI TSUNAMI BERBASIS INTERNET OF THINGS</w:t>
-            </w:r>
-            <w:r>
-              <w:br/>
-              <w:t>BERDASARKAN KETINGGIAN GELOMBANG AIR DAN GETARAN GEMPA</w:t>
-            </w:r>
-          </w:p>
-        </w:tc>
-        <w:tc>
-          <w:tcPr>
-            <w:tcW w:w="1980" w:type="dxa"/>
-          </w:tcPr>
-          <w:p>
-            <w:pPr>
-              <w:pStyle w:val="ListParagraph"/>
-              <w:numPr>
-                <w:ilvl w:val="0"/>
-                <w:numId w:val="19"/>
-              </w:numPr>
-              <w:spacing w:line="360" w:lineRule="auto"/>
-            </w:pPr>
-            <w:r>
-              <w:t>Rencana</w:t>
-            </w:r>
-          </w:p>
-          <w:p>
-            <w:pPr>
-              <w:pStyle w:val="ListParagraph"/>
-              <w:numPr>
-                <w:ilvl w:val="0"/>
-                <w:numId w:val="19"/>
-              </w:numPr>
-              <w:spacing w:line="360" w:lineRule="auto"/>
-            </w:pPr>
-            <w:r>
-              <w:t>Analisis</w:t>
-            </w:r>
-          </w:p>
-          <w:p>
-            <w:pPr>
-              <w:pStyle w:val="ListParagraph"/>
-              <w:numPr>
-                <w:ilvl w:val="0"/>
-                <w:numId w:val="19"/>
-              </w:numPr>
-              <w:spacing w:line="360" w:lineRule="auto"/>
-            </w:pPr>
-            <w:r>
-              <w:t>Rancangan atau desain</w:t>
-            </w:r>
-          </w:p>
-          <w:p>
-            <w:pPr>
-              <w:pStyle w:val="ListParagraph"/>
-              <w:numPr>
-                <w:ilvl w:val="0"/>
-                <w:numId w:val="19"/>
-              </w:numPr>
-              <w:spacing w:line="360" w:lineRule="auto"/>
-            </w:pPr>
-            <w:r>
-              <w:t>implementasi</w:t>
-            </w:r>
+              <w:ind w:left="360"/>
+              <w:jc w:val="both"/>
+            </w:pPr>
           </w:p>
           <w:p>
             <w:pPr>
               <w:pStyle w:val="ListParagraph"/>
               <w:spacing w:line="360" w:lineRule="auto"/>
-              <w:jc w:val="both"/>
-            </w:pPr>
-          </w:p>
-        </w:tc>
-        <w:tc>
-          <w:tcPr>
-            <w:tcW w:w="2126" w:type="dxa"/>
-          </w:tcPr>
-          <w:p>
-            <w:pPr>
-              <w:spacing w:line="360" w:lineRule="auto"/>
-              <w:ind w:left="360"/>
-              <w:jc w:val="both"/>
-            </w:pPr>
-          </w:p>
-          <w:p>
-            <w:pPr>
-              <w:pStyle w:val="ListParagraph"/>
-              <w:numPr>
-                <w:ilvl w:val="0"/>
-                <w:numId w:val="19"/>
-              </w:numPr>
-              <w:spacing w:line="360" w:lineRule="auto"/>
-              <w:jc w:val="both"/>
-            </w:pPr>
-            <w:r>
-              <w:t>Kebutuhan Perangkat Keras</w:t>
-            </w:r>
-          </w:p>
-          <w:p>
-            <w:pPr>
-              <w:pStyle w:val="ListParagraph"/>
-              <w:numPr>
-                <w:ilvl w:val="0"/>
-                <w:numId w:val="19"/>
-              </w:numPr>
-              <w:spacing w:line="360" w:lineRule="auto"/>
-              <w:jc w:val="both"/>
-            </w:pPr>
-            <w:r>
-              <w:t>Kebutuhan Perangkat Lunak</w:t>
-            </w:r>
-          </w:p>
-          <w:p>
-            <w:pPr>
-              <w:pStyle w:val="ListParagraph"/>
-              <w:numPr>
-                <w:ilvl w:val="0"/>
-                <w:numId w:val="19"/>
-              </w:numPr>
-              <w:spacing w:line="360" w:lineRule="auto"/>
-              <w:jc w:val="both"/>
-            </w:pPr>
-            <w:r>
-              <w:t>Diagram Blok</w:t>
-            </w:r>
-          </w:p>
-          <w:p>
-            <w:pPr>
-              <w:pStyle w:val="ListParagraph"/>
-              <w:numPr>
-                <w:ilvl w:val="0"/>
-                <w:numId w:val="19"/>
-              </w:numPr>
-              <w:spacing w:line="360" w:lineRule="auto"/>
-              <w:jc w:val="both"/>
-            </w:pPr>
-            <w:r>
-              <w:t>Flowchart</w:t>
-            </w:r>
-          </w:p>
-          <w:p>
-            <w:pPr>
-              <w:pStyle w:val="ListParagraph"/>
-              <w:numPr>
-                <w:ilvl w:val="0"/>
-                <w:numId w:val="19"/>
-              </w:numPr>
-              <w:spacing w:line="360" w:lineRule="auto"/>
-              <w:jc w:val="both"/>
-            </w:pPr>
-            <w:r>
-              <w:t>Diagram Rangkaian Alat</w:t>
-            </w:r>
-          </w:p>
-          <w:p>
-            <w:pPr>
-              <w:pStyle w:val="ListParagraph"/>
-              <w:numPr>
-                <w:ilvl w:val="0"/>
-                <w:numId w:val="19"/>
-              </w:numPr>
-              <w:spacing w:line="360" w:lineRule="auto"/>
-              <w:jc w:val="both"/>
-            </w:pPr>
-            <w:r>
-              <w:t>Desain</w:t>
-            </w:r>
-          </w:p>
-          <w:p>
-            <w:pPr>
-              <w:pStyle w:val="ListParagraph"/>
-              <w:numPr>
-                <w:ilvl w:val="0"/>
-                <w:numId w:val="19"/>
-              </w:numPr>
-              <w:spacing w:line="360" w:lineRule="auto"/>
-              <w:jc w:val="both"/>
-            </w:pPr>
-            <w:r>
-              <w:t>Pengujian</w:t>
+              <w:ind w:left="0"/>
+              <w:jc w:val="both"/>
+            </w:pPr>
+            <w:r>
+              <w:t>Menjadikan air dan getaran sebagai obyek penelitian, lalu segala</w:t>
+            </w:r>
+            <w:r>
+              <w:t xml:space="preserve"> aktivitas tinggi rendah</w:t>
+            </w:r>
+            <w:r>
+              <w:t xml:space="preserve"> </w:t>
+            </w:r>
+            <w:r>
+              <w:t xml:space="preserve">nya air akan di pantau secara otomatis, menggunakan perangkat sensor lalu data dari sensor tersebut </w:t>
+            </w:r>
+            <w:r>
+              <w:t xml:space="preserve">akan dikirimkan ke </w:t>
+            </w:r>
+            <w:r>
+              <w:t>Wemos D1 R1 selanjutnya akan</w:t>
+            </w:r>
+            <w:r>
+              <w:t xml:space="preserve"> </w:t>
+            </w:r>
+            <w:r>
+              <w:t>ditampilkan pada web dengan bantuan WiFisebagai koneksi internet.</w:t>
             </w:r>
           </w:p>
         </w:tc>
@@ -4368,7 +4096,7 @@
         </w:trPr>
         <w:tc>
           <w:tcPr>
-            <w:tcW w:w="709" w:type="dxa"/>
+            <w:tcW w:w="846" w:type="dxa"/>
             <w:noWrap/>
             <w:hideMark/>
           </w:tcPr>
@@ -4378,14 +4106,14 @@
               <w:jc w:val="both"/>
             </w:pPr>
             <w:r>
-              <w:lastRenderedPageBreak/>
               <w:t>3</w:t>
             </w:r>
           </w:p>
         </w:tc>
         <w:tc>
           <w:tcPr>
-            <w:tcW w:w="1985" w:type="dxa"/>
+            <w:tcW w:w="2699" w:type="dxa"/>
+            <w:hideMark/>
           </w:tcPr>
           <w:p>
             <w:pPr>
@@ -4393,20 +4121,21 @@
               <w:jc w:val="both"/>
             </w:pPr>
             <w:r>
-              <w:t>Putu Artawan</w:t>
-            </w:r>
-            <w:r>
-              <w:t xml:space="preserve"> </w:t>
-            </w:r>
-            <w:r>
-              <w:t>dan I Ketut Purnamawan</w:t>
+              <w:t>RANCANGAN DETEKTOR GEMPA BERPOTENSI TSUNAMI</w:t>
+            </w:r>
+            <w:r>
+              <w:br/>
+              <w:t>BERBASIS WIRELESS SENSOR NETWORK</w:t>
+            </w:r>
+            <w:r>
+              <w:br/>
+              <w:t>DENGAN SISTEM MAGNETIC ALTITUDE 2015</w:t>
             </w:r>
           </w:p>
         </w:tc>
         <w:tc>
           <w:tcPr>
-            <w:tcW w:w="2551" w:type="dxa"/>
-            <w:hideMark/>
+            <w:tcW w:w="3406" w:type="dxa"/>
           </w:tcPr>
           <w:p>
             <w:pPr>
@@ -4414,137 +4143,10 @@
               <w:jc w:val="both"/>
             </w:pPr>
             <w:r>
-              <w:t>RANCANGAN DETEKTOR GEMPA BERPOTENSI TSUNAMI</w:t>
-            </w:r>
-            <w:r>
-              <w:br/>
-              <w:t>BERBASIS WIRELESS SENSOR NETWORK</w:t>
-            </w:r>
-            <w:r>
-              <w:br/>
-              <w:t>DENGAN SISTEM MAGNETIC ALTITUDE 2015</w:t>
-            </w:r>
-          </w:p>
-        </w:tc>
-        <w:tc>
-          <w:tcPr>
-            <w:tcW w:w="1980" w:type="dxa"/>
-          </w:tcPr>
-          <w:p>
-            <w:pPr>
-              <w:pStyle w:val="ListParagraph"/>
-              <w:numPr>
-                <w:ilvl w:val="0"/>
-                <w:numId w:val="27"/>
-              </w:numPr>
-              <w:spacing w:line="360" w:lineRule="auto"/>
-              <w:jc w:val="both"/>
-            </w:pPr>
-            <w:r>
-              <w:t>Skala Shindo</w:t>
-            </w:r>
-          </w:p>
-          <w:p>
-            <w:pPr>
-              <w:pStyle w:val="ListParagraph"/>
-              <w:numPr>
-                <w:ilvl w:val="0"/>
-                <w:numId w:val="27"/>
-              </w:numPr>
-              <w:spacing w:line="360" w:lineRule="auto"/>
-              <w:jc w:val="both"/>
-            </w:pPr>
-            <w:r>
-              <w:t>Shaking Table</w:t>
-            </w:r>
-          </w:p>
-          <w:p>
-            <w:pPr>
-              <w:pStyle w:val="ListParagraph"/>
-              <w:numPr>
-                <w:ilvl w:val="0"/>
-                <w:numId w:val="27"/>
-              </w:numPr>
-              <w:spacing w:line="360" w:lineRule="auto"/>
-              <w:jc w:val="both"/>
-            </w:pPr>
-            <w:r>
-              <w:t>Intensity Scale</w:t>
-            </w:r>
-          </w:p>
-          <w:p>
-            <w:pPr>
-              <w:pStyle w:val="ListParagraph"/>
-              <w:numPr>
-                <w:ilvl w:val="0"/>
-                <w:numId w:val="27"/>
-              </w:numPr>
-              <w:spacing w:line="360" w:lineRule="auto"/>
-              <w:jc w:val="both"/>
-            </w:pPr>
-            <w:r>
-              <w:t>TinyOs</w:t>
-            </w:r>
-          </w:p>
-        </w:tc>
-        <w:tc>
-          <w:tcPr>
-            <w:tcW w:w="2126" w:type="dxa"/>
-          </w:tcPr>
-          <w:p>
-            <w:pPr>
-              <w:pStyle w:val="ListParagraph"/>
-              <w:numPr>
-                <w:ilvl w:val="0"/>
-                <w:numId w:val="21"/>
-              </w:numPr>
-              <w:spacing w:line="360" w:lineRule="auto"/>
-              <w:jc w:val="both"/>
-            </w:pPr>
-            <w:r>
-              <w:t>Perencanan Topologi Sistem</w:t>
-            </w:r>
-          </w:p>
-          <w:p>
-            <w:pPr>
-              <w:pStyle w:val="ListParagraph"/>
-              <w:numPr>
-                <w:ilvl w:val="0"/>
-                <w:numId w:val="21"/>
-              </w:numPr>
-              <w:spacing w:line="360" w:lineRule="auto"/>
-              <w:jc w:val="both"/>
-            </w:pPr>
-            <w:r>
-              <w:t>Pengukuran</w:t>
-            </w:r>
-          </w:p>
-          <w:p>
-            <w:pPr>
-              <w:pStyle w:val="ListParagraph"/>
-              <w:numPr>
-                <w:ilvl w:val="0"/>
-                <w:numId w:val="21"/>
-              </w:numPr>
-              <w:spacing w:line="360" w:lineRule="auto"/>
-              <w:jc w:val="both"/>
-            </w:pPr>
-            <w:r>
-              <w:t>Hardware</w:t>
-            </w:r>
-          </w:p>
-          <w:p>
-            <w:pPr>
-              <w:pStyle w:val="ListParagraph"/>
-              <w:numPr>
-                <w:ilvl w:val="0"/>
-                <w:numId w:val="21"/>
-              </w:numPr>
-              <w:spacing w:line="360" w:lineRule="auto"/>
-              <w:jc w:val="both"/>
-            </w:pPr>
-            <w:r>
-              <w:t>Tahap Implementasi.</w:t>
+              <w:t xml:space="preserve">Menggunakan </w:t>
+            </w:r>
+            <w:r>
+              <w:t>Wireless Sensor Network</w:t>
             </w:r>
           </w:p>
         </w:tc>
@@ -4558,7 +4160,7 @@
               <w:jc w:val="both"/>
             </w:pPr>
             <w:r>
-              <w:t>Wireless sensor network</w:t>
+              <w:t>TinyOS</w:t>
             </w:r>
           </w:p>
         </w:tc>
@@ -4569,7 +4171,7 @@
         </w:trPr>
         <w:tc>
           <w:tcPr>
-            <w:tcW w:w="709" w:type="dxa"/>
+            <w:tcW w:w="846" w:type="dxa"/>
             <w:noWrap/>
             <w:hideMark/>
           </w:tcPr>
@@ -4579,13 +4181,15 @@
               <w:jc w:val="both"/>
             </w:pPr>
             <w:r>
+              <w:lastRenderedPageBreak/>
               <w:t>4</w:t>
             </w:r>
           </w:p>
         </w:tc>
         <w:tc>
           <w:tcPr>
-            <w:tcW w:w="1985" w:type="dxa"/>
+            <w:tcW w:w="2699" w:type="dxa"/>
+            <w:hideMark/>
           </w:tcPr>
           <w:p>
             <w:pPr>
@@ -4593,140 +4197,24 @@
               <w:jc w:val="both"/>
             </w:pPr>
             <w:r>
-              <w:t>Nuzul Imam Fadlilah, Ahmad Arifudin</w:t>
+              <w:t>PEMBUATAN ALAT PENDETEKSI GEMPA MENGGUNAKAN</w:t>
+            </w:r>
+            <w:r>
+              <w:br/>
+              <w:t>ACCELEROMETER BERBASIS ARDUINO 2018</w:t>
             </w:r>
           </w:p>
         </w:tc>
         <w:tc>
           <w:tcPr>
-            <w:tcW w:w="2551" w:type="dxa"/>
-            <w:hideMark/>
+            <w:tcW w:w="3406" w:type="dxa"/>
           </w:tcPr>
           <w:p>
             <w:pPr>
               <w:spacing w:line="360" w:lineRule="auto"/>
-              <w:jc w:val="both"/>
-            </w:pPr>
-            <w:r>
-              <w:t>PEMBUATAN ALAT PENDETEKSI GEMPA MENGGUNAKAN</w:t>
-            </w:r>
-            <w:r>
-              <w:br/>
-              <w:t>ACCELEROMETER BERBASIS ARDUINO 2018</w:t>
-            </w:r>
-          </w:p>
-        </w:tc>
-        <w:tc>
-          <w:tcPr>
-            <w:tcW w:w="1980" w:type="dxa"/>
-          </w:tcPr>
-          <w:p>
-            <w:pPr>
-              <w:spacing w:line="360" w:lineRule="auto"/>
-              <w:jc w:val="both"/>
-            </w:pPr>
-          </w:p>
-          <w:p>
-            <w:pPr>
-              <w:pStyle w:val="ListParagraph"/>
-              <w:numPr>
-                <w:ilvl w:val="0"/>
-                <w:numId w:val="21"/>
-              </w:numPr>
-              <w:spacing w:line="360" w:lineRule="auto"/>
-              <w:jc w:val="both"/>
-            </w:pPr>
-            <w:r>
-              <w:t>Metode Observasi</w:t>
-            </w:r>
-          </w:p>
-          <w:p>
-            <w:pPr>
-              <w:pStyle w:val="ListParagraph"/>
-              <w:numPr>
-                <w:ilvl w:val="0"/>
-                <w:numId w:val="21"/>
-              </w:numPr>
-              <w:spacing w:line="360" w:lineRule="auto"/>
-              <w:jc w:val="both"/>
-            </w:pPr>
-            <w:r>
-              <w:t>Metode Wawancara</w:t>
-            </w:r>
-          </w:p>
-          <w:p>
-            <w:pPr>
-              <w:pStyle w:val="ListParagraph"/>
-              <w:numPr>
-                <w:ilvl w:val="0"/>
-                <w:numId w:val="21"/>
-              </w:numPr>
-              <w:spacing w:line="360" w:lineRule="auto"/>
-              <w:jc w:val="both"/>
-            </w:pPr>
-            <w:r>
-              <w:t>Metode Kepustakaan</w:t>
-            </w:r>
-          </w:p>
-        </w:tc>
-        <w:tc>
-          <w:tcPr>
-            <w:tcW w:w="2126" w:type="dxa"/>
-          </w:tcPr>
-          <w:p>
-            <w:pPr>
-              <w:pStyle w:val="ListParagraph"/>
-              <w:numPr>
-                <w:ilvl w:val="0"/>
-                <w:numId w:val="22"/>
-              </w:numPr>
-              <w:spacing w:line="360" w:lineRule="auto"/>
-              <w:jc w:val="both"/>
-            </w:pPr>
-            <w:r>
-              <w:t>Catu Daya</w:t>
-            </w:r>
-          </w:p>
-          <w:p>
-            <w:pPr>
-              <w:pStyle w:val="ListParagraph"/>
-              <w:numPr>
-                <w:ilvl w:val="0"/>
-                <w:numId w:val="22"/>
-              </w:numPr>
-              <w:spacing w:line="360" w:lineRule="auto"/>
-              <w:jc w:val="both"/>
-            </w:pPr>
-            <w:r>
-              <w:t>Input</w:t>
-            </w:r>
-          </w:p>
-          <w:p>
-            <w:pPr>
-              <w:pStyle w:val="ListParagraph"/>
-              <w:numPr>
-                <w:ilvl w:val="0"/>
-                <w:numId w:val="22"/>
-              </w:numPr>
-              <w:spacing w:line="360" w:lineRule="auto"/>
-              <w:jc w:val="both"/>
-            </w:pPr>
-            <w:r>
-              <w:t>Proses</w:t>
-            </w:r>
-          </w:p>
-          <w:p>
-            <w:pPr>
-              <w:pStyle w:val="ListParagraph"/>
-              <w:numPr>
-                <w:ilvl w:val="0"/>
-                <w:numId w:val="22"/>
-              </w:numPr>
-              <w:spacing w:line="360" w:lineRule="auto"/>
-              <w:jc w:val="both"/>
-            </w:pPr>
-            <w:r>
-              <w:t>Output</w:t>
+            </w:pPr>
+            <w:r>
+              <w:t xml:space="preserve">Menggunakan Accelerometer </w:t>
             </w:r>
           </w:p>
         </w:tc>
@@ -4741,6 +4229,9 @@
             </w:pPr>
             <w:r>
               <w:t>Arduino</w:t>
+            </w:r>
+            <w:r>
+              <w:t xml:space="preserve"> dan Personal Komputer</w:t>
             </w:r>
           </w:p>
         </w:tc>
@@ -4751,7 +4242,7 @@
         </w:trPr>
         <w:tc>
           <w:tcPr>
-            <w:tcW w:w="709" w:type="dxa"/>
+            <w:tcW w:w="846" w:type="dxa"/>
             <w:noWrap/>
             <w:hideMark/>
           </w:tcPr>
@@ -4767,7 +4258,8 @@
         </w:tc>
         <w:tc>
           <w:tcPr>
-            <w:tcW w:w="1985" w:type="dxa"/>
+            <w:tcW w:w="2699" w:type="dxa"/>
+            <w:hideMark/>
           </w:tcPr>
           <w:p>
             <w:pPr>
@@ -4775,142 +4267,28 @@
               <w:jc w:val="both"/>
             </w:pPr>
             <w:r>
-              <w:t>Budi Usmanto, Bernadhita H.S.U</w:t>
+              <w:t>PROTOTYPE SISTEM PENDETEKSI DAN PERINGATAN DINI</w:t>
+            </w:r>
+            <w:r>
+              <w:br/>
+              <w:t>BENCANA ALAM DI INDONESIA BERBASIS INTERNET OF THINGS</w:t>
+            </w:r>
+            <w:r>
+              <w:br/>
+              <w:t>(IoT)</w:t>
             </w:r>
           </w:p>
         </w:tc>
         <w:tc>
           <w:tcPr>
-            <w:tcW w:w="2551" w:type="dxa"/>
-            <w:hideMark/>
+            <w:tcW w:w="3406" w:type="dxa"/>
           </w:tcPr>
           <w:p>
             <w:pPr>
               <w:spacing w:line="360" w:lineRule="auto"/>
-              <w:jc w:val="both"/>
-            </w:pPr>
-            <w:r>
-              <w:t>PROTOTYPE SISTEM PENDETEKSI DAN PERINGATAN DINI</w:t>
-            </w:r>
-            <w:r>
-              <w:br/>
-              <w:t>BENCANA ALAM DI INDONESIA BERBASIS INTERNET OF THINGS</w:t>
-            </w:r>
-            <w:r>
-              <w:br/>
-              <w:t>(IoT)</w:t>
-            </w:r>
-          </w:p>
-        </w:tc>
-        <w:tc>
-          <w:tcPr>
-            <w:tcW w:w="1980" w:type="dxa"/>
-          </w:tcPr>
-          <w:p>
-            <w:pPr>
-              <w:numPr>
-                <w:ilvl w:val="0"/>
-                <w:numId w:val="22"/>
-              </w:numPr>
-              <w:spacing w:line="360" w:lineRule="auto"/>
-              <w:jc w:val="both"/>
-            </w:pPr>
-            <w:r>
-              <w:t>Gambaran Umum Sistem</w:t>
-            </w:r>
-          </w:p>
-          <w:p>
-            <w:pPr>
-              <w:numPr>
-                <w:ilvl w:val="0"/>
-                <w:numId w:val="22"/>
-              </w:numPr>
-              <w:spacing w:line="360" w:lineRule="auto"/>
-              <w:jc w:val="both"/>
-            </w:pPr>
-            <w:r>
-              <w:t>Perancangan</w:t>
-            </w:r>
-          </w:p>
-          <w:p>
-            <w:pPr>
-              <w:numPr>
-                <w:ilvl w:val="0"/>
-                <w:numId w:val="22"/>
-              </w:numPr>
-              <w:spacing w:line="360" w:lineRule="auto"/>
-              <w:jc w:val="both"/>
-            </w:pPr>
-            <w:r>
-              <w:t>Studi Literatur</w:t>
-            </w:r>
-          </w:p>
-          <w:p>
-            <w:pPr>
-              <w:pStyle w:val="ListParagraph"/>
-              <w:spacing w:line="360" w:lineRule="auto"/>
-              <w:jc w:val="both"/>
-            </w:pPr>
-          </w:p>
-        </w:tc>
-        <w:tc>
-          <w:tcPr>
-            <w:tcW w:w="2126" w:type="dxa"/>
-          </w:tcPr>
-          <w:p>
-            <w:pPr>
-              <w:pStyle w:val="ListParagraph"/>
-              <w:numPr>
-                <w:ilvl w:val="0"/>
-                <w:numId w:val="22"/>
-              </w:numPr>
-              <w:spacing w:line="360" w:lineRule="auto"/>
-              <w:jc w:val="both"/>
-            </w:pPr>
-            <w:r>
-              <w:t>Perancangan Alat</w:t>
-            </w:r>
-          </w:p>
-          <w:p>
-            <w:pPr>
-              <w:pStyle w:val="ListParagraph"/>
-              <w:numPr>
-                <w:ilvl w:val="0"/>
-                <w:numId w:val="22"/>
-              </w:numPr>
-              <w:spacing w:line="360" w:lineRule="auto"/>
-              <w:jc w:val="both"/>
-            </w:pPr>
-            <w:r>
-              <w:t>Perancangan Program</w:t>
-            </w:r>
-          </w:p>
-          <w:p>
-            <w:pPr>
-              <w:pStyle w:val="ListParagraph"/>
-              <w:numPr>
-                <w:ilvl w:val="0"/>
-                <w:numId w:val="22"/>
-              </w:numPr>
-              <w:spacing w:line="360" w:lineRule="auto"/>
-              <w:jc w:val="both"/>
-            </w:pPr>
-            <w:r>
-              <w:t>Pengujian Alat</w:t>
-            </w:r>
-          </w:p>
-          <w:p>
-            <w:pPr>
-              <w:pStyle w:val="ListParagraph"/>
-              <w:numPr>
-                <w:ilvl w:val="0"/>
-                <w:numId w:val="22"/>
-              </w:numPr>
-              <w:spacing w:line="360" w:lineRule="auto"/>
-              <w:jc w:val="both"/>
-            </w:pPr>
-            <w:r>
-              <w:t>Analisa</w:t>
+            </w:pPr>
+            <w:r>
+              <w:t>Menggunakan perangkat sensor untuk mendeteksi bencana seperti sensor gempa, sensor banjir</w:t>
             </w:r>
           </w:p>
         </w:tc>
@@ -4924,7 +4302,7 @@
               <w:jc w:val="both"/>
             </w:pPr>
             <w:r>
-              <w:t>Internet of Things</w:t>
+              <w:t>Personal komputer</w:t>
             </w:r>
           </w:p>
         </w:tc>
@@ -4935,7 +4313,7 @@
         </w:trPr>
         <w:tc>
           <w:tcPr>
-            <w:tcW w:w="709" w:type="dxa"/>
+            <w:tcW w:w="846" w:type="dxa"/>
             <w:noWrap/>
             <w:hideMark/>
           </w:tcPr>
@@ -4951,7 +4329,8 @@
         </w:tc>
         <w:tc>
           <w:tcPr>
-            <w:tcW w:w="1985" w:type="dxa"/>
+            <w:tcW w:w="2699" w:type="dxa"/>
+            <w:hideMark/>
           </w:tcPr>
           <w:p>
             <w:pPr>
@@ -4959,110 +4338,48 @@
               <w:jc w:val="both"/>
             </w:pPr>
             <w:r>
-              <w:t xml:space="preserve">Adi Kurniawan, TW Wisjhnuadji, </w:t>
-            </w:r>
-            <w:r>
-              <w:lastRenderedPageBreak/>
-              <w:t>Arsanto Narendro , Rizqi Ali Firdaus</w:t>
+              <w:t> </w:t>
+            </w:r>
+            <w:r>
+              <w:t>Sistem Deteksi Lokasi Gempa Menggunakan Arduino Mega 2560, Sensor</w:t>
+            </w:r>
+          </w:p>
+          <w:p>
+            <w:pPr>
+              <w:spacing w:line="360" w:lineRule="auto"/>
+              <w:jc w:val="both"/>
+            </w:pPr>
+            <w:r>
+              <w:t>SW-420, GPS Dan Notifikasi SMS</w:t>
             </w:r>
           </w:p>
         </w:tc>
         <w:tc>
           <w:tcPr>
-            <w:tcW w:w="2551" w:type="dxa"/>
-            <w:hideMark/>
+            <w:tcW w:w="3406" w:type="dxa"/>
           </w:tcPr>
           <w:p>
             <w:pPr>
               <w:spacing w:line="360" w:lineRule="auto"/>
-              <w:jc w:val="both"/>
-            </w:pPr>
-            <w:r>
-              <w:lastRenderedPageBreak/>
-              <w:t> </w:t>
-            </w:r>
-            <w:r>
-              <w:t xml:space="preserve">Sistem Deteksi Lokasi Gempa Menggunakan </w:t>
-            </w:r>
-            <w:r>
-              <w:lastRenderedPageBreak/>
-              <w:t>Arduino Mega 2560, Sensor</w:t>
+            </w:pPr>
+            <w:r>
+              <w:t>Pengujian sistem SMS (Short Message</w:t>
             </w:r>
           </w:p>
           <w:p>
             <w:pPr>
               <w:spacing w:line="360" w:lineRule="auto"/>
-              <w:jc w:val="both"/>
-            </w:pPr>
-            <w:r>
-              <w:t>SW-420, GPS Dan Notifikasi SMS</w:t>
-            </w:r>
-          </w:p>
-        </w:tc>
-        <w:tc>
-          <w:tcPr>
-            <w:tcW w:w="1980" w:type="dxa"/>
-          </w:tcPr>
-          <w:p>
-            <w:pPr>
-              <w:numPr>
-                <w:ilvl w:val="0"/>
-                <w:numId w:val="23"/>
-              </w:numPr>
+            </w:pPr>
+            <w:r>
+              <w:t>System) dilakukan untuk memastikan proses</w:t>
+            </w:r>
+          </w:p>
+          <w:p>
+            <w:pPr>
               <w:spacing w:line="360" w:lineRule="auto"/>
-              <w:jc w:val="both"/>
-            </w:pPr>
-            <w:r>
-              <w:lastRenderedPageBreak/>
-              <w:t xml:space="preserve">Analisa Kebutuhan Alat dan </w:t>
-            </w:r>
-            <w:r>
-              <w:lastRenderedPageBreak/>
-              <w:t>Sistem Deteksi</w:t>
-            </w:r>
-          </w:p>
-          <w:p>
-            <w:pPr>
-              <w:numPr>
-                <w:ilvl w:val="0"/>
-                <w:numId w:val="23"/>
-              </w:numPr>
-              <w:spacing w:line="360" w:lineRule="auto"/>
-              <w:jc w:val="both"/>
-            </w:pPr>
-            <w:r>
-              <w:t>Analisa Masalah</w:t>
-            </w:r>
-          </w:p>
-          <w:p>
-            <w:pPr>
-              <w:pStyle w:val="ListParagraph"/>
-              <w:spacing w:line="360" w:lineRule="auto"/>
-              <w:jc w:val="both"/>
-            </w:pPr>
-          </w:p>
-        </w:tc>
-        <w:tc>
-          <w:tcPr>
-            <w:tcW w:w="2126" w:type="dxa"/>
-          </w:tcPr>
-          <w:p>
-            <w:pPr>
-              <w:pStyle w:val="ListParagraph"/>
-              <w:numPr>
-                <w:ilvl w:val="0"/>
-                <w:numId w:val="23"/>
-              </w:numPr>
-              <w:spacing w:line="360" w:lineRule="auto"/>
-              <w:jc w:val="both"/>
-            </w:pPr>
-            <w:r>
-              <w:lastRenderedPageBreak/>
-              <w:t xml:space="preserve">Perancangan Sistem Deteksi </w:t>
-            </w:r>
-            <w:r>
-              <w:lastRenderedPageBreak/>
-              <w:t>Lokasi Gempa</w:t>
+            </w:pPr>
+            <w:r>
+              <w:t>pengiriman notifikasi</w:t>
             </w:r>
           </w:p>
         </w:tc>
@@ -5076,8 +4393,10 @@
               <w:jc w:val="both"/>
             </w:pPr>
             <w:r>
-              <w:lastRenderedPageBreak/>
               <w:t>Arduino</w:t>
+            </w:r>
+            <w:r>
+              <w:t xml:space="preserve"> dan android</w:t>
             </w:r>
           </w:p>
         </w:tc>

</xml_diff>

<commit_message>
bab 3 penambahan alat dan bahan dan penomoran gambar dan tabel
</commit_message>
<xml_diff>
--- a/ILHAMMAULANA_18111064_TIFRP18C_PENGEMBANGAN APLIKASI PENDETEKSI GEMPA DAN TSUNAMI BERBASIS ANDROID V2.docx
+++ b/ILHAMMAULANA_18111064_TIFRP18C_PENGEMBANGAN APLIKASI PENDETEKSI GEMPA DAN TSUNAMI BERBASIS ANDROID V2.docx
@@ -724,7 +724,21 @@
         <w:rPr>
           <w:szCs w:val="24"/>
         </w:rPr>
-        <w:t xml:space="preserve"> Smartphone , </w:t>
+        <w:t xml:space="preserve"> </w:t>
+      </w:r>
+      <w:proofErr w:type="gramStart"/>
+      <w:r>
+        <w:rPr>
+          <w:szCs w:val="24"/>
+        </w:rPr>
+        <w:t>Smartphone ,</w:t>
+      </w:r>
+      <w:proofErr w:type="gramEnd"/>
+      <w:r>
+        <w:rPr>
+          <w:szCs w:val="24"/>
+        </w:rPr>
+        <w:t xml:space="preserve"> </w:t>
       </w:r>
       <w:proofErr w:type="spellStart"/>
       <w:r>
@@ -761,6 +775,7 @@
         <w:t xml:space="preserve"> </w:t>
       </w:r>
       <w:proofErr w:type="spellStart"/>
+      <w:proofErr w:type="gramStart"/>
       <w:r>
         <w:rPr>
           <w:szCs w:val="24"/>
@@ -772,7 +787,14 @@
         <w:rPr>
           <w:szCs w:val="24"/>
         </w:rPr>
-        <w:t xml:space="preserve">  AI dan robot juga </w:t>
+        <w:t xml:space="preserve">  AI</w:t>
+      </w:r>
+      <w:proofErr w:type="gramEnd"/>
+      <w:r>
+        <w:rPr>
+          <w:szCs w:val="24"/>
+        </w:rPr>
+        <w:t xml:space="preserve"> dan robot juga </w:t>
       </w:r>
       <w:proofErr w:type="spellStart"/>
       <w:r>
@@ -1345,6 +1367,7 @@
         <w:t xml:space="preserve"> </w:t>
       </w:r>
       <w:proofErr w:type="spellStart"/>
+      <w:proofErr w:type="gramStart"/>
       <w:r>
         <w:rPr>
           <w:szCs w:val="24"/>
@@ -1356,7 +1379,14 @@
         <w:rPr>
           <w:szCs w:val="24"/>
         </w:rPr>
-        <w:t xml:space="preserve"> , </w:t>
+        <w:t xml:space="preserve"> ,</w:t>
+      </w:r>
+      <w:proofErr w:type="gramEnd"/>
+      <w:r>
+        <w:rPr>
+          <w:szCs w:val="24"/>
+        </w:rPr>
+        <w:t xml:space="preserve"> </w:t>
       </w:r>
       <w:proofErr w:type="spellStart"/>
       <w:r>
@@ -2062,6 +2092,7 @@
         <w:t xml:space="preserve"> </w:t>
       </w:r>
       <w:proofErr w:type="spellStart"/>
+      <w:proofErr w:type="gramStart"/>
       <w:r>
         <w:rPr>
           <w:szCs w:val="24"/>
@@ -2073,7 +2104,14 @@
         <w:rPr>
           <w:szCs w:val="24"/>
         </w:rPr>
-        <w:t xml:space="preserve"> , </w:t>
+        <w:t xml:space="preserve"> ,</w:t>
+      </w:r>
+      <w:proofErr w:type="gramEnd"/>
+      <w:r>
+        <w:rPr>
+          <w:szCs w:val="24"/>
+        </w:rPr>
+        <w:t xml:space="preserve"> </w:t>
       </w:r>
       <w:proofErr w:type="spellStart"/>
       <w:r>
@@ -3983,6 +4021,7 @@
         <w:t xml:space="preserve"> </w:t>
       </w:r>
       <w:proofErr w:type="spellStart"/>
+      <w:proofErr w:type="gramStart"/>
       <w:r>
         <w:rPr>
           <w:szCs w:val="24"/>
@@ -3994,7 +4033,14 @@
         <w:rPr>
           <w:szCs w:val="24"/>
         </w:rPr>
-        <w:t xml:space="preserve"> , </w:t>
+        <w:t xml:space="preserve"> ,</w:t>
+      </w:r>
+      <w:proofErr w:type="gramEnd"/>
+      <w:r>
+        <w:rPr>
+          <w:szCs w:val="24"/>
+        </w:rPr>
+        <w:t xml:space="preserve"> </w:t>
       </w:r>
       <w:r>
         <w:rPr>
@@ -4213,6 +4259,7 @@
         <w:t xml:space="preserve"> </w:t>
       </w:r>
       <w:proofErr w:type="spellStart"/>
+      <w:proofErr w:type="gramStart"/>
       <w:r>
         <w:rPr>
           <w:szCs w:val="24"/>
@@ -4234,6 +4281,7 @@
         <w:t>uraian</w:t>
       </w:r>
       <w:proofErr w:type="spellEnd"/>
+      <w:proofErr w:type="gramEnd"/>
       <w:r>
         <w:rPr>
           <w:szCs w:val="24"/>
@@ -5020,7 +5068,14 @@
         <w:rPr>
           <w:szCs w:val="24"/>
         </w:rPr>
-        <w:t xml:space="preserve"> dan tsunami  </w:t>
+        <w:t xml:space="preserve"> dan </w:t>
+      </w:r>
+      <w:proofErr w:type="gramStart"/>
+      <w:r>
+        <w:rPr>
+          <w:szCs w:val="24"/>
+        </w:rPr>
+        <w:t xml:space="preserve">tsunami  </w:t>
       </w:r>
       <w:proofErr w:type="spellStart"/>
       <w:r>
@@ -5030,6 +5085,7 @@
         <w:t>terkadang</w:t>
       </w:r>
       <w:proofErr w:type="spellEnd"/>
+      <w:proofErr w:type="gramEnd"/>
       <w:r>
         <w:rPr>
           <w:szCs w:val="24"/>
@@ -5374,7 +5430,14 @@
         <w:rPr>
           <w:szCs w:val="24"/>
         </w:rPr>
-        <w:t xml:space="preserve"> dan tsunami </w:t>
+        <w:t xml:space="preserve"> dan </w:t>
+      </w:r>
+      <w:proofErr w:type="gramStart"/>
+      <w:r>
+        <w:rPr>
+          <w:szCs w:val="24"/>
+        </w:rPr>
+        <w:t xml:space="preserve">tsunami </w:t>
       </w:r>
       <w:r>
         <w:rPr>
@@ -5390,6 +5453,7 @@
         <w:t>menimbulkan</w:t>
       </w:r>
       <w:proofErr w:type="spellEnd"/>
+      <w:proofErr w:type="gramEnd"/>
       <w:r>
         <w:rPr>
           <w:szCs w:val="24"/>
@@ -6738,6 +6802,7 @@
         </w:rPr>
       </w:pPr>
       <w:proofErr w:type="spellStart"/>
+      <w:proofErr w:type="gramStart"/>
       <w:r>
         <w:rPr>
           <w:szCs w:val="24"/>
@@ -6755,7 +6820,14 @@
         <w:rPr>
           <w:szCs w:val="24"/>
         </w:rPr>
-        <w:t xml:space="preserve"> data </w:t>
+        <w:t xml:space="preserve"> data</w:t>
+      </w:r>
+      <w:proofErr w:type="gramEnd"/>
+      <w:r>
+        <w:rPr>
+          <w:szCs w:val="24"/>
+        </w:rPr>
+        <w:t xml:space="preserve"> </w:t>
       </w:r>
       <w:proofErr w:type="spellStart"/>
       <w:r>
@@ -8920,6 +8992,7 @@
         <w:t xml:space="preserve"> emulator yang </w:t>
       </w:r>
       <w:proofErr w:type="spellStart"/>
+      <w:proofErr w:type="gramStart"/>
       <w:r>
         <w:rPr>
           <w:szCs w:val="24"/>
@@ -8931,7 +9004,14 @@
         <w:rPr>
           <w:szCs w:val="24"/>
         </w:rPr>
-        <w:t xml:space="preserve"> , </w:t>
+        <w:t xml:space="preserve"> ,</w:t>
+      </w:r>
+      <w:proofErr w:type="gramEnd"/>
+      <w:r>
+        <w:rPr>
+          <w:szCs w:val="24"/>
+        </w:rPr>
+        <w:t xml:space="preserve"> </w:t>
       </w:r>
       <w:proofErr w:type="spellStart"/>
       <w:r>
@@ -10551,6 +10631,7 @@
         <w:pStyle w:val="Heading3"/>
         <w:ind w:firstLine="720"/>
       </w:pPr>
+      <w:proofErr w:type="gramStart"/>
       <w:r>
         <w:t>8 .</w:t>
       </w:r>
@@ -10559,6 +10640,7 @@
         <w:t>Gempa</w:t>
       </w:r>
       <w:proofErr w:type="spellEnd"/>
+      <w:proofErr w:type="gramEnd"/>
     </w:p>
     <w:p>
       <w:pPr>
@@ -10587,12 +10669,17 @@
         <w:t xml:space="preserve"> </w:t>
       </w:r>
       <w:proofErr w:type="spellStart"/>
+      <w:proofErr w:type="gramStart"/>
       <w:r>
         <w:t>getaran</w:t>
       </w:r>
       <w:proofErr w:type="spellEnd"/>
       <w:r>
-        <w:t xml:space="preserve">  yang </w:t>
+        <w:t xml:space="preserve">  yang</w:t>
+      </w:r>
+      <w:proofErr w:type="gramEnd"/>
+      <w:r>
+        <w:t xml:space="preserve"> </w:t>
       </w:r>
       <w:proofErr w:type="spellStart"/>
       <w:r>
@@ -10840,14 +10927,22 @@
       </w:r>
       <w:proofErr w:type="spellEnd"/>
       <w:r>
-        <w:t xml:space="preserve"> meteor</w:t>
+        <w:t xml:space="preserve"> </w:t>
+      </w:r>
+      <w:proofErr w:type="gramStart"/>
+      <w:r>
+        <w:t>meteor</w:t>
       </w:r>
       <w:bookmarkStart w:id="3" w:name="_Hlk91058038"/>
       <w:r>
         <w:t>.</w:t>
       </w:r>
       <w:r>
-        <w:t>(A</w:t>
+        <w:t>(</w:t>
+      </w:r>
+      <w:proofErr w:type="gramEnd"/>
+      <w:r>
+        <w:t>A</w:t>
       </w:r>
       <w:r>
         <w:t xml:space="preserve">rief </w:t>
@@ -11017,6 +11112,7 @@
         <w:t xml:space="preserve"> </w:t>
       </w:r>
       <w:proofErr w:type="spellStart"/>
+      <w:proofErr w:type="gramStart"/>
       <w:r>
         <w:t>bergerak</w:t>
       </w:r>
@@ -11029,6 +11125,7 @@
         <w:t>dengan</w:t>
       </w:r>
       <w:proofErr w:type="spellEnd"/>
+      <w:proofErr w:type="gramEnd"/>
       <w:r>
         <w:t xml:space="preserve"> </w:t>
       </w:r>
@@ -11217,6 +11314,7 @@
         <w:t xml:space="preserve"> </w:t>
       </w:r>
       <w:proofErr w:type="spellStart"/>
+      <w:proofErr w:type="gramStart"/>
       <w:r>
         <w:t>komputer</w:t>
       </w:r>
@@ -11224,6 +11322,7 @@
       <w:r>
         <w:t>.(</w:t>
       </w:r>
+      <w:proofErr w:type="gramEnd"/>
       <w:r>
         <w:rPr>
           <w:szCs w:val="24"/>
@@ -11429,12 +11528,17 @@
         <w:t xml:space="preserve"> </w:t>
       </w:r>
       <w:proofErr w:type="spellStart"/>
+      <w:proofErr w:type="gramStart"/>
       <w:r>
         <w:t>pesan</w:t>
       </w:r>
       <w:proofErr w:type="spellEnd"/>
       <w:r>
-        <w:t xml:space="preserve"> , </w:t>
+        <w:t xml:space="preserve"> ,</w:t>
+      </w:r>
+      <w:proofErr w:type="gramEnd"/>
+      <w:r>
+        <w:t xml:space="preserve"> </w:t>
       </w:r>
       <w:proofErr w:type="spellStart"/>
       <w:r>
@@ -12149,6 +12253,7 @@
             <w:r>
               <w:t xml:space="preserve"> </w:t>
             </w:r>
+            <w:proofErr w:type="gramStart"/>
             <w:r>
               <w:lastRenderedPageBreak/>
               <w:t>GEMPA</w:t>
@@ -12157,7 +12262,11 @@
               <w:t xml:space="preserve"> </w:t>
             </w:r>
             <w:r>
-              <w:t xml:space="preserve"> DAN GETARAN GEMPA</w:t>
+              <w:t xml:space="preserve"> DAN</w:t>
+            </w:r>
+            <w:proofErr w:type="gramEnd"/>
+            <w:r>
+              <w:t xml:space="preserve"> GETARAN GEMPA</w:t>
             </w:r>
           </w:p>
         </w:tc>
@@ -12319,10 +12428,12 @@
               <w:t xml:space="preserve"> Ketika </w:t>
             </w:r>
             <w:proofErr w:type="spellStart"/>
+            <w:proofErr w:type="gramStart"/>
             <w:r>
               <w:t>d.ketinggian</w:t>
             </w:r>
             <w:proofErr w:type="spellEnd"/>
+            <w:proofErr w:type="gramEnd"/>
             <w:r>
               <w:t xml:space="preserve"> </w:t>
             </w:r>
@@ -13093,9 +13204,14 @@
             </w:r>
             <w:proofErr w:type="spellEnd"/>
             <w:r>
-              <w:t xml:space="preserve"> H.S.U</w:t>
+              <w:t xml:space="preserve"> H.</w:t>
+            </w:r>
+            <w:proofErr w:type="gramStart"/>
+            <w:r>
+              <w:t>S.U</w:t>
             </w:r>
             <w:bookmarkEnd w:id="7"/>
+            <w:proofErr w:type="gramEnd"/>
           </w:p>
         </w:tc>
         <w:tc>
@@ -15710,12 +15826,17 @@
         <w:t xml:space="preserve"> </w:t>
       </w:r>
       <w:r>
-        <w:t>Firebase Cloud Messag</w:t>
+        <w:t xml:space="preserve">Firebase Cloud </w:t>
+      </w:r>
+      <w:proofErr w:type="gramStart"/>
+      <w:r>
+        <w:t>Messag</w:t>
       </w:r>
       <w:r>
         <w:t>e(</w:t>
       </w:r>
       <w:proofErr w:type="spellStart"/>
+      <w:proofErr w:type="gramEnd"/>
       <w:r>
         <w:t>Gilang</w:t>
       </w:r>
@@ -15988,11 +16109,16 @@
       </w:r>
       <w:proofErr w:type="spellEnd"/>
       <w:r>
-        <w:t xml:space="preserve"> internet.</w:t>
+        <w:t xml:space="preserve"> </w:t>
+      </w:r>
+      <w:proofErr w:type="gramStart"/>
+      <w:r>
+        <w:t>internet.</w:t>
       </w:r>
       <w:r>
         <w:t>(</w:t>
       </w:r>
+      <w:proofErr w:type="gramEnd"/>
       <w:r>
         <w:t xml:space="preserve"> </w:t>
       </w:r>
@@ -16145,6 +16271,7 @@
         <w:t xml:space="preserve">- </w:t>
       </w:r>
       <w:proofErr w:type="spellStart"/>
+      <w:proofErr w:type="gramStart"/>
       <w:r>
         <w:t>menerus</w:t>
       </w:r>
@@ -16152,6 +16279,7 @@
       <w:r>
         <w:t>(</w:t>
       </w:r>
+      <w:proofErr w:type="gramEnd"/>
       <w:r>
         <w:t xml:space="preserve">Putu </w:t>
       </w:r>
@@ -16215,6 +16343,7 @@
         <w:t xml:space="preserve"> online </w:t>
       </w:r>
       <w:proofErr w:type="spellStart"/>
+      <w:proofErr w:type="gramStart"/>
       <w:r>
         <w:t>ini</w:t>
       </w:r>
@@ -16222,6 +16351,7 @@
       <w:r>
         <w:t>(</w:t>
       </w:r>
+      <w:proofErr w:type="gramEnd"/>
       <w:r>
         <w:t xml:space="preserve">Rio </w:t>
       </w:r>
@@ -16301,6 +16431,7 @@
         <w:t xml:space="preserve">, sensor </w:t>
       </w:r>
       <w:proofErr w:type="spellStart"/>
+      <w:proofErr w:type="gramStart"/>
       <w:r>
         <w:t>banjir</w:t>
       </w:r>
@@ -16308,6 +16439,7 @@
       <w:r>
         <w:t>(</w:t>
       </w:r>
+      <w:proofErr w:type="gramEnd"/>
       <w:r>
         <w:t xml:space="preserve">Budi </w:t>
       </w:r>
@@ -16420,6 +16552,7 @@
         <w:t xml:space="preserve"> </w:t>
       </w:r>
       <w:proofErr w:type="spellStart"/>
+      <w:proofErr w:type="gramStart"/>
       <w:r>
         <w:t>gempa</w:t>
       </w:r>
@@ -16427,6 +16560,7 @@
       <w:r>
         <w:t>(</w:t>
       </w:r>
+      <w:proofErr w:type="gramEnd"/>
       <w:r>
         <w:t xml:space="preserve">Adi Kurniawan, </w:t>
       </w:r>
@@ -16552,6 +16686,7 @@
         <w:t xml:space="preserve">         Metode </w:t>
       </w:r>
       <w:proofErr w:type="spellStart"/>
+      <w:proofErr w:type="gramStart"/>
       <w:r>
         <w:t>ini</w:t>
       </w:r>
@@ -16564,6 +16699,7 @@
         <w:t>merupakan</w:t>
       </w:r>
       <w:proofErr w:type="spellEnd"/>
+      <w:proofErr w:type="gramEnd"/>
       <w:r>
         <w:t xml:space="preserve"> </w:t>
       </w:r>
@@ -16720,13 +16856,18 @@
         <w:spacing w:line="360" w:lineRule="auto"/>
       </w:pPr>
       <w:r>
-        <w:t xml:space="preserve">         Metode  </w:t>
+        <w:t xml:space="preserve">         </w:t>
+      </w:r>
+      <w:proofErr w:type="gramStart"/>
+      <w:r>
+        <w:t xml:space="preserve">Metode  </w:t>
       </w:r>
       <w:proofErr w:type="spellStart"/>
       <w:r>
         <w:t>ini</w:t>
       </w:r>
       <w:proofErr w:type="spellEnd"/>
+      <w:proofErr w:type="gramEnd"/>
       <w:r>
         <w:t xml:space="preserve"> </w:t>
       </w:r>
@@ -17044,13 +17185,18 @@
       </w:r>
       <w:proofErr w:type="spellEnd"/>
       <w:r>
-        <w:t xml:space="preserve"> yang  </w:t>
+        <w:t xml:space="preserve"> </w:t>
+      </w:r>
+      <w:proofErr w:type="gramStart"/>
+      <w:r>
+        <w:t xml:space="preserve">yang  </w:t>
       </w:r>
       <w:proofErr w:type="spellStart"/>
       <w:r>
         <w:t>cepat</w:t>
       </w:r>
       <w:proofErr w:type="spellEnd"/>
+      <w:proofErr w:type="gramEnd"/>
       <w:r>
         <w:t xml:space="preserve">. </w:t>
       </w:r>
@@ -17119,6 +17265,7 @@
         <w:t xml:space="preserve"> 30-90 </w:t>
       </w:r>
       <w:proofErr w:type="spellStart"/>
+      <w:proofErr w:type="gramStart"/>
       <w:r>
         <w:t>hari</w:t>
       </w:r>
@@ -17130,6 +17277,7 @@
         <w:t>(</w:t>
       </w:r>
       <w:proofErr w:type="spellStart"/>
+      <w:proofErr w:type="gramEnd"/>
       <w:r>
         <w:t>Supratman</w:t>
       </w:r>
@@ -17140,27 +17288,7 @@
       <w:r>
         <w:t>)</w:t>
       </w:r>
-    </w:p>
-    <w:bookmarkEnd w:id="14"/>
-    <w:p>
-      <w:pPr>
-        <w:spacing w:line="360" w:lineRule="auto"/>
-      </w:pPr>
-    </w:p>
-    <w:p>
-      <w:pPr>
-        <w:spacing w:line="360" w:lineRule="auto"/>
-      </w:pPr>
-    </w:p>
-    <w:p>
-      <w:pPr>
-        <w:spacing w:line="360" w:lineRule="auto"/>
-      </w:pPr>
-    </w:p>
-    <w:p>
-      <w:pPr>
-        <w:spacing w:line="360" w:lineRule="auto"/>
-      </w:pPr>
+      <w:bookmarkEnd w:id="14"/>
     </w:p>
     <w:p>
       <w:pPr>
@@ -17927,12 +18055,17 @@
         <w:t xml:space="preserve"> </w:t>
       </w:r>
       <w:proofErr w:type="spellStart"/>
+      <w:proofErr w:type="gramStart"/>
       <w:r>
         <w:t>fitur</w:t>
       </w:r>
       <w:proofErr w:type="spellEnd"/>
       <w:r>
-        <w:t xml:space="preserve"> , </w:t>
+        <w:t xml:space="preserve"> ,</w:t>
+      </w:r>
+      <w:proofErr w:type="gramEnd"/>
+      <w:r>
+        <w:t xml:space="preserve"> </w:t>
       </w:r>
       <w:proofErr w:type="spellStart"/>
       <w:r>
@@ -19279,6 +19412,7 @@
         <w:t xml:space="preserve"> </w:t>
       </w:r>
       <w:proofErr w:type="spellStart"/>
+      <w:proofErr w:type="gramStart"/>
       <w:r>
         <w:t>dirasakan</w:t>
       </w:r>
@@ -19287,7 +19421,11 @@
         <w:t xml:space="preserve"> </w:t>
       </w:r>
       <w:r>
-        <w:t xml:space="preserve"> di </w:t>
+        <w:t xml:space="preserve"> di</w:t>
+      </w:r>
+      <w:proofErr w:type="gramEnd"/>
+      <w:r>
+        <w:t xml:space="preserve"> </w:t>
       </w:r>
       <w:r>
         <w:rPr>
@@ -19442,12 +19580,17 @@
         <w:t xml:space="preserve"> </w:t>
       </w:r>
       <w:proofErr w:type="spellStart"/>
+      <w:proofErr w:type="gramStart"/>
       <w:r>
         <w:t>terjadi</w:t>
       </w:r>
       <w:proofErr w:type="spellEnd"/>
       <w:r>
-        <w:t xml:space="preserve"> , </w:t>
+        <w:t xml:space="preserve"> ,</w:t>
+      </w:r>
+      <w:proofErr w:type="gramEnd"/>
+      <w:r>
+        <w:t xml:space="preserve"> </w:t>
       </w:r>
       <w:proofErr w:type="spellStart"/>
       <w:r>
@@ -19868,11 +20011,16 @@
       <w:r>
         <w:t xml:space="preserve"> </w:t>
       </w:r>
+      <w:proofErr w:type="gramStart"/>
       <w:r>
         <w:t>webservice</w:t>
       </w:r>
       <w:r>
-        <w:t xml:space="preserve"> , API </w:t>
+        <w:t xml:space="preserve"> ,</w:t>
+      </w:r>
+      <w:proofErr w:type="gramEnd"/>
+      <w:r>
+        <w:t xml:space="preserve"> API </w:t>
       </w:r>
       <w:proofErr w:type="spellStart"/>
       <w:r>
@@ -20212,14 +20360,23 @@
           <w:b/>
           <w:bCs/>
         </w:rPr>
-        <w:t xml:space="preserve"> </w:t>
-      </w:r>
+        <w:t xml:space="preserve"> Unified Modelling Language </w:t>
+      </w:r>
+      <w:proofErr w:type="gramStart"/>
       <w:r>
         <w:rPr>
           <w:b/>
           <w:bCs/>
         </w:rPr>
-        <w:t>Unified Modelling Language ( UML )</w:t>
+        <w:t>( UML</w:t>
+      </w:r>
+      <w:proofErr w:type="gramEnd"/>
+      <w:r>
+        <w:rPr>
+          <w:b/>
+          <w:bCs/>
+        </w:rPr>
+        <w:t xml:space="preserve"> )</w:t>
       </w:r>
     </w:p>
     <w:p>
@@ -20471,10 +20628,7 @@
         <w:t>.</w:t>
       </w:r>
       <w:r>
-        <w:t xml:space="preserve"> </w:t>
-      </w:r>
-      <w:r>
-        <w:t>(</w:t>
+        <w:t xml:space="preserve"> (</w:t>
       </w:r>
       <w:proofErr w:type="spellStart"/>
       <w:r>
@@ -20827,10 +20981,7 @@
         <w:t>.</w:t>
       </w:r>
       <w:r>
-        <w:t xml:space="preserve"> </w:t>
-      </w:r>
-      <w:r>
-        <w:t>(</w:t>
+        <w:t xml:space="preserve"> (</w:t>
       </w:r>
       <w:proofErr w:type="spellStart"/>
       <w:r>
@@ -20838,13 +20989,21 @@
       </w:r>
       <w:proofErr w:type="spellEnd"/>
       <w:r>
-        <w:t xml:space="preserve"> Intern, 2021)</w:t>
+        <w:t xml:space="preserve"> Intern, 2021</w:t>
+      </w:r>
+      <w:proofErr w:type="gramStart"/>
+      <w:r>
+        <w:t>)</w:t>
       </w:r>
       <w:r>
         <w:t>.</w:t>
       </w:r>
       <w:r>
-        <w:t>Tahap-</w:t>
+        <w:t>Tahap</w:t>
+      </w:r>
+      <w:proofErr w:type="gramEnd"/>
+      <w:r>
+        <w:t>-</w:t>
       </w:r>
       <w:proofErr w:type="spellStart"/>
       <w:r>
@@ -21092,10 +21251,7 @@
       </w:r>
       <w:proofErr w:type="spellEnd"/>
       <w:r>
-        <w:t xml:space="preserve"> actor dan use case</w:t>
-      </w:r>
-      <w:r>
-        <w:t xml:space="preserve"> </w:t>
+        <w:t xml:space="preserve"> actor dan use case </w:t>
       </w:r>
       <w:proofErr w:type="spellStart"/>
       <w:r>
@@ -21121,6 +21277,20 @@
       <w:r>
         <w:t>.</w:t>
       </w:r>
+    </w:p>
+    <w:p>
+      <w:pPr>
+        <w:spacing w:line="360" w:lineRule="auto"/>
+        <w:ind w:left="720" w:firstLine="720"/>
+      </w:pPr>
+      <w:r>
+        <w:t xml:space="preserve">Tabel 3.1 Definis Aktor </w:t>
+      </w:r>
+      <w:proofErr w:type="spellStart"/>
+      <w:r>
+        <w:t>Pengguna</w:t>
+      </w:r>
+      <w:proofErr w:type="spellEnd"/>
     </w:p>
     <w:tbl>
       <w:tblPr>
@@ -21411,7 +21581,27 @@
                 <w:szCs w:val="24"/>
                 <w:lang w:val="en-ID" w:eastAsia="en-ID"/>
               </w:rPr>
-              <w:t xml:space="preserve"> home , </w:t>
+              <w:t xml:space="preserve"> </w:t>
+            </w:r>
+            <w:proofErr w:type="gramStart"/>
+            <w:r>
+              <w:rPr>
+                <w:rFonts w:eastAsia="Times New Roman" w:cs="Calibri"/>
+                <w:color w:val="000000"/>
+                <w:szCs w:val="24"/>
+                <w:lang w:val="en-ID" w:eastAsia="en-ID"/>
+              </w:rPr>
+              <w:t>home ,</w:t>
+            </w:r>
+            <w:proofErr w:type="gramEnd"/>
+            <w:r>
+              <w:rPr>
+                <w:rFonts w:eastAsia="Times New Roman" w:cs="Calibri"/>
+                <w:color w:val="000000"/>
+                <w:szCs w:val="24"/>
+                <w:lang w:val="en-ID" w:eastAsia="en-ID"/>
+              </w:rPr>
+              <w:t xml:space="preserve"> </w:t>
             </w:r>
             <w:proofErr w:type="spellStart"/>
             <w:r>
@@ -21541,6 +21731,17 @@
         <w:pStyle w:val="ListParagraph"/>
         <w:spacing w:line="360" w:lineRule="auto"/>
       </w:pPr>
+      <w:r>
+        <w:t xml:space="preserve">                            Tabel 3.2 </w:t>
+      </w:r>
+      <w:proofErr w:type="spellStart"/>
+      <w:r>
+        <w:t>Definisi</w:t>
+      </w:r>
+      <w:proofErr w:type="spellEnd"/>
+      <w:r>
+        <w:t xml:space="preserve"> Use Case</w:t>
+      </w:r>
     </w:p>
     <w:tbl>
       <w:tblPr>
@@ -21933,6 +22134,7 @@
               <w:t xml:space="preserve"> </w:t>
             </w:r>
             <w:proofErr w:type="spellStart"/>
+            <w:proofErr w:type="gramStart"/>
             <w:r>
               <w:rPr>
                 <w:rFonts w:ascii="Calibri" w:eastAsia="Times New Roman" w:hAnsi="Calibri" w:cs="Calibri"/>
@@ -21963,6 +22165,7 @@
               <w:t>kan</w:t>
             </w:r>
             <w:proofErr w:type="spellEnd"/>
+            <w:proofErr w:type="gramEnd"/>
             <w:r>
               <w:rPr>
                 <w:rFonts w:ascii="Calibri" w:eastAsia="Times New Roman" w:hAnsi="Calibri" w:cs="Calibri"/>
@@ -22151,6 +22354,7 @@
               <w:t xml:space="preserve"> </w:t>
             </w:r>
             <w:proofErr w:type="spellStart"/>
+            <w:proofErr w:type="gramStart"/>
             <w:r>
               <w:rPr>
                 <w:rFonts w:ascii="Calibri" w:eastAsia="Times New Roman" w:hAnsi="Calibri" w:cs="Calibri"/>
@@ -22181,6 +22385,7 @@
               <w:t>informasi</w:t>
             </w:r>
             <w:proofErr w:type="spellEnd"/>
+            <w:proofErr w:type="gramEnd"/>
             <w:r>
               <w:rPr>
                 <w:rFonts w:ascii="Calibri" w:eastAsia="Times New Roman" w:hAnsi="Calibri" w:cs="Calibri"/>
@@ -22329,6 +22534,7 @@
               <w:t xml:space="preserve"> </w:t>
             </w:r>
             <w:proofErr w:type="spellStart"/>
+            <w:proofErr w:type="gramStart"/>
             <w:r>
               <w:rPr>
                 <w:rFonts w:ascii="Calibri" w:eastAsia="Times New Roman" w:hAnsi="Calibri" w:cs="Calibri"/>
@@ -22359,6 +22565,7 @@
               <w:t>informasi</w:t>
             </w:r>
             <w:proofErr w:type="spellEnd"/>
+            <w:proofErr w:type="gramEnd"/>
             <w:r>
               <w:rPr>
                 <w:rFonts w:ascii="Calibri" w:eastAsia="Times New Roman" w:hAnsi="Calibri" w:cs="Calibri"/>
@@ -22697,13 +22904,7 @@
       </w:r>
       <w:proofErr w:type="spellEnd"/>
       <w:r>
-        <w:t xml:space="preserve"> </w:t>
-      </w:r>
-      <w:r>
-        <w:t xml:space="preserve">scenario </w:t>
-      </w:r>
-      <w:r>
-        <w:t xml:space="preserve">use case </w:t>
+        <w:t xml:space="preserve"> scenario use case </w:t>
       </w:r>
       <w:proofErr w:type="spellStart"/>
       <w:r>
@@ -22774,6 +22975,7 @@
       <w:pPr>
         <w:pStyle w:val="ListParagraph"/>
         <w:spacing w:line="360" w:lineRule="auto"/>
+        <w:jc w:val="center"/>
       </w:pPr>
       <w:r>
         <w:rPr>
@@ -22781,10 +22983,10 @@
         </w:rPr>
         <w:lastRenderedPageBreak/>
         <w:drawing>
-          <wp:anchor distT="0" distB="0" distL="114300" distR="114300" simplePos="0" relativeHeight="251658240" behindDoc="0" locked="0" layoutInCell="1" allowOverlap="1" wp14:anchorId="5830A019" wp14:editId="3D3F0FE1">
+          <wp:anchor distT="0" distB="0" distL="114300" distR="114300" simplePos="0" relativeHeight="251658240" behindDoc="0" locked="0" layoutInCell="1" allowOverlap="1" wp14:anchorId="5830A019" wp14:editId="0D0201CC">
             <wp:simplePos x="0" y="0"/>
             <wp:positionH relativeFrom="column">
-              <wp:posOffset>838200</wp:posOffset>
+              <wp:posOffset>1341120</wp:posOffset>
             </wp:positionH>
             <wp:positionV relativeFrom="paragraph">
               <wp:posOffset>0</wp:posOffset>
@@ -22837,6 +23039,9 @@
           </wp:anchor>
         </w:drawing>
       </w:r>
+      <w:r>
+        <w:t>Gambar 3.3 Use Case Diagram</w:t>
+      </w:r>
     </w:p>
     <w:p>
       <w:pPr>
@@ -23065,25 +23270,13 @@
         <w:t>.</w:t>
       </w:r>
       <w:r>
-        <w:t xml:space="preserve"> </w:t>
-      </w:r>
-      <w:r>
-        <w:t>(Setiawan, 2021)</w:t>
+        <w:t xml:space="preserve"> (Setiawan, 2021)</w:t>
       </w:r>
       <w:r>
         <w:t>.</w:t>
       </w:r>
       <w:r>
-        <w:t xml:space="preserve"> </w:t>
-      </w:r>
-      <w:r>
-        <w:t>Sequence</w:t>
-      </w:r>
-      <w:r>
-        <w:t xml:space="preserve"> </w:t>
-      </w:r>
-      <w:r>
-        <w:t xml:space="preserve">diagram yang </w:t>
+        <w:t xml:space="preserve"> Sequence diagram yang </w:t>
       </w:r>
       <w:proofErr w:type="spellStart"/>
       <w:r>
@@ -23192,6 +23385,19 @@
         </w:drawing>
       </w:r>
     </w:p>
+    <w:p>
+      <w:pPr>
+        <w:pStyle w:val="ListParagraph"/>
+        <w:spacing w:line="360" w:lineRule="auto"/>
+        <w:ind w:left="1080"/>
+        <w:jc w:val="center"/>
+      </w:pPr>
+      <w:bookmarkStart w:id="22" w:name="_Hlk92098942"/>
+      <w:r>
+        <w:t>Gambar 3.4 Sequence Diagram Home</w:t>
+      </w:r>
+    </w:p>
+    <w:bookmarkEnd w:id="22"/>
     <w:p>
       <w:pPr>
         <w:pStyle w:val="ListParagraph"/>
@@ -23272,6 +23478,36 @@
     <w:p>
       <w:pPr>
         <w:pStyle w:val="ListParagraph"/>
+        <w:spacing w:line="360" w:lineRule="auto"/>
+        <w:ind w:left="1080"/>
+        <w:jc w:val="center"/>
+      </w:pPr>
+      <w:r>
+        <w:t>Gambar 3.</w:t>
+      </w:r>
+      <w:r>
+        <w:t>5</w:t>
+      </w:r>
+      <w:r>
+        <w:t xml:space="preserve"> Sequence Diagram </w:t>
+      </w:r>
+      <w:proofErr w:type="spellStart"/>
+      <w:r>
+        <w:t>Gempa</w:t>
+      </w:r>
+      <w:proofErr w:type="spellEnd"/>
+      <w:r>
+        <w:t xml:space="preserve"> </w:t>
+      </w:r>
+      <w:proofErr w:type="spellStart"/>
+      <w:r>
+        <w:t>Terkini</w:t>
+      </w:r>
+      <w:proofErr w:type="spellEnd"/>
+    </w:p>
+    <w:p>
+      <w:pPr>
+        <w:pStyle w:val="ListParagraph"/>
         <w:numPr>
           <w:ilvl w:val="0"/>
           <w:numId w:val="17"/>
@@ -23348,6 +23584,43 @@
     <w:p>
       <w:pPr>
         <w:pStyle w:val="ListParagraph"/>
+        <w:spacing w:line="360" w:lineRule="auto"/>
+        <w:ind w:left="1080"/>
+        <w:jc w:val="center"/>
+      </w:pPr>
+      <w:r>
+        <w:t>Gambar 3.</w:t>
+      </w:r>
+      <w:r>
+        <w:t>6</w:t>
+      </w:r>
+      <w:r>
+        <w:t xml:space="preserve"> Sequence Diagram </w:t>
+      </w:r>
+      <w:proofErr w:type="spellStart"/>
+      <w:r>
+        <w:t>Gempa</w:t>
+      </w:r>
+      <w:proofErr w:type="spellEnd"/>
+      <w:r>
+        <w:t xml:space="preserve"> </w:t>
+      </w:r>
+      <w:proofErr w:type="spellStart"/>
+      <w:r>
+        <w:t>Dirasakan</w:t>
+      </w:r>
+      <w:proofErr w:type="spellEnd"/>
+    </w:p>
+    <w:p>
+      <w:pPr>
+        <w:pStyle w:val="ListParagraph"/>
+        <w:spacing w:line="360" w:lineRule="auto"/>
+        <w:ind w:left="1080"/>
+      </w:pPr>
+    </w:p>
+    <w:p>
+      <w:pPr>
+        <w:pStyle w:val="ListParagraph"/>
         <w:numPr>
           <w:ilvl w:val="0"/>
           <w:numId w:val="17"/>
@@ -23370,6 +23643,7 @@
         <w:rPr>
           <w:noProof/>
         </w:rPr>
+        <w:lastRenderedPageBreak/>
         <w:drawing>
           <wp:inline distT="0" distB="0" distL="0" distR="0" wp14:anchorId="1C76B7A8" wp14:editId="7E28C076">
             <wp:extent cx="5252085" cy="3154045"/>
@@ -23410,6 +23684,35 @@
     <w:p>
       <w:pPr>
         <w:pStyle w:val="ListParagraph"/>
+        <w:spacing w:line="360" w:lineRule="auto"/>
+        <w:ind w:left="1080"/>
+        <w:jc w:val="center"/>
+      </w:pPr>
+      <w:r>
+        <w:t>Gambar 3.</w:t>
+      </w:r>
+      <w:r>
+        <w:t>7</w:t>
+      </w:r>
+      <w:r>
+        <w:t xml:space="preserve"> Sequence Diagram </w:t>
+      </w:r>
+      <w:proofErr w:type="spellStart"/>
+      <w:r>
+        <w:t>Edukasi</w:t>
+      </w:r>
+      <w:proofErr w:type="spellEnd"/>
+    </w:p>
+    <w:p>
+      <w:pPr>
+        <w:pStyle w:val="ListParagraph"/>
+        <w:spacing w:line="360" w:lineRule="auto"/>
+        <w:ind w:left="1080"/>
+      </w:pPr>
+    </w:p>
+    <w:p>
+      <w:pPr>
+        <w:pStyle w:val="ListParagraph"/>
         <w:numPr>
           <w:ilvl w:val="0"/>
           <w:numId w:val="17"/>
@@ -23417,7 +23720,6 @@
         <w:spacing w:line="360" w:lineRule="auto"/>
       </w:pPr>
       <w:r>
-        <w:lastRenderedPageBreak/>
         <w:t>Settings</w:t>
       </w:r>
     </w:p>
@@ -23477,6 +23779,26 @@
     <w:p>
       <w:pPr>
         <w:pStyle w:val="ListParagraph"/>
+        <w:spacing w:line="360" w:lineRule="auto"/>
+        <w:ind w:left="1080"/>
+        <w:jc w:val="center"/>
+      </w:pPr>
+      <w:r>
+        <w:t>Gambar 3.</w:t>
+      </w:r>
+      <w:r>
+        <w:t>8</w:t>
+      </w:r>
+      <w:r>
+        <w:t xml:space="preserve"> Sequence Diagram </w:t>
+      </w:r>
+      <w:r>
+        <w:t>Settings</w:t>
+      </w:r>
+    </w:p>
+    <w:p>
+      <w:pPr>
+        <w:pStyle w:val="ListParagraph"/>
         <w:numPr>
           <w:ilvl w:val="0"/>
           <w:numId w:val="15"/>
@@ -23502,6 +23824,7 @@
         <w:spacing w:line="360" w:lineRule="auto"/>
       </w:pPr>
       <w:r>
+        <w:lastRenderedPageBreak/>
         <w:t>Halaman Home</w:t>
       </w:r>
     </w:p>
@@ -23561,6 +23884,22 @@
     <w:p>
       <w:pPr>
         <w:pStyle w:val="ListParagraph"/>
+        <w:spacing w:line="360" w:lineRule="auto"/>
+        <w:ind w:left="1080"/>
+        <w:jc w:val="left"/>
+      </w:pPr>
+      <w:bookmarkStart w:id="23" w:name="_Hlk92099320"/>
+      <w:r>
+        <w:t>Gambar 3.</w:t>
+      </w:r>
+      <w:r>
+        <w:t>10 Halaman Home</w:t>
+      </w:r>
+      <w:bookmarkEnd w:id="23"/>
+    </w:p>
+    <w:p>
+      <w:pPr>
+        <w:pStyle w:val="ListParagraph"/>
         <w:numPr>
           <w:ilvl w:val="0"/>
           <w:numId w:val="18"/>
@@ -23594,7 +23933,6 @@
         <w:rPr>
           <w:noProof/>
         </w:rPr>
-        <w:lastRenderedPageBreak/>
         <w:drawing>
           <wp:inline distT="0" distB="0" distL="0" distR="0" wp14:anchorId="2E51107E" wp14:editId="4146CE37">
             <wp:extent cx="2048112" cy="2545080"/>
@@ -23641,6 +23979,32 @@
     <w:p>
       <w:pPr>
         <w:pStyle w:val="ListParagraph"/>
+        <w:spacing w:line="360" w:lineRule="auto"/>
+        <w:ind w:left="1080"/>
+      </w:pPr>
+      <w:r>
+        <w:t>Gambar 3.10 Halaman</w:t>
+      </w:r>
+      <w:r>
+        <w:t xml:space="preserve"> </w:t>
+      </w:r>
+      <w:proofErr w:type="spellStart"/>
+      <w:r>
+        <w:t>Gempa</w:t>
+      </w:r>
+      <w:proofErr w:type="spellEnd"/>
+      <w:r>
+        <w:t xml:space="preserve"> </w:t>
+      </w:r>
+      <w:proofErr w:type="spellStart"/>
+      <w:r>
+        <w:t>Terkini</w:t>
+      </w:r>
+      <w:proofErr w:type="spellEnd"/>
+    </w:p>
+    <w:p>
+      <w:pPr>
+        <w:pStyle w:val="ListParagraph"/>
         <w:numPr>
           <w:ilvl w:val="0"/>
           <w:numId w:val="18"/>
@@ -23674,6 +24038,7 @@
         <w:rPr>
           <w:noProof/>
         </w:rPr>
+        <w:lastRenderedPageBreak/>
         <w:drawing>
           <wp:inline distT="0" distB="0" distL="0" distR="0" wp14:anchorId="6BBB41FF" wp14:editId="4E83D962">
             <wp:extent cx="1988820" cy="2471401"/>
@@ -23720,6 +24085,30 @@
     <w:p>
       <w:pPr>
         <w:pStyle w:val="ListParagraph"/>
+        <w:spacing w:line="360" w:lineRule="auto"/>
+        <w:ind w:left="1080"/>
+        <w:jc w:val="left"/>
+      </w:pPr>
+      <w:r>
+        <w:t xml:space="preserve">Gambar 3.10 Halaman </w:t>
+      </w:r>
+      <w:proofErr w:type="spellStart"/>
+      <w:r>
+        <w:t>Gempa</w:t>
+      </w:r>
+      <w:proofErr w:type="spellEnd"/>
+      <w:r>
+        <w:t xml:space="preserve"> </w:t>
+      </w:r>
+      <w:proofErr w:type="spellStart"/>
+      <w:r>
+        <w:t>Dirasakan</w:t>
+      </w:r>
+      <w:proofErr w:type="spellEnd"/>
+    </w:p>
+    <w:p>
+      <w:pPr>
+        <w:pStyle w:val="ListParagraph"/>
         <w:numPr>
           <w:ilvl w:val="0"/>
           <w:numId w:val="18"/>
@@ -23745,7 +24134,6 @@
         <w:rPr>
           <w:noProof/>
         </w:rPr>
-        <w:lastRenderedPageBreak/>
         <w:drawing>
           <wp:inline distT="0" distB="0" distL="0" distR="0" wp14:anchorId="0C83DD0F" wp14:editId="347BEBA5">
             <wp:extent cx="2170753" cy="2697480"/>
@@ -23792,6 +24180,22 @@
     <w:p>
       <w:pPr>
         <w:pStyle w:val="ListParagraph"/>
+        <w:spacing w:line="360" w:lineRule="auto"/>
+        <w:ind w:left="1080"/>
+        <w:jc w:val="left"/>
+      </w:pPr>
+      <w:r>
+        <w:t xml:space="preserve">Gambar 3.10 Halaman </w:t>
+      </w:r>
+      <w:proofErr w:type="spellStart"/>
+      <w:r>
+        <w:t>Edukasi</w:t>
+      </w:r>
+      <w:proofErr w:type="spellEnd"/>
+    </w:p>
+    <w:p>
+      <w:pPr>
+        <w:pStyle w:val="ListParagraph"/>
         <w:numPr>
           <w:ilvl w:val="0"/>
           <w:numId w:val="18"/>
@@ -23812,6 +24216,7 @@
         <w:rPr>
           <w:noProof/>
         </w:rPr>
+        <w:lastRenderedPageBreak/>
         <w:drawing>
           <wp:inline distT="0" distB="0" distL="0" distR="0" wp14:anchorId="7CE9CF9A" wp14:editId="29DE1608">
             <wp:extent cx="2072640" cy="2575559"/>
@@ -23860,7 +24265,14 @@
         <w:pStyle w:val="ListParagraph"/>
         <w:spacing w:line="360" w:lineRule="auto"/>
         <w:ind w:left="1080"/>
-      </w:pPr>
+        <w:jc w:val="left"/>
+      </w:pPr>
+      <w:r>
+        <w:t xml:space="preserve">Gambar 3.10 Halaman </w:t>
+      </w:r>
+      <w:r>
+        <w:t>Settings</w:t>
+      </w:r>
     </w:p>
     <w:p>
       <w:pPr>
@@ -24018,12 +24430,17 @@
         <w:t xml:space="preserve"> masing-</w:t>
       </w:r>
       <w:proofErr w:type="spellStart"/>
+      <w:proofErr w:type="gramStart"/>
       <w:r>
         <w:t>masih</w:t>
       </w:r>
       <w:proofErr w:type="spellEnd"/>
       <w:r>
-        <w:t xml:space="preserve">  di </w:t>
+        <w:t xml:space="preserve">  di</w:t>
+      </w:r>
+      <w:proofErr w:type="gramEnd"/>
+      <w:r>
+        <w:t xml:space="preserve"> </w:t>
       </w:r>
       <w:proofErr w:type="spellStart"/>
       <w:r>
@@ -24057,6 +24474,20 @@
       <w:r>
         <w:t>.</w:t>
       </w:r>
+    </w:p>
+    <w:p>
+      <w:pPr>
+        <w:spacing w:line="360" w:lineRule="auto"/>
+        <w:jc w:val="center"/>
+      </w:pPr>
+      <w:r>
+        <w:t xml:space="preserve">Tabel 3.3 </w:t>
+      </w:r>
+      <w:proofErr w:type="spellStart"/>
+      <w:r>
+        <w:t>Dirasakan</w:t>
+      </w:r>
+      <w:proofErr w:type="spellEnd"/>
     </w:p>
     <w:tbl>
       <w:tblPr>
@@ -24445,7 +24876,6 @@
                 <w:sz w:val="22"/>
                 <w:lang w:val="en-ID" w:eastAsia="en-ID"/>
               </w:rPr>
-              <w:lastRenderedPageBreak/>
               <w:t>wilayah</w:t>
             </w:r>
           </w:p>
@@ -25440,6 +25870,15 @@
       <w:pPr>
         <w:spacing w:line="360" w:lineRule="auto"/>
       </w:pPr>
+    </w:p>
+    <w:p>
+      <w:pPr>
+        <w:spacing w:line="360" w:lineRule="auto"/>
+        <w:jc w:val="center"/>
+      </w:pPr>
+      <w:r>
+        <w:t>Tabel 3.4 Magnitude</w:t>
+      </w:r>
     </w:p>
     <w:tbl>
       <w:tblPr>
@@ -25600,6 +26039,7 @@
                 <w:sz w:val="22"/>
                 <w:lang w:val="en-ID" w:eastAsia="en-ID"/>
               </w:rPr>
+              <w:lastRenderedPageBreak/>
               <w:t>id</w:t>
             </w:r>
           </w:p>
@@ -26825,10 +27265,11 @@
     </w:p>
     <w:p>
       <w:pPr>
-        <w:pStyle w:val="ListParagraph"/>
         <w:spacing w:line="360" w:lineRule="auto"/>
-        <w:ind w:left="1080"/>
-      </w:pPr>
+      </w:pPr>
+      <w:r>
+        <w:t>7. Prototype</w:t>
+      </w:r>
     </w:p>
     <w:p>
       <w:pPr>
@@ -26844,21 +27285,18 @@
       <w:pPr>
         <w:pStyle w:val="Heading2"/>
       </w:pPr>
-      <w:bookmarkStart w:id="22" w:name="_Toc76888314"/>
-      <w:r>
-        <w:t>3.</w:t>
-      </w:r>
-      <w:r>
-        <w:t>3</w:t>
-      </w:r>
-      <w:r>
-        <w:t xml:space="preserve"> Alat dan Bahan </w:t>
+      <w:bookmarkStart w:id="24" w:name="_Toc76888314"/>
+      <w:r>
+        <w:t xml:space="preserve">7. </w:t>
+      </w:r>
+      <w:r>
+        <w:t xml:space="preserve">Alat dan Bahan </w:t>
       </w:r>
       <w:proofErr w:type="spellStart"/>
       <w:r>
         <w:t>Penelitian</w:t>
       </w:r>
-      <w:bookmarkEnd w:id="22"/>
+      <w:bookmarkEnd w:id="24"/>
       <w:proofErr w:type="spellEnd"/>
     </w:p>
     <w:p>
@@ -26974,6 +27412,7 @@
         <w:t xml:space="preserve"> daftar </w:t>
       </w:r>
       <w:proofErr w:type="spellStart"/>
+      <w:proofErr w:type="gramStart"/>
       <w:r>
         <w:t>perangkat</w:t>
       </w:r>
@@ -26981,13 +27420,10 @@
       <w:r>
         <w:t xml:space="preserve"> :</w:t>
       </w:r>
+      <w:proofErr w:type="gramEnd"/>
     </w:p>
     <w:p>
       <w:pPr>
-        <w:numPr>
-          <w:ilvl w:val="0"/>
-          <w:numId w:val="10"/>
-        </w:numPr>
         <w:spacing w:line="360" w:lineRule="auto"/>
         <w:ind w:left="2684"/>
         <w:contextualSpacing/>
@@ -26998,6 +27434,15 @@
           <w:lang w:val="en-ID"/>
         </w:rPr>
       </w:pPr>
+      <w:r>
+        <w:rPr>
+          <w:rFonts w:cs="Times New Roman"/>
+          <w:color w:val="auto"/>
+          <w:szCs w:val="24"/>
+          <w:lang w:val="en-ID"/>
+        </w:rPr>
+        <w:t xml:space="preserve">Tabel 3.4. </w:t>
+      </w:r>
       <w:proofErr w:type="spellStart"/>
       <w:r>
         <w:rPr>
@@ -27324,7 +27769,6 @@
                 <w:szCs w:val="24"/>
                 <w:lang w:val="en-ID"/>
               </w:rPr>
-              <w:lastRenderedPageBreak/>
               <w:t>menjalankan</w:t>
             </w:r>
             <w:proofErr w:type="spellEnd"/>
@@ -27371,7 +27815,6 @@
                 <w:szCs w:val="24"/>
                 <w:lang w:val="en-ID"/>
               </w:rPr>
-              <w:lastRenderedPageBreak/>
               <w:t>Sistem</w:t>
             </w:r>
             <w:proofErr w:type="spellEnd"/>
@@ -27671,6 +28114,7 @@
                 <w:szCs w:val="24"/>
                 <w:lang w:val="en-ID"/>
               </w:rPr>
+              <w:lastRenderedPageBreak/>
               <w:t>layar</w:t>
             </w:r>
             <w:proofErr w:type="spellEnd"/>
@@ -27714,6 +28158,728 @@
               <w:t>Komputer</w:t>
             </w:r>
             <w:proofErr w:type="spellEnd"/>
+          </w:p>
+        </w:tc>
+      </w:tr>
+      <w:tr>
+        <w:tc>
+          <w:tcPr>
+            <w:tcW w:w="2382" w:type="dxa"/>
+            <w:tcBorders>
+              <w:top w:val="single" w:sz="4" w:space="0" w:color="auto"/>
+              <w:left w:val="single" w:sz="4" w:space="0" w:color="auto"/>
+              <w:bottom w:val="single" w:sz="4" w:space="0" w:color="auto"/>
+              <w:right w:val="single" w:sz="4" w:space="0" w:color="auto"/>
+            </w:tcBorders>
+          </w:tcPr>
+          <w:p>
+            <w:pPr>
+              <w:spacing w:line="360" w:lineRule="auto"/>
+              <w:contextualSpacing/>
+              <w:rPr>
+                <w:rFonts w:cs="Times New Roman"/>
+                <w:color w:val="auto"/>
+                <w:szCs w:val="24"/>
+                <w:lang w:val="en-ID"/>
+              </w:rPr>
+            </w:pPr>
+            <w:r>
+              <w:rPr>
+                <w:rFonts w:cs="Times New Roman"/>
+                <w:color w:val="auto"/>
+                <w:szCs w:val="24"/>
+                <w:lang w:val="en-ID"/>
+              </w:rPr>
+              <w:lastRenderedPageBreak/>
+              <w:t>Postman</w:t>
+            </w:r>
+          </w:p>
+        </w:tc>
+        <w:tc>
+          <w:tcPr>
+            <w:tcW w:w="2231" w:type="dxa"/>
+            <w:tcBorders>
+              <w:top w:val="single" w:sz="4" w:space="0" w:color="auto"/>
+              <w:left w:val="single" w:sz="4" w:space="0" w:color="auto"/>
+              <w:bottom w:val="single" w:sz="4" w:space="0" w:color="auto"/>
+              <w:right w:val="single" w:sz="4" w:space="0" w:color="auto"/>
+            </w:tcBorders>
+          </w:tcPr>
+          <w:p>
+            <w:pPr>
+              <w:spacing w:line="360" w:lineRule="auto"/>
+              <w:contextualSpacing/>
+              <w:rPr>
+                <w:rFonts w:cs="Times New Roman"/>
+                <w:color w:val="auto"/>
+                <w:szCs w:val="24"/>
+                <w:lang w:val="en-ID"/>
+              </w:rPr>
+            </w:pPr>
+            <w:r>
+              <w:rPr>
+                <w:rFonts w:cs="Times New Roman"/>
+                <w:color w:val="auto"/>
+                <w:szCs w:val="24"/>
+                <w:lang w:val="en-ID"/>
+              </w:rPr>
+              <w:t>v9.0.9</w:t>
+            </w:r>
+          </w:p>
+        </w:tc>
+        <w:tc>
+          <w:tcPr>
+            <w:tcW w:w="1890" w:type="dxa"/>
+            <w:tcBorders>
+              <w:top w:val="single" w:sz="4" w:space="0" w:color="auto"/>
+              <w:left w:val="single" w:sz="4" w:space="0" w:color="auto"/>
+              <w:bottom w:val="single" w:sz="4" w:space="0" w:color="auto"/>
+              <w:right w:val="single" w:sz="4" w:space="0" w:color="auto"/>
+            </w:tcBorders>
+          </w:tcPr>
+          <w:p>
+            <w:pPr>
+              <w:spacing w:line="360" w:lineRule="auto"/>
+              <w:contextualSpacing/>
+              <w:rPr>
+                <w:rFonts w:cs="Times New Roman"/>
+                <w:color w:val="auto"/>
+                <w:szCs w:val="24"/>
+                <w:lang w:val="en-ID"/>
+              </w:rPr>
+            </w:pPr>
+            <w:proofErr w:type="spellStart"/>
+            <w:r>
+              <w:rPr>
+                <w:rFonts w:cs="Times New Roman"/>
+                <w:color w:val="auto"/>
+                <w:szCs w:val="24"/>
+                <w:lang w:val="en-ID"/>
+              </w:rPr>
+              <w:t>Untuk</w:t>
+            </w:r>
+            <w:proofErr w:type="spellEnd"/>
+            <w:r>
+              <w:rPr>
+                <w:rFonts w:cs="Times New Roman"/>
+                <w:color w:val="auto"/>
+                <w:szCs w:val="24"/>
+                <w:lang w:val="en-ID"/>
+              </w:rPr>
+              <w:t xml:space="preserve"> </w:t>
+            </w:r>
+            <w:proofErr w:type="spellStart"/>
+            <w:r>
+              <w:rPr>
+                <w:rFonts w:cs="Times New Roman"/>
+                <w:color w:val="auto"/>
+                <w:szCs w:val="24"/>
+                <w:lang w:val="en-ID"/>
+              </w:rPr>
+              <w:t>menguji</w:t>
+            </w:r>
+            <w:proofErr w:type="spellEnd"/>
+            <w:r>
+              <w:rPr>
+                <w:rFonts w:cs="Times New Roman"/>
+                <w:color w:val="auto"/>
+                <w:szCs w:val="24"/>
+                <w:lang w:val="en-ID"/>
+              </w:rPr>
+              <w:t xml:space="preserve"> API yang </w:t>
+            </w:r>
+            <w:proofErr w:type="spellStart"/>
+            <w:r>
+              <w:rPr>
+                <w:rFonts w:cs="Times New Roman"/>
+                <w:color w:val="auto"/>
+                <w:szCs w:val="24"/>
+                <w:lang w:val="en-ID"/>
+              </w:rPr>
+              <w:t>sudah</w:t>
+            </w:r>
+            <w:proofErr w:type="spellEnd"/>
+            <w:r>
+              <w:rPr>
+                <w:rFonts w:cs="Times New Roman"/>
+                <w:color w:val="auto"/>
+                <w:szCs w:val="24"/>
+                <w:lang w:val="en-ID"/>
+              </w:rPr>
+              <w:t xml:space="preserve"> di buat</w:t>
+            </w:r>
+          </w:p>
+        </w:tc>
+      </w:tr>
+      <w:tr>
+        <w:tc>
+          <w:tcPr>
+            <w:tcW w:w="2382" w:type="dxa"/>
+            <w:tcBorders>
+              <w:top w:val="single" w:sz="4" w:space="0" w:color="auto"/>
+              <w:left w:val="single" w:sz="4" w:space="0" w:color="auto"/>
+              <w:bottom w:val="single" w:sz="4" w:space="0" w:color="auto"/>
+              <w:right w:val="single" w:sz="4" w:space="0" w:color="auto"/>
+            </w:tcBorders>
+          </w:tcPr>
+          <w:p>
+            <w:pPr>
+              <w:spacing w:line="360" w:lineRule="auto"/>
+              <w:contextualSpacing/>
+              <w:rPr>
+                <w:rFonts w:cs="Times New Roman"/>
+                <w:color w:val="auto"/>
+                <w:szCs w:val="24"/>
+                <w:lang w:val="en-ID"/>
+              </w:rPr>
+            </w:pPr>
+            <w:r>
+              <w:rPr>
+                <w:rFonts w:cs="Times New Roman"/>
+                <w:color w:val="auto"/>
+                <w:szCs w:val="24"/>
+                <w:lang w:val="en-ID"/>
+              </w:rPr>
+              <w:t xml:space="preserve">Bahasa </w:t>
+            </w:r>
+            <w:proofErr w:type="spellStart"/>
+            <w:r>
+              <w:rPr>
+                <w:rFonts w:cs="Times New Roman"/>
+                <w:color w:val="auto"/>
+                <w:szCs w:val="24"/>
+                <w:lang w:val="en-ID"/>
+              </w:rPr>
+              <w:t>Pemograman</w:t>
+            </w:r>
+            <w:proofErr w:type="spellEnd"/>
+            <w:r>
+              <w:rPr>
+                <w:rFonts w:cs="Times New Roman"/>
+                <w:color w:val="auto"/>
+                <w:szCs w:val="24"/>
+                <w:lang w:val="en-ID"/>
+              </w:rPr>
+              <w:t xml:space="preserve"> Kotlin</w:t>
+            </w:r>
+          </w:p>
+        </w:tc>
+        <w:tc>
+          <w:tcPr>
+            <w:tcW w:w="2231" w:type="dxa"/>
+            <w:tcBorders>
+              <w:top w:val="single" w:sz="4" w:space="0" w:color="auto"/>
+              <w:left w:val="single" w:sz="4" w:space="0" w:color="auto"/>
+              <w:bottom w:val="single" w:sz="4" w:space="0" w:color="auto"/>
+              <w:right w:val="single" w:sz="4" w:space="0" w:color="auto"/>
+            </w:tcBorders>
+          </w:tcPr>
+          <w:p>
+            <w:pPr>
+              <w:spacing w:line="360" w:lineRule="auto"/>
+              <w:contextualSpacing/>
+              <w:rPr>
+                <w:rFonts w:cs="Times New Roman"/>
+                <w:color w:val="auto"/>
+                <w:szCs w:val="24"/>
+                <w:lang w:val="en-ID"/>
+              </w:rPr>
+            </w:pPr>
+            <w:r>
+              <w:rPr>
+                <w:rFonts w:cs="Times New Roman"/>
+                <w:color w:val="auto"/>
+                <w:szCs w:val="24"/>
+                <w:lang w:val="en-ID"/>
+              </w:rPr>
+              <w:t>-</w:t>
+            </w:r>
+          </w:p>
+        </w:tc>
+        <w:tc>
+          <w:tcPr>
+            <w:tcW w:w="1890" w:type="dxa"/>
+            <w:tcBorders>
+              <w:top w:val="single" w:sz="4" w:space="0" w:color="auto"/>
+              <w:left w:val="single" w:sz="4" w:space="0" w:color="auto"/>
+              <w:bottom w:val="single" w:sz="4" w:space="0" w:color="auto"/>
+              <w:right w:val="single" w:sz="4" w:space="0" w:color="auto"/>
+            </w:tcBorders>
+          </w:tcPr>
+          <w:p>
+            <w:pPr>
+              <w:spacing w:line="360" w:lineRule="auto"/>
+              <w:contextualSpacing/>
+              <w:rPr>
+                <w:rFonts w:cs="Times New Roman"/>
+                <w:color w:val="auto"/>
+                <w:szCs w:val="24"/>
+                <w:lang w:val="en-ID"/>
+              </w:rPr>
+            </w:pPr>
+            <w:proofErr w:type="spellStart"/>
+            <w:r>
+              <w:rPr>
+                <w:rFonts w:cs="Times New Roman"/>
+                <w:color w:val="auto"/>
+                <w:szCs w:val="24"/>
+                <w:lang w:val="en-ID"/>
+              </w:rPr>
+              <w:t>Merupakan</w:t>
+            </w:r>
+            <w:proofErr w:type="spellEnd"/>
+            <w:r>
+              <w:rPr>
+                <w:rFonts w:cs="Times New Roman"/>
+                <w:color w:val="auto"/>
+                <w:szCs w:val="24"/>
+                <w:lang w:val="en-ID"/>
+              </w:rPr>
+              <w:t xml:space="preserve"> Bahasa </w:t>
+            </w:r>
+            <w:proofErr w:type="spellStart"/>
+            <w:r>
+              <w:rPr>
+                <w:rFonts w:cs="Times New Roman"/>
+                <w:color w:val="auto"/>
+                <w:szCs w:val="24"/>
+                <w:lang w:val="en-ID"/>
+              </w:rPr>
+              <w:t>pemograman</w:t>
+            </w:r>
+            <w:proofErr w:type="spellEnd"/>
+            <w:r>
+              <w:rPr>
+                <w:rFonts w:cs="Times New Roman"/>
+                <w:color w:val="auto"/>
+                <w:szCs w:val="24"/>
+                <w:lang w:val="en-ID"/>
+              </w:rPr>
+              <w:t xml:space="preserve"> </w:t>
+            </w:r>
+            <w:proofErr w:type="spellStart"/>
+            <w:r>
+              <w:rPr>
+                <w:rFonts w:cs="Times New Roman"/>
+                <w:color w:val="auto"/>
+                <w:szCs w:val="24"/>
+                <w:lang w:val="en-ID"/>
+              </w:rPr>
+              <w:t>untuk</w:t>
+            </w:r>
+            <w:proofErr w:type="spellEnd"/>
+            <w:r>
+              <w:rPr>
+                <w:rFonts w:cs="Times New Roman"/>
+                <w:color w:val="auto"/>
+                <w:szCs w:val="24"/>
+                <w:lang w:val="en-ID"/>
+              </w:rPr>
+              <w:t xml:space="preserve"> </w:t>
+            </w:r>
+            <w:proofErr w:type="spellStart"/>
+            <w:r>
+              <w:rPr>
+                <w:rFonts w:cs="Times New Roman"/>
+                <w:color w:val="auto"/>
+                <w:szCs w:val="24"/>
+                <w:lang w:val="en-ID"/>
+              </w:rPr>
+              <w:t>pengembangan</w:t>
+            </w:r>
+            <w:proofErr w:type="spellEnd"/>
+            <w:r>
+              <w:rPr>
+                <w:rFonts w:cs="Times New Roman"/>
+                <w:color w:val="auto"/>
+                <w:szCs w:val="24"/>
+                <w:lang w:val="en-ID"/>
+              </w:rPr>
+              <w:t xml:space="preserve"> </w:t>
+            </w:r>
+            <w:proofErr w:type="spellStart"/>
+            <w:r>
+              <w:rPr>
+                <w:rFonts w:cs="Times New Roman"/>
+                <w:color w:val="auto"/>
+                <w:szCs w:val="24"/>
+                <w:lang w:val="en-ID"/>
+              </w:rPr>
+              <w:t>aplikasi</w:t>
+            </w:r>
+            <w:proofErr w:type="spellEnd"/>
+            <w:r>
+              <w:rPr>
+                <w:rFonts w:cs="Times New Roman"/>
+                <w:color w:val="auto"/>
+                <w:szCs w:val="24"/>
+                <w:lang w:val="en-ID"/>
+              </w:rPr>
+              <w:t xml:space="preserve"> android</w:t>
+            </w:r>
+          </w:p>
+        </w:tc>
+      </w:tr>
+      <w:tr>
+        <w:trPr>
+          <w:trHeight w:val="898"/>
+        </w:trPr>
+        <w:tc>
+          <w:tcPr>
+            <w:tcW w:w="2382" w:type="dxa"/>
+            <w:tcBorders>
+              <w:top w:val="single" w:sz="4" w:space="0" w:color="auto"/>
+              <w:left w:val="single" w:sz="4" w:space="0" w:color="auto"/>
+              <w:bottom w:val="single" w:sz="4" w:space="0" w:color="auto"/>
+              <w:right w:val="single" w:sz="4" w:space="0" w:color="auto"/>
+            </w:tcBorders>
+          </w:tcPr>
+          <w:p>
+            <w:pPr>
+              <w:spacing w:line="360" w:lineRule="auto"/>
+              <w:contextualSpacing/>
+              <w:rPr>
+                <w:rFonts w:cs="Times New Roman"/>
+                <w:color w:val="auto"/>
+                <w:szCs w:val="24"/>
+                <w:lang w:val="en-ID"/>
+              </w:rPr>
+            </w:pPr>
+            <w:proofErr w:type="spellStart"/>
+            <w:r>
+              <w:rPr>
+                <w:rFonts w:cs="Times New Roman"/>
+                <w:color w:val="auto"/>
+                <w:szCs w:val="24"/>
+                <w:lang w:val="en-ID"/>
+              </w:rPr>
+              <w:t>Sqlite</w:t>
+            </w:r>
+            <w:proofErr w:type="spellEnd"/>
+          </w:p>
+        </w:tc>
+        <w:tc>
+          <w:tcPr>
+            <w:tcW w:w="2231" w:type="dxa"/>
+            <w:tcBorders>
+              <w:top w:val="single" w:sz="4" w:space="0" w:color="auto"/>
+              <w:left w:val="single" w:sz="4" w:space="0" w:color="auto"/>
+              <w:bottom w:val="single" w:sz="4" w:space="0" w:color="auto"/>
+              <w:right w:val="single" w:sz="4" w:space="0" w:color="auto"/>
+            </w:tcBorders>
+          </w:tcPr>
+          <w:p>
+            <w:pPr>
+              <w:spacing w:line="360" w:lineRule="auto"/>
+              <w:contextualSpacing/>
+              <w:rPr>
+                <w:rFonts w:cs="Times New Roman"/>
+                <w:color w:val="auto"/>
+                <w:szCs w:val="24"/>
+                <w:lang w:val="en-ID"/>
+              </w:rPr>
+            </w:pPr>
+            <w:r>
+              <w:rPr>
+                <w:rFonts w:cs="Times New Roman"/>
+                <w:color w:val="auto"/>
+                <w:szCs w:val="24"/>
+                <w:lang w:val="en-ID"/>
+              </w:rPr>
+              <w:t>-</w:t>
+            </w:r>
+          </w:p>
+        </w:tc>
+        <w:tc>
+          <w:tcPr>
+            <w:tcW w:w="1890" w:type="dxa"/>
+            <w:tcBorders>
+              <w:top w:val="single" w:sz="4" w:space="0" w:color="auto"/>
+              <w:left w:val="single" w:sz="4" w:space="0" w:color="auto"/>
+              <w:bottom w:val="single" w:sz="4" w:space="0" w:color="auto"/>
+              <w:right w:val="single" w:sz="4" w:space="0" w:color="auto"/>
+            </w:tcBorders>
+          </w:tcPr>
+          <w:p>
+            <w:pPr>
+              <w:spacing w:line="360" w:lineRule="auto"/>
+              <w:contextualSpacing/>
+              <w:rPr>
+                <w:rFonts w:cs="Times New Roman"/>
+                <w:color w:val="auto"/>
+                <w:szCs w:val="24"/>
+                <w:lang w:val="en-ID"/>
+              </w:rPr>
+            </w:pPr>
+            <w:proofErr w:type="spellStart"/>
+            <w:r>
+              <w:rPr>
+                <w:rFonts w:cs="Times New Roman"/>
+                <w:color w:val="auto"/>
+                <w:szCs w:val="24"/>
+                <w:lang w:val="en-ID"/>
+              </w:rPr>
+              <w:t>Sebuah</w:t>
+            </w:r>
+            <w:proofErr w:type="spellEnd"/>
+            <w:r>
+              <w:rPr>
+                <w:rFonts w:cs="Times New Roman"/>
+                <w:color w:val="auto"/>
+                <w:szCs w:val="24"/>
+                <w:lang w:val="en-ID"/>
+              </w:rPr>
+              <w:t xml:space="preserve"> database yang </w:t>
+            </w:r>
+            <w:proofErr w:type="spellStart"/>
+            <w:r>
+              <w:rPr>
+                <w:rFonts w:cs="Times New Roman"/>
+                <w:color w:val="auto"/>
+                <w:szCs w:val="24"/>
+                <w:lang w:val="en-ID"/>
+              </w:rPr>
+              <w:t>digunakan</w:t>
+            </w:r>
+            <w:proofErr w:type="spellEnd"/>
+            <w:r>
+              <w:rPr>
+                <w:rFonts w:cs="Times New Roman"/>
+                <w:color w:val="auto"/>
+                <w:szCs w:val="24"/>
+                <w:lang w:val="en-ID"/>
+              </w:rPr>
+              <w:t xml:space="preserve"> </w:t>
+            </w:r>
+            <w:proofErr w:type="spellStart"/>
+            <w:r>
+              <w:rPr>
+                <w:rFonts w:cs="Times New Roman"/>
+                <w:color w:val="auto"/>
+                <w:szCs w:val="24"/>
+                <w:lang w:val="en-ID"/>
+              </w:rPr>
+              <w:t>untuk</w:t>
+            </w:r>
+            <w:proofErr w:type="spellEnd"/>
+            <w:r>
+              <w:rPr>
+                <w:rFonts w:cs="Times New Roman"/>
+                <w:color w:val="auto"/>
+                <w:szCs w:val="24"/>
+                <w:lang w:val="en-ID"/>
+              </w:rPr>
+              <w:t xml:space="preserve"> </w:t>
+            </w:r>
+            <w:proofErr w:type="spellStart"/>
+            <w:r>
+              <w:rPr>
+                <w:rFonts w:cs="Times New Roman"/>
+                <w:color w:val="auto"/>
+                <w:szCs w:val="24"/>
+                <w:lang w:val="en-ID"/>
+              </w:rPr>
+              <w:t>pengembangan</w:t>
+            </w:r>
+            <w:proofErr w:type="spellEnd"/>
+            <w:r>
+              <w:rPr>
+                <w:rFonts w:cs="Times New Roman"/>
+                <w:color w:val="auto"/>
+                <w:szCs w:val="24"/>
+                <w:lang w:val="en-ID"/>
+              </w:rPr>
+              <w:t xml:space="preserve"> </w:t>
+            </w:r>
+            <w:proofErr w:type="spellStart"/>
+            <w:r>
+              <w:rPr>
+                <w:rFonts w:cs="Times New Roman"/>
+                <w:color w:val="auto"/>
+                <w:szCs w:val="24"/>
+                <w:lang w:val="en-ID"/>
+              </w:rPr>
+              <w:t>aplikasi</w:t>
+            </w:r>
+            <w:proofErr w:type="spellEnd"/>
+            <w:r>
+              <w:rPr>
+                <w:rFonts w:cs="Times New Roman"/>
+                <w:color w:val="auto"/>
+                <w:szCs w:val="24"/>
+                <w:lang w:val="en-ID"/>
+              </w:rPr>
+              <w:t xml:space="preserve"> android</w:t>
+            </w:r>
+          </w:p>
+        </w:tc>
+      </w:tr>
+      <w:tr>
+        <w:tc>
+          <w:tcPr>
+            <w:tcW w:w="2382" w:type="dxa"/>
+            <w:tcBorders>
+              <w:top w:val="single" w:sz="4" w:space="0" w:color="auto"/>
+              <w:left w:val="single" w:sz="4" w:space="0" w:color="auto"/>
+              <w:bottom w:val="single" w:sz="4" w:space="0" w:color="auto"/>
+              <w:right w:val="single" w:sz="4" w:space="0" w:color="auto"/>
+            </w:tcBorders>
+          </w:tcPr>
+          <w:p>
+            <w:pPr>
+              <w:spacing w:line="360" w:lineRule="auto"/>
+              <w:contextualSpacing/>
+              <w:rPr>
+                <w:rFonts w:cs="Times New Roman"/>
+                <w:color w:val="auto"/>
+                <w:szCs w:val="24"/>
+                <w:lang w:val="en-ID"/>
+              </w:rPr>
+            </w:pPr>
+            <w:r>
+              <w:rPr>
+                <w:rFonts w:cs="Times New Roman"/>
+                <w:color w:val="auto"/>
+                <w:szCs w:val="24"/>
+                <w:lang w:val="en-ID"/>
+              </w:rPr>
+              <w:t>SourceTree</w:t>
+            </w:r>
+          </w:p>
+        </w:tc>
+        <w:tc>
+          <w:tcPr>
+            <w:tcW w:w="2231" w:type="dxa"/>
+            <w:tcBorders>
+              <w:top w:val="single" w:sz="4" w:space="0" w:color="auto"/>
+              <w:left w:val="single" w:sz="4" w:space="0" w:color="auto"/>
+              <w:bottom w:val="single" w:sz="4" w:space="0" w:color="auto"/>
+              <w:right w:val="single" w:sz="4" w:space="0" w:color="auto"/>
+            </w:tcBorders>
+          </w:tcPr>
+          <w:p>
+            <w:pPr>
+              <w:spacing w:line="360" w:lineRule="auto"/>
+              <w:contextualSpacing/>
+              <w:rPr>
+                <w:rFonts w:cs="Times New Roman"/>
+                <w:color w:val="auto"/>
+                <w:szCs w:val="24"/>
+                <w:lang w:val="en-ID"/>
+              </w:rPr>
+            </w:pPr>
+            <w:r>
+              <w:rPr>
+                <w:rFonts w:cs="Times New Roman"/>
+                <w:color w:val="auto"/>
+                <w:szCs w:val="24"/>
+                <w:lang w:val="en-ID"/>
+              </w:rPr>
+              <w:t>-</w:t>
+            </w:r>
+          </w:p>
+        </w:tc>
+        <w:tc>
+          <w:tcPr>
+            <w:tcW w:w="1890" w:type="dxa"/>
+            <w:tcBorders>
+              <w:top w:val="single" w:sz="4" w:space="0" w:color="auto"/>
+              <w:left w:val="single" w:sz="4" w:space="0" w:color="auto"/>
+              <w:bottom w:val="single" w:sz="4" w:space="0" w:color="auto"/>
+              <w:right w:val="single" w:sz="4" w:space="0" w:color="auto"/>
+            </w:tcBorders>
+          </w:tcPr>
+          <w:p>
+            <w:pPr>
+              <w:spacing w:line="360" w:lineRule="auto"/>
+              <w:contextualSpacing/>
+              <w:rPr>
+                <w:rFonts w:cs="Times New Roman"/>
+                <w:color w:val="auto"/>
+                <w:szCs w:val="24"/>
+                <w:lang w:val="en-ID"/>
+              </w:rPr>
+            </w:pPr>
+            <w:proofErr w:type="spellStart"/>
+            <w:r>
+              <w:rPr>
+                <w:rFonts w:cs="Times New Roman"/>
+                <w:color w:val="auto"/>
+                <w:szCs w:val="24"/>
+                <w:lang w:val="en-ID"/>
+              </w:rPr>
+              <w:t>Digunakan</w:t>
+            </w:r>
+            <w:proofErr w:type="spellEnd"/>
+            <w:r>
+              <w:rPr>
+                <w:rFonts w:cs="Times New Roman"/>
+                <w:color w:val="auto"/>
+                <w:szCs w:val="24"/>
+                <w:lang w:val="en-ID"/>
+              </w:rPr>
+              <w:t xml:space="preserve"> </w:t>
+            </w:r>
+            <w:proofErr w:type="spellStart"/>
+            <w:r>
+              <w:rPr>
+                <w:rFonts w:cs="Times New Roman"/>
+                <w:color w:val="auto"/>
+                <w:szCs w:val="24"/>
+                <w:lang w:val="en-ID"/>
+              </w:rPr>
+              <w:t>untuk</w:t>
+            </w:r>
+            <w:proofErr w:type="spellEnd"/>
+            <w:r>
+              <w:rPr>
+                <w:rFonts w:cs="Times New Roman"/>
+                <w:color w:val="auto"/>
+                <w:szCs w:val="24"/>
+                <w:lang w:val="en-ID"/>
+              </w:rPr>
+              <w:t xml:space="preserve"> </w:t>
+            </w:r>
+            <w:proofErr w:type="spellStart"/>
+            <w:r>
+              <w:rPr>
+                <w:rFonts w:cs="Times New Roman"/>
+                <w:color w:val="auto"/>
+                <w:szCs w:val="24"/>
+                <w:lang w:val="en-ID"/>
+              </w:rPr>
+              <w:t>mengakses</w:t>
+            </w:r>
+            <w:proofErr w:type="spellEnd"/>
+            <w:r>
+              <w:rPr>
+                <w:rFonts w:cs="Times New Roman"/>
+                <w:color w:val="auto"/>
+                <w:szCs w:val="24"/>
+                <w:lang w:val="en-ID"/>
+              </w:rPr>
+              <w:t xml:space="preserve"> </w:t>
+            </w:r>
+            <w:proofErr w:type="spellStart"/>
+            <w:r>
+              <w:rPr>
+                <w:rFonts w:cs="Times New Roman"/>
+                <w:color w:val="auto"/>
+                <w:szCs w:val="24"/>
+                <w:lang w:val="en-ID"/>
+              </w:rPr>
+              <w:t>layanan</w:t>
+            </w:r>
+            <w:proofErr w:type="spellEnd"/>
+            <w:r>
+              <w:rPr>
+                <w:rFonts w:cs="Times New Roman"/>
+                <w:color w:val="auto"/>
+                <w:szCs w:val="24"/>
+                <w:lang w:val="en-ID"/>
+              </w:rPr>
+              <w:t xml:space="preserve"> git</w:t>
+            </w:r>
           </w:p>
         </w:tc>
       </w:tr>
@@ -27732,54 +28898,26 @@
     <w:p>
       <w:pPr>
         <w:spacing w:line="360" w:lineRule="auto"/>
-        <w:jc w:val="center"/>
-        <w:rPr>
-          <w:rFonts w:cs="Times New Roman"/>
-          <w:color w:val="auto"/>
-          <w:szCs w:val="24"/>
-        </w:rPr>
-      </w:pPr>
-      <w:r>
-        <w:rPr>
-          <w:rFonts w:cs="Times New Roman"/>
-          <w:color w:val="auto"/>
-          <w:szCs w:val="24"/>
-        </w:rPr>
-        <w:t>3.</w:t>
-      </w:r>
-      <w:r>
-        <w:rPr>
-          <w:rFonts w:cs="Times New Roman"/>
-          <w:color w:val="auto"/>
-          <w:szCs w:val="24"/>
-        </w:rPr>
-        <w:t>3</w:t>
-      </w:r>
-      <w:r>
-        <w:rPr>
-          <w:rFonts w:cs="Times New Roman"/>
-          <w:color w:val="auto"/>
-          <w:szCs w:val="24"/>
-        </w:rPr>
-        <w:t xml:space="preserve"> Tabel </w:t>
-      </w:r>
-      <w:proofErr w:type="spellStart"/>
-      <w:r>
-        <w:rPr>
-          <w:rFonts w:cs="Times New Roman"/>
-          <w:color w:val="auto"/>
-          <w:szCs w:val="24"/>
-        </w:rPr>
+        <w:ind w:left="720" w:firstLine="720"/>
+      </w:pPr>
+      <w:r>
+        <w:t xml:space="preserve">   2. </w:t>
+      </w:r>
+      <w:proofErr w:type="spellStart"/>
+      <w:r>
         <w:t>Perangkat</w:t>
       </w:r>
       <w:proofErr w:type="spellEnd"/>
       <w:r>
-        <w:rPr>
-          <w:rFonts w:cs="Times New Roman"/>
-          <w:color w:val="auto"/>
-          <w:szCs w:val="24"/>
-        </w:rPr>
-        <w:t xml:space="preserve"> Lunak</w:t>
+        <w:t xml:space="preserve"> </w:t>
+      </w:r>
+      <w:proofErr w:type="spellStart"/>
+      <w:r>
+        <w:t>Keras</w:t>
+      </w:r>
+      <w:proofErr w:type="spellEnd"/>
+      <w:r>
+        <w:t xml:space="preserve"> (Hardware)</w:t>
       </w:r>
     </w:p>
     <w:p>
@@ -27788,11 +28926,11 @@
         <w:ind w:left="720" w:firstLine="720"/>
       </w:pPr>
       <w:r>
-        <w:t xml:space="preserve">   2. </w:t>
-      </w:r>
-      <w:proofErr w:type="spellStart"/>
-      <w:r>
-        <w:t>Perangkat</w:t>
+        <w:t xml:space="preserve">Tabel 3.5 </w:t>
+      </w:r>
+      <w:proofErr w:type="spellStart"/>
+      <w:r>
+        <w:t>Perangakat</w:t>
       </w:r>
       <w:proofErr w:type="spellEnd"/>
       <w:r>
@@ -27803,9 +28941,6 @@
         <w:t>Keras</w:t>
       </w:r>
       <w:proofErr w:type="spellEnd"/>
-      <w:r>
-        <w:t xml:space="preserve"> (Hardware)</w:t>
-      </w:r>
     </w:p>
     <w:tbl>
       <w:tblPr>
@@ -28000,6 +29135,7 @@
                 <w:szCs w:val="24"/>
                 <w:lang w:val="en-ID"/>
               </w:rPr>
+              <w:lastRenderedPageBreak/>
               <w:t>Laptop</w:t>
             </w:r>
           </w:p>
@@ -28222,7 +29358,6 @@
                 <w:szCs w:val="24"/>
                 <w:lang w:val="en-ID"/>
               </w:rPr>
-              <w:lastRenderedPageBreak/>
               <w:t>Mouse</w:t>
             </w:r>
           </w:p>
@@ -28872,35 +30007,6 @@
       <w:pPr>
         <w:spacing w:line="360" w:lineRule="auto"/>
         <w:ind w:left="720" w:firstLine="720"/>
-        <w:jc w:val="center"/>
-      </w:pPr>
-      <w:r>
-        <w:t>3.</w:t>
-      </w:r>
-      <w:r>
-        <w:t>4</w:t>
-      </w:r>
-      <w:r>
-        <w:t xml:space="preserve"> Tabel </w:t>
-      </w:r>
-      <w:proofErr w:type="spellStart"/>
-      <w:r>
-        <w:t>Perangkat</w:t>
-      </w:r>
-      <w:proofErr w:type="spellEnd"/>
-      <w:r>
-        <w:t xml:space="preserve"> </w:t>
-      </w:r>
-      <w:proofErr w:type="spellStart"/>
-      <w:r>
-        <w:t>Keras</w:t>
-      </w:r>
-      <w:proofErr w:type="spellEnd"/>
-    </w:p>
-    <w:p>
-      <w:pPr>
-        <w:spacing w:line="360" w:lineRule="auto"/>
-        <w:ind w:left="720" w:firstLine="720"/>
       </w:pPr>
     </w:p>
     <w:p>
@@ -28973,6 +30079,7 @@
     <w:p>
       <w:pPr>
         <w:spacing w:line="360" w:lineRule="auto"/>
+        <w:jc w:val="left"/>
         <w:rPr>
           <w:color w:val="auto"/>
           <w:szCs w:val="24"/>
@@ -28984,7 +30091,6 @@
           <w:color w:val="auto"/>
           <w:szCs w:val="24"/>
         </w:rPr>
-        <w:lastRenderedPageBreak/>
         <w:t>Transkip</w:t>
       </w:r>
       <w:proofErr w:type="spellEnd"/>
@@ -30196,6 +31302,7 @@
         <w:t xml:space="preserve"> </w:t>
       </w:r>
       <w:proofErr w:type="spellStart"/>
+      <w:proofErr w:type="gramStart"/>
       <w:r>
         <w:rPr>
           <w:color w:val="auto"/>
@@ -30211,6 +31318,7 @@
         </w:rPr>
         <w:t xml:space="preserve"> ?</w:t>
       </w:r>
+      <w:proofErr w:type="gramEnd"/>
     </w:p>
     <w:p>
       <w:pPr>
@@ -30425,6 +31533,7 @@
           <w:color w:val="auto"/>
           <w:szCs w:val="24"/>
         </w:rPr>
+        <w:lastRenderedPageBreak/>
         <w:t>Iya</w:t>
       </w:r>
     </w:p>
@@ -30662,7 +31771,6 @@
           <w:color w:val="auto"/>
           <w:szCs w:val="24"/>
         </w:rPr>
-        <w:lastRenderedPageBreak/>
         <w:t>Ya</w:t>
       </w:r>
       <w:proofErr w:type="spellEnd"/>
@@ -30847,6 +31955,7 @@
         <w:rPr>
           <w:noProof/>
         </w:rPr>
+        <w:lastRenderedPageBreak/>
         <w:drawing>
           <wp:inline distT="0" distB="0" distL="0" distR="0" wp14:anchorId="7D2E2115" wp14:editId="74C3CF16">
             <wp:extent cx="5252085" cy="2117090"/>
@@ -30905,7 +32014,6 @@
         <w:rPr>
           <w:noProof/>
         </w:rPr>
-        <w:lastRenderedPageBreak/>
         <w:drawing>
           <wp:inline distT="0" distB="0" distL="0" distR="0" wp14:anchorId="1BC6C0BA" wp14:editId="28C244A5">
             <wp:extent cx="5252085" cy="2162810"/>
@@ -31013,6 +32121,7 @@
         <w:rPr>
           <w:noProof/>
         </w:rPr>
+        <w:lastRenderedPageBreak/>
         <w:drawing>
           <wp:inline distT="0" distB="0" distL="0" distR="0" wp14:anchorId="3E71152C" wp14:editId="44FE094D">
             <wp:extent cx="5252085" cy="2112645"/>
@@ -31791,6 +32900,7 @@
         </w:rPr>
         <w:t xml:space="preserve"> </w:t>
       </w:r>
+      <w:proofErr w:type="gramStart"/>
       <w:r>
         <w:rPr>
           <w:szCs w:val="24"/>
@@ -31801,7 +32911,14 @@
         <w:rPr>
           <w:szCs w:val="24"/>
         </w:rPr>
-        <w:t xml:space="preserve">atu : </w:t>
+        <w:t>atu :</w:t>
+      </w:r>
+      <w:proofErr w:type="gramEnd"/>
+      <w:r>
+        <w:rPr>
+          <w:szCs w:val="24"/>
+        </w:rPr>
+        <w:t xml:space="preserve"> </w:t>
       </w:r>
       <w:r>
         <w:rPr>
@@ -31869,6 +32986,7 @@
         <w:t xml:space="preserve"> </w:t>
       </w:r>
       <w:proofErr w:type="spellStart"/>
+      <w:proofErr w:type="gramStart"/>
       <w:r>
         <w:rPr>
           <w:szCs w:val="24"/>
@@ -31886,7 +33004,14 @@
         <w:rPr>
           <w:szCs w:val="24"/>
         </w:rPr>
-        <w:t xml:space="preserve">  : </w:t>
+        <w:t xml:space="preserve">  :</w:t>
+      </w:r>
+      <w:proofErr w:type="gramEnd"/>
+      <w:r>
+        <w:rPr>
+          <w:szCs w:val="24"/>
+        </w:rPr>
+        <w:t xml:space="preserve"> </w:t>
       </w:r>
       <w:r>
         <w:rPr>

</xml_diff>

<commit_message>
menambahkan pengujian beta testing dan alpha testing
</commit_message>
<xml_diff>
--- a/ILHAMMAULANA_18111064_TIFRP18C_PENGEMBANGAN APLIKASI PENDETEKSI GEMPA DAN TSUNAMI BERBASIS ANDROID V2.docx
+++ b/ILHAMMAULANA_18111064_TIFRP18C_PENGEMBANGAN APLIKASI PENDETEKSI GEMPA DAN TSUNAMI BERBASIS ANDROID V2.docx
@@ -729,13 +729,33 @@
         <w:rPr>
           <w:szCs w:val="24"/>
         </w:rPr>
-        <w:t xml:space="preserve"> smartphone, tablet dan lain-lain. </w:t>
-      </w:r>
-      <w:r>
-        <w:rPr>
-          <w:szCs w:val="24"/>
-        </w:rPr>
-        <w:t xml:space="preserve">Android sangat </w:t>
+        <w:t xml:space="preserve"> smartphone</w:t>
+      </w:r>
+      <w:r>
+        <w:rPr>
+          <w:szCs w:val="24"/>
+        </w:rPr>
+        <w:t xml:space="preserve"> dan </w:t>
+      </w:r>
+      <w:proofErr w:type="gramStart"/>
+      <w:r>
+        <w:rPr>
+          <w:szCs w:val="24"/>
+        </w:rPr>
+        <w:t>tablet .</w:t>
+      </w:r>
+      <w:r>
+        <w:rPr>
+          <w:szCs w:val="24"/>
+        </w:rPr>
+        <w:t>Android</w:t>
+      </w:r>
+      <w:proofErr w:type="gramEnd"/>
+      <w:r>
+        <w:rPr>
+          <w:szCs w:val="24"/>
+        </w:rPr>
+        <w:t xml:space="preserve"> sangat </w:t>
       </w:r>
       <w:proofErr w:type="spellStart"/>
       <w:r>
@@ -794,7 +814,6 @@
         <w:t xml:space="preserve"> </w:t>
       </w:r>
       <w:proofErr w:type="spellStart"/>
-      <w:proofErr w:type="gramStart"/>
       <w:r>
         <w:rPr>
           <w:szCs w:val="24"/>
@@ -806,14 +825,7 @@
         <w:rPr>
           <w:szCs w:val="24"/>
         </w:rPr>
-        <w:t xml:space="preserve"> ,</w:t>
-      </w:r>
-      <w:proofErr w:type="gramEnd"/>
-      <w:r>
-        <w:rPr>
-          <w:szCs w:val="24"/>
-        </w:rPr>
-        <w:t xml:space="preserve"> </w:t>
+        <w:t xml:space="preserve"> , </w:t>
       </w:r>
       <w:proofErr w:type="spellStart"/>
       <w:r>
@@ -1909,12 +1921,18 @@
         </w:rPr>
         <w:t xml:space="preserve"> </w:t>
       </w:r>
-      <w:proofErr w:type="spellStart"/>
-      <w:r>
-        <w:rPr>
-          <w:szCs w:val="24"/>
-        </w:rPr>
-        <w:t>bagus</w:t>
+      <w:r>
+        <w:rPr>
+          <w:szCs w:val="24"/>
+        </w:rPr>
+        <w:t xml:space="preserve">yang </w:t>
+      </w:r>
+      <w:proofErr w:type="spellStart"/>
+      <w:r>
+        <w:rPr>
+          <w:szCs w:val="24"/>
+        </w:rPr>
+        <w:t>baik</w:t>
       </w:r>
       <w:proofErr w:type="spellEnd"/>
       <w:r>
@@ -4107,7 +4125,6 @@
         <w:t xml:space="preserve"> </w:t>
       </w:r>
       <w:proofErr w:type="spellStart"/>
-      <w:proofErr w:type="gramStart"/>
       <w:r>
         <w:rPr>
           <w:szCs w:val="24"/>
@@ -4119,14 +4136,7 @@
         <w:rPr>
           <w:szCs w:val="24"/>
         </w:rPr>
-        <w:t xml:space="preserve"> ,</w:t>
-      </w:r>
-      <w:proofErr w:type="gramEnd"/>
-      <w:r>
-        <w:rPr>
-          <w:szCs w:val="24"/>
-        </w:rPr>
-        <w:t xml:space="preserve"> </w:t>
+        <w:t xml:space="preserve"> , </w:t>
       </w:r>
       <w:r>
         <w:rPr>
@@ -4363,7 +4373,6 @@
         <w:t xml:space="preserve"> </w:t>
       </w:r>
       <w:proofErr w:type="spellStart"/>
-      <w:proofErr w:type="gramStart"/>
       <w:r>
         <w:rPr>
           <w:szCs w:val="24"/>
@@ -4385,7 +4394,6 @@
         <w:t>uraian</w:t>
       </w:r>
       <w:proofErr w:type="spellEnd"/>
-      <w:proofErr w:type="gramEnd"/>
       <w:r>
         <w:rPr>
           <w:szCs w:val="24"/>
@@ -5172,14 +5180,7 @@
         <w:rPr>
           <w:szCs w:val="24"/>
         </w:rPr>
-        <w:t xml:space="preserve"> dan </w:t>
-      </w:r>
-      <w:proofErr w:type="gramStart"/>
-      <w:r>
-        <w:rPr>
-          <w:szCs w:val="24"/>
-        </w:rPr>
-        <w:t xml:space="preserve">tsunami  </w:t>
+        <w:t xml:space="preserve"> dan tsunami  </w:t>
       </w:r>
       <w:proofErr w:type="spellStart"/>
       <w:r>
@@ -5189,7 +5190,6 @@
         <w:t>terkadang</w:t>
       </w:r>
       <w:proofErr w:type="spellEnd"/>
-      <w:proofErr w:type="gramEnd"/>
       <w:r>
         <w:rPr>
           <w:szCs w:val="24"/>
@@ -5576,14 +5576,7 @@
         <w:rPr>
           <w:szCs w:val="24"/>
         </w:rPr>
-        <w:t xml:space="preserve"> dan </w:t>
-      </w:r>
-      <w:proofErr w:type="gramStart"/>
-      <w:r>
-        <w:rPr>
-          <w:szCs w:val="24"/>
-        </w:rPr>
-        <w:t xml:space="preserve">tsunami </w:t>
+        <w:t xml:space="preserve"> dan tsunami </w:t>
       </w:r>
       <w:r>
         <w:rPr>
@@ -5599,7 +5592,6 @@
         <w:t>menimbulkan</w:t>
       </w:r>
       <w:proofErr w:type="spellEnd"/>
-      <w:proofErr w:type="gramEnd"/>
       <w:r>
         <w:rPr>
           <w:szCs w:val="24"/>
@@ -6948,7 +6940,6 @@
         </w:rPr>
       </w:pPr>
       <w:proofErr w:type="spellStart"/>
-      <w:proofErr w:type="gramStart"/>
       <w:r>
         <w:rPr>
           <w:szCs w:val="24"/>
@@ -6966,14 +6957,7 @@
         <w:rPr>
           <w:szCs w:val="24"/>
         </w:rPr>
-        <w:t xml:space="preserve"> data</w:t>
-      </w:r>
-      <w:proofErr w:type="gramEnd"/>
-      <w:r>
-        <w:rPr>
-          <w:szCs w:val="24"/>
-        </w:rPr>
-        <w:t xml:space="preserve"> </w:t>
+        <w:t xml:space="preserve"> data </w:t>
       </w:r>
       <w:proofErr w:type="spellStart"/>
       <w:r>
@@ -9460,7 +9444,6 @@
         <w:t xml:space="preserve"> emulator yang </w:t>
       </w:r>
       <w:proofErr w:type="spellStart"/>
-      <w:proofErr w:type="gramStart"/>
       <w:r>
         <w:rPr>
           <w:szCs w:val="24"/>
@@ -9472,14 +9455,7 @@
         <w:rPr>
           <w:szCs w:val="24"/>
         </w:rPr>
-        <w:t xml:space="preserve"> ,</w:t>
-      </w:r>
-      <w:proofErr w:type="gramEnd"/>
-      <w:r>
-        <w:rPr>
-          <w:szCs w:val="24"/>
-        </w:rPr>
-        <w:t xml:space="preserve"> </w:t>
+        <w:t xml:space="preserve"> , </w:t>
       </w:r>
       <w:proofErr w:type="spellStart"/>
       <w:r>
@@ -9545,6 +9521,7 @@
           <w:id w:val="711929412"/>
           <w:citation/>
         </w:sdtPr>
+        <w:sdtEndPr/>
         <w:sdtContent>
           <w:r>
             <w:rPr>
@@ -10341,6 +10318,7 @@
           <w:id w:val="-1288424402"/>
           <w:citation/>
         </w:sdtPr>
+        <w:sdtEndPr/>
         <w:sdtContent>
           <w:r>
             <w:rPr>
@@ -11335,7 +11313,6 @@
         <w:t xml:space="preserve"> Udara dan </w:t>
       </w:r>
       <w:proofErr w:type="spellStart"/>
-      <w:proofErr w:type="gramStart"/>
       <w:r>
         <w:rPr>
           <w:szCs w:val="24"/>
@@ -11353,14 +11330,7 @@
         <w:rPr>
           <w:szCs w:val="24"/>
         </w:rPr>
-        <w:t xml:space="preserve"> dan</w:t>
-      </w:r>
-      <w:proofErr w:type="gramEnd"/>
-      <w:r>
-        <w:rPr>
-          <w:szCs w:val="24"/>
-        </w:rPr>
-        <w:t xml:space="preserve"> </w:t>
+        <w:t xml:space="preserve"> dan </w:t>
       </w:r>
       <w:proofErr w:type="spellStart"/>
       <w:r>
@@ -11607,13 +11577,7 @@
         <w:rPr>
           <w:szCs w:val="24"/>
         </w:rPr>
-        <w:t>(Liberti, 2021)</w:t>
-      </w:r>
-      <w:r>
-        <w:rPr>
-          <w:szCs w:val="24"/>
-        </w:rPr>
-        <w:t>.</w:t>
+        <w:t>(Liberti, 2021).</w:t>
       </w:r>
     </w:p>
     <w:p>
@@ -11864,6 +11828,7 @@
           <w:id w:val="1525902713"/>
           <w:citation/>
         </w:sdtPr>
+        <w:sdtEndPr/>
         <w:sdtContent>
           <w:r>
             <w:fldChar w:fldCharType="begin"/>
@@ -12083,6 +12048,7 @@
           <w:id w:val="2071836972"/>
           <w:citation/>
         </w:sdtPr>
+        <w:sdtEndPr/>
         <w:sdtContent>
           <w:r>
             <w:fldChar w:fldCharType="begin"/>
@@ -12126,6 +12092,7 @@
           <w:id w:val="1574233794"/>
           <w:citation/>
         </w:sdtPr>
+        <w:sdtEndPr/>
         <w:sdtContent>
           <w:r>
             <w:fldChar w:fldCharType="begin"/>
@@ -13261,7 +13228,6 @@
         <w:t xml:space="preserve"> </w:t>
       </w:r>
       <w:proofErr w:type="spellStart"/>
-      <w:proofErr w:type="gramStart"/>
       <w:r>
         <w:t>laut</w:t>
       </w:r>
@@ -13269,7 +13235,6 @@
       <w:r>
         <w:t>(</w:t>
       </w:r>
-      <w:proofErr w:type="gramEnd"/>
       <w:r>
         <w:rPr>
           <w:i/>
@@ -13295,6 +13260,7 @@
           <w:id w:val="502942269"/>
           <w:citation/>
         </w:sdtPr>
+        <w:sdtEndPr/>
         <w:sdtContent>
           <w:r>
             <w:fldChar w:fldCharType="begin"/>
@@ -13583,7 +13549,6 @@
         <w:t xml:space="preserve"> </w:t>
       </w:r>
       <w:proofErr w:type="spellStart"/>
-      <w:proofErr w:type="gramStart"/>
       <w:r>
         <w:t>komputer</w:t>
       </w:r>
@@ -13596,7 +13561,6 @@
         <w:t>bahasa</w:t>
       </w:r>
       <w:proofErr w:type="spellEnd"/>
-      <w:proofErr w:type="gramEnd"/>
       <w:r>
         <w:t xml:space="preserve"> </w:t>
       </w:r>
@@ -13880,6 +13844,7 @@
           <w:id w:val="1769264171"/>
           <w:citation/>
         </w:sdtPr>
+        <w:sdtEndPr/>
         <w:sdtContent>
           <w:r>
             <w:fldChar w:fldCharType="begin"/>
@@ -14280,6 +14245,7 @@
           <w:id w:val="254325970"/>
           <w:citation/>
         </w:sdtPr>
+        <w:sdtEndPr/>
         <w:sdtContent>
           <w:r>
             <w:fldChar w:fldCharType="begin"/>
@@ -14919,18 +14885,10 @@
               <w:t xml:space="preserve"> 2020</w:t>
             </w:r>
             <w:r>
-              <w:t xml:space="preserve"> </w:t>
-            </w:r>
-            <w:proofErr w:type="gramStart"/>
-            <w:r>
-              <w:t xml:space="preserve">GEMPA </w:t>
-            </w:r>
-            <w:r>
-              <w:t xml:space="preserve"> DAN</w:t>
-            </w:r>
-            <w:proofErr w:type="gramEnd"/>
-            <w:r>
-              <w:t xml:space="preserve"> GETARAN GEMPA</w:t>
+              <w:t xml:space="preserve"> GEMPA </w:t>
+            </w:r>
+            <w:r>
+              <w:t xml:space="preserve"> DAN GETARAN GEMPA</w:t>
             </w:r>
           </w:p>
         </w:tc>
@@ -15092,12 +15050,10 @@
               <w:t xml:space="preserve"> Ketika </w:t>
             </w:r>
             <w:proofErr w:type="spellStart"/>
-            <w:proofErr w:type="gramStart"/>
             <w:r>
               <w:t>d.ketinggian</w:t>
             </w:r>
             <w:proofErr w:type="spellEnd"/>
-            <w:proofErr w:type="gramEnd"/>
             <w:r>
               <w:t xml:space="preserve"> </w:t>
             </w:r>
@@ -15861,14 +15817,9 @@
             </w:r>
             <w:proofErr w:type="spellEnd"/>
             <w:r>
-              <w:t xml:space="preserve"> H.</w:t>
-            </w:r>
-            <w:proofErr w:type="gramStart"/>
-            <w:r>
-              <w:t>S.U</w:t>
+              <w:t xml:space="preserve"> H.S.U</w:t>
             </w:r>
             <w:bookmarkEnd w:id="6"/>
-            <w:proofErr w:type="gramEnd"/>
           </w:p>
         </w:tc>
         <w:tc>
@@ -16343,6 +16294,7 @@
               <w:spacing w:line="360" w:lineRule="auto"/>
             </w:pPr>
             <w:r>
+              <w:lastRenderedPageBreak/>
               <w:t>6</w:t>
             </w:r>
           </w:p>
@@ -19842,7 +19794,13 @@
       </w:r>
       <w:proofErr w:type="spellStart"/>
       <w:r>
-        <w:t>kualitatif</w:t>
+        <w:t>kua</w:t>
+      </w:r>
+      <w:r>
+        <w:t>nt</w:t>
+      </w:r>
+      <w:r>
+        <w:t>itatif</w:t>
       </w:r>
       <w:proofErr w:type="spellEnd"/>
       <w:r>
@@ -30706,6 +30664,7 @@
       <w:pPr>
         <w:spacing w:line="360" w:lineRule="auto"/>
         <w:ind w:left="720" w:firstLine="720"/>
+        <w:jc w:val="center"/>
       </w:pPr>
       <w:r>
         <w:t xml:space="preserve">Tabel 3.5 </w:t>
@@ -30726,38 +30685,37 @@
     </w:p>
     <w:tbl>
       <w:tblPr>
-        <w:tblStyle w:val="TableGrid1"/>
-        <w:tblpPr w:leftFromText="180" w:rightFromText="180" w:vertAnchor="text" w:horzAnchor="margin" w:tblpXSpec="center" w:tblpY="1264"/>
+        <w:tblStyle w:val="TableGrid"/>
         <w:tblW w:w="0" w:type="auto"/>
-        <w:tblInd w:w="0" w:type="dxa"/>
+        <w:tblInd w:w="720" w:type="dxa"/>
         <w:tblLook w:val="04A0" w:firstRow="1" w:lastRow="0" w:firstColumn="1" w:lastColumn="0" w:noHBand="0" w:noVBand="1"/>
       </w:tblPr>
       <w:tblGrid>
-        <w:gridCol w:w="2208"/>
-        <w:gridCol w:w="1734"/>
-        <w:gridCol w:w="1603"/>
-        <w:gridCol w:w="1734"/>
+        <w:gridCol w:w="2172"/>
+        <w:gridCol w:w="1756"/>
+        <w:gridCol w:w="1811"/>
+        <w:gridCol w:w="1802"/>
       </w:tblGrid>
       <w:tr>
-        <w:trPr>
-          <w:trHeight w:val="760"/>
-        </w:trPr>
-        <w:tc>
-          <w:tcPr>
-            <w:tcW w:w="2208" w:type="dxa"/>
+        <w:tc>
+          <w:tcPr>
+            <w:tcW w:w="1885" w:type="dxa"/>
             <w:shd w:val="clear" w:color="auto" w:fill="92D050"/>
           </w:tcPr>
           <w:p>
             <w:pPr>
               <w:spacing w:line="360" w:lineRule="auto"/>
-              <w:contextualSpacing/>
+            </w:pPr>
+            <w:r>
               <w:rPr>
                 <w:rFonts w:cs="Times New Roman"/>
                 <w:color w:val="auto"/>
                 <w:szCs w:val="24"/>
                 <w:lang w:val="en-ID"/>
               </w:rPr>
-            </w:pPr>
+              <w:t xml:space="preserve">Nama </w:t>
+            </w:r>
+            <w:proofErr w:type="spellStart"/>
             <w:r>
               <w:rPr>
                 <w:rFonts w:cs="Times New Roman"/>
@@ -30765,9 +30723,20 @@
                 <w:szCs w:val="24"/>
                 <w:lang w:val="en-ID"/>
               </w:rPr>
-              <w:t xml:space="preserve">Nama </w:t>
-            </w:r>
-            <w:proofErr w:type="spellStart"/>
+              <w:t>Perangkat</w:t>
+            </w:r>
+            <w:proofErr w:type="spellEnd"/>
+          </w:p>
+        </w:tc>
+        <w:tc>
+          <w:tcPr>
+            <w:tcW w:w="1885" w:type="dxa"/>
+            <w:shd w:val="clear" w:color="auto" w:fill="92D050"/>
+          </w:tcPr>
+          <w:p>
+            <w:pPr>
+              <w:spacing w:line="360" w:lineRule="auto"/>
+            </w:pPr>
             <w:r>
               <w:rPr>
                 <w:rFonts w:cs="Times New Roman"/>
@@ -30775,26 +30744,29 @@
                 <w:szCs w:val="24"/>
                 <w:lang w:val="en-ID"/>
               </w:rPr>
-              <w:t>Perangkat</w:t>
-            </w:r>
-            <w:proofErr w:type="spellEnd"/>
-          </w:p>
-        </w:tc>
-        <w:tc>
-          <w:tcPr>
-            <w:tcW w:w="1734" w:type="dxa"/>
-            <w:shd w:val="clear" w:color="auto" w:fill="92D050"/>
-          </w:tcPr>
-          <w:p>
-            <w:pPr>
-              <w:spacing w:line="360" w:lineRule="auto"/>
-              <w:contextualSpacing/>
+              <w:t xml:space="preserve">Detail </w:t>
+            </w:r>
+            <w:proofErr w:type="spellStart"/>
+            <w:r>
               <w:rPr>
                 <w:rFonts w:cs="Times New Roman"/>
                 <w:color w:val="auto"/>
                 <w:szCs w:val="24"/>
                 <w:lang w:val="en-ID"/>
               </w:rPr>
+              <w:t>Perangkat</w:t>
+            </w:r>
+            <w:proofErr w:type="spellEnd"/>
+          </w:p>
+        </w:tc>
+        <w:tc>
+          <w:tcPr>
+            <w:tcW w:w="1885" w:type="dxa"/>
+            <w:shd w:val="clear" w:color="auto" w:fill="92D050"/>
+          </w:tcPr>
+          <w:p>
+            <w:pPr>
+              <w:spacing w:line="360" w:lineRule="auto"/>
             </w:pPr>
             <w:r>
               <w:rPr>
@@ -30803,8 +30775,19 @@
                 <w:szCs w:val="24"/>
                 <w:lang w:val="en-ID"/>
               </w:rPr>
-              <w:t xml:space="preserve">Detail </w:t>
-            </w:r>
+              <w:t>Harga</w:t>
+            </w:r>
+          </w:p>
+        </w:tc>
+        <w:tc>
+          <w:tcPr>
+            <w:tcW w:w="1886" w:type="dxa"/>
+            <w:shd w:val="clear" w:color="auto" w:fill="92D050"/>
+          </w:tcPr>
+          <w:p>
+            <w:pPr>
+              <w:spacing w:line="360" w:lineRule="auto"/>
+            </w:pPr>
             <w:proofErr w:type="spellStart"/>
             <w:r>
               <w:rPr>
@@ -30813,27 +30796,19 @@
                 <w:szCs w:val="24"/>
                 <w:lang w:val="en-ID"/>
               </w:rPr>
-              <w:t>Perangkat</w:t>
-            </w:r>
-            <w:proofErr w:type="spellEnd"/>
-          </w:p>
-        </w:tc>
-        <w:tc>
-          <w:tcPr>
-            <w:tcW w:w="1603" w:type="dxa"/>
-            <w:shd w:val="clear" w:color="auto" w:fill="92D050"/>
-          </w:tcPr>
-          <w:p>
-            <w:pPr>
-              <w:spacing w:line="360" w:lineRule="auto"/>
-              <w:contextualSpacing/>
+              <w:t>Fungsi</w:t>
+            </w:r>
+            <w:proofErr w:type="spellEnd"/>
+            <w:r>
               <w:rPr>
                 <w:rFonts w:cs="Times New Roman"/>
                 <w:color w:val="auto"/>
                 <w:szCs w:val="24"/>
                 <w:lang w:val="en-ID"/>
               </w:rPr>
-            </w:pPr>
+              <w:t xml:space="preserve"> </w:t>
+            </w:r>
+            <w:proofErr w:type="spellStart"/>
             <w:r>
               <w:rPr>
                 <w:rFonts w:cs="Times New Roman"/>
@@ -30841,14 +30816,16 @@
                 <w:szCs w:val="24"/>
                 <w:lang w:val="en-ID"/>
               </w:rPr>
-              <w:t>Harga</w:t>
-            </w:r>
-          </w:p>
-        </w:tc>
-        <w:tc>
-          <w:tcPr>
-            <w:tcW w:w="1734" w:type="dxa"/>
-            <w:shd w:val="clear" w:color="auto" w:fill="92D050"/>
+              <w:t>Perangkat</w:t>
+            </w:r>
+            <w:proofErr w:type="spellEnd"/>
+          </w:p>
+        </w:tc>
+      </w:tr>
+      <w:tr>
+        <w:tc>
+          <w:tcPr>
+            <w:tcW w:w="2065" w:type="dxa"/>
           </w:tcPr>
           <w:p>
             <w:pPr>
@@ -30861,7 +30838,6 @@
                 <w:lang w:val="en-ID"/>
               </w:rPr>
             </w:pPr>
-            <w:proofErr w:type="spellStart"/>
             <w:r>
               <w:rPr>
                 <w:rFonts w:cs="Times New Roman"/>
@@ -30869,71 +30845,12 @@
                 <w:szCs w:val="24"/>
                 <w:lang w:val="en-ID"/>
               </w:rPr>
-              <w:t>Fungsi</w:t>
-            </w:r>
-            <w:proofErr w:type="spellEnd"/>
-            <w:r>
-              <w:rPr>
-                <w:rFonts w:cs="Times New Roman"/>
-                <w:color w:val="auto"/>
-                <w:szCs w:val="24"/>
-                <w:lang w:val="en-ID"/>
-              </w:rPr>
-              <w:t xml:space="preserve"> </w:t>
-            </w:r>
-            <w:proofErr w:type="spellStart"/>
-            <w:r>
-              <w:rPr>
-                <w:rFonts w:cs="Times New Roman"/>
-                <w:color w:val="auto"/>
-                <w:szCs w:val="24"/>
-                <w:lang w:val="en-ID"/>
-              </w:rPr>
-              <w:t>Perangkat</w:t>
-            </w:r>
-            <w:proofErr w:type="spellEnd"/>
-          </w:p>
-        </w:tc>
-      </w:tr>
-      <w:tr>
-        <w:trPr>
-          <w:trHeight w:val="2677"/>
-        </w:trPr>
-        <w:tc>
-          <w:tcPr>
-            <w:tcW w:w="2208" w:type="dxa"/>
-          </w:tcPr>
-          <w:p>
-            <w:pPr>
-              <w:spacing w:line="360" w:lineRule="auto"/>
-              <w:contextualSpacing/>
-              <w:rPr>
-                <w:rFonts w:cs="Times New Roman"/>
-                <w:color w:val="auto"/>
-                <w:szCs w:val="24"/>
-                <w:lang w:val="en-ID"/>
-              </w:rPr>
-            </w:pPr>
-            <w:r>
-              <w:rPr>
-                <w:rFonts w:cs="Times New Roman"/>
-                <w:color w:val="auto"/>
-                <w:szCs w:val="24"/>
-                <w:lang w:val="en-ID"/>
-              </w:rPr>
               <w:t>Laptop</w:t>
             </w:r>
           </w:p>
           <w:p>
             <w:pPr>
               <w:spacing w:line="360" w:lineRule="auto"/>
-              <w:contextualSpacing/>
-              <w:rPr>
-                <w:rFonts w:cs="Times New Roman"/>
-                <w:color w:val="auto"/>
-                <w:szCs w:val="24"/>
-                <w:lang w:val="en-ID"/>
-              </w:rPr>
             </w:pPr>
             <w:r>
               <w:rPr>
@@ -30944,7 +30861,7 @@
                 <w:lang w:val="en-ID"/>
               </w:rPr>
               <w:drawing>
-                <wp:inline distT="0" distB="0" distL="0" distR="0" wp14:anchorId="0BD9D45E" wp14:editId="3EB4DB1D">
+                <wp:inline distT="0" distB="0" distL="0" distR="0" wp14:anchorId="526FA5E2" wp14:editId="203BC33E">
                   <wp:extent cx="1021080" cy="765810"/>
                   <wp:effectExtent l="0" t="0" r="7620" b="0"/>
                   <wp:docPr id="8" name="Picture 8"/>
@@ -30989,19 +30906,22 @@
         </w:tc>
         <w:tc>
           <w:tcPr>
-            <w:tcW w:w="1734" w:type="dxa"/>
-          </w:tcPr>
-          <w:p>
-            <w:pPr>
-              <w:spacing w:line="360" w:lineRule="auto"/>
-              <w:contextualSpacing/>
+            <w:tcW w:w="2065" w:type="dxa"/>
+          </w:tcPr>
+          <w:p>
+            <w:pPr>
+              <w:spacing w:line="360" w:lineRule="auto"/>
+            </w:pPr>
+            <w:r>
               <w:rPr>
                 <w:rFonts w:cs="Times New Roman"/>
                 <w:color w:val="auto"/>
                 <w:szCs w:val="24"/>
                 <w:lang w:val="en-ID"/>
               </w:rPr>
-            </w:pPr>
+              <w:t xml:space="preserve">ASUS TUF FX505DU </w:t>
+            </w:r>
+            <w:proofErr w:type="spellStart"/>
             <w:r>
               <w:rPr>
                 <w:rFonts w:cs="Times New Roman"/>
@@ -31009,9 +30929,9 @@
                 <w:szCs w:val="24"/>
                 <w:lang w:val="en-ID"/>
               </w:rPr>
-              <w:t xml:space="preserve">ASUS TUF FX505DU </w:t>
-            </w:r>
-            <w:proofErr w:type="spellStart"/>
+              <w:t>Ryzen</w:t>
+            </w:r>
+            <w:proofErr w:type="spellEnd"/>
             <w:r>
               <w:rPr>
                 <w:rFonts w:cs="Times New Roman"/>
@@ -31019,9 +30939,18 @@
                 <w:szCs w:val="24"/>
                 <w:lang w:val="en-ID"/>
               </w:rPr>
-              <w:t>Ryzen</w:t>
-            </w:r>
-            <w:proofErr w:type="spellEnd"/>
+              <w:t xml:space="preserve"> 7 3750 8GB 512ssd GTX1660Ti 8GB W10 15.6 FHD</w:t>
+            </w:r>
+          </w:p>
+        </w:tc>
+        <w:tc>
+          <w:tcPr>
+            <w:tcW w:w="2065" w:type="dxa"/>
+          </w:tcPr>
+          <w:p>
+            <w:pPr>
+              <w:spacing w:line="360" w:lineRule="auto"/>
+            </w:pPr>
             <w:r>
               <w:rPr>
                 <w:rFonts w:cs="Times New Roman"/>
@@ -31029,25 +30958,29 @@
                 <w:szCs w:val="24"/>
                 <w:lang w:val="en-ID"/>
               </w:rPr>
-              <w:t xml:space="preserve"> 7 3750 8GB 512ssd GTX1660Ti 8GB W10 15.6 FHD</w:t>
-            </w:r>
-          </w:p>
-        </w:tc>
-        <w:tc>
-          <w:tcPr>
-            <w:tcW w:w="1603" w:type="dxa"/>
-          </w:tcPr>
-          <w:p>
-            <w:pPr>
-              <w:spacing w:line="360" w:lineRule="auto"/>
-              <w:contextualSpacing/>
+              <w:t>Rp16.000.000</w:t>
+            </w:r>
+          </w:p>
+        </w:tc>
+        <w:tc>
+          <w:tcPr>
+            <w:tcW w:w="2066" w:type="dxa"/>
+          </w:tcPr>
+          <w:p>
+            <w:pPr>
+              <w:spacing w:line="360" w:lineRule="auto"/>
+            </w:pPr>
+            <w:proofErr w:type="spellStart"/>
+            <w:r>
               <w:rPr>
                 <w:rFonts w:cs="Times New Roman"/>
                 <w:color w:val="auto"/>
                 <w:szCs w:val="24"/>
                 <w:lang w:val="en-ID"/>
               </w:rPr>
-            </w:pPr>
+              <w:t>Menjalankan</w:t>
+            </w:r>
+            <w:proofErr w:type="spellEnd"/>
             <w:r>
               <w:rPr>
                 <w:rFonts w:cs="Times New Roman"/>
@@ -31055,26 +30988,19 @@
                 <w:szCs w:val="24"/>
                 <w:lang w:val="en-ID"/>
               </w:rPr>
-              <w:t>Rp16.000.000</w:t>
-            </w:r>
-          </w:p>
-        </w:tc>
-        <w:tc>
-          <w:tcPr>
-            <w:tcW w:w="1734" w:type="dxa"/>
-          </w:tcPr>
-          <w:p>
-            <w:pPr>
-              <w:spacing w:line="360" w:lineRule="auto"/>
-              <w:contextualSpacing/>
+              <w:t xml:space="preserve"> </w:t>
+            </w:r>
+            <w:proofErr w:type="spellStart"/>
+            <w:r>
               <w:rPr>
                 <w:rFonts w:cs="Times New Roman"/>
                 <w:color w:val="auto"/>
                 <w:szCs w:val="24"/>
                 <w:lang w:val="en-ID"/>
               </w:rPr>
-            </w:pPr>
-            <w:proofErr w:type="spellStart"/>
+              <w:t>Perangkat</w:t>
+            </w:r>
+            <w:proofErr w:type="spellEnd"/>
             <w:r>
               <w:rPr>
                 <w:rFonts w:cs="Times New Roman"/>
@@ -31082,48 +31008,15 @@
                 <w:szCs w:val="24"/>
                 <w:lang w:val="en-ID"/>
               </w:rPr>
-              <w:t>Menjalankan</w:t>
-            </w:r>
-            <w:proofErr w:type="spellEnd"/>
-            <w:r>
-              <w:rPr>
-                <w:rFonts w:cs="Times New Roman"/>
-                <w:color w:val="auto"/>
-                <w:szCs w:val="24"/>
-                <w:lang w:val="en-ID"/>
-              </w:rPr>
-              <w:t xml:space="preserve"> </w:t>
-            </w:r>
-            <w:proofErr w:type="spellStart"/>
-            <w:r>
-              <w:rPr>
-                <w:rFonts w:cs="Times New Roman"/>
-                <w:color w:val="auto"/>
-                <w:szCs w:val="24"/>
-                <w:lang w:val="en-ID"/>
-              </w:rPr>
-              <w:t>Perangkat</w:t>
-            </w:r>
-            <w:proofErr w:type="spellEnd"/>
-            <w:r>
-              <w:rPr>
-                <w:rFonts w:cs="Times New Roman"/>
-                <w:color w:val="auto"/>
-                <w:szCs w:val="24"/>
-                <w:lang w:val="en-ID"/>
-              </w:rPr>
               <w:t xml:space="preserve"> Lunak</w:t>
             </w:r>
           </w:p>
         </w:tc>
       </w:tr>
       <w:tr>
-        <w:trPr>
-          <w:trHeight w:val="2234"/>
-        </w:trPr>
-        <w:tc>
-          <w:tcPr>
-            <w:tcW w:w="2208" w:type="dxa"/>
+        <w:tc>
+          <w:tcPr>
+            <w:tcW w:w="2065" w:type="dxa"/>
           </w:tcPr>
           <w:p>
             <w:pPr>
@@ -31166,7 +31059,7 @@
                 <w:lang w:val="en-ID"/>
               </w:rPr>
               <w:drawing>
-                <wp:inline distT="0" distB="0" distL="0" distR="0" wp14:anchorId="3B46AD85" wp14:editId="217B93D2">
+                <wp:inline distT="0" distB="0" distL="0" distR="0" wp14:anchorId="5D92CDFE" wp14:editId="63F5802F">
                   <wp:extent cx="1181100" cy="885825"/>
                   <wp:effectExtent l="0" t="0" r="0" b="9525"/>
                   <wp:docPr id="9" name="Picture 9"/>
@@ -31211,31 +31104,56 @@
           <w:p>
             <w:pPr>
               <w:spacing w:line="360" w:lineRule="auto"/>
-              <w:contextualSpacing/>
+            </w:pPr>
+          </w:p>
+        </w:tc>
+        <w:tc>
+          <w:tcPr>
+            <w:tcW w:w="2065" w:type="dxa"/>
+          </w:tcPr>
+          <w:p>
+            <w:pPr>
+              <w:spacing w:line="360" w:lineRule="auto"/>
+            </w:pPr>
+            <w:r>
               <w:rPr>
                 <w:rFonts w:cs="Times New Roman"/>
                 <w:color w:val="auto"/>
                 <w:szCs w:val="24"/>
                 <w:lang w:val="en-ID"/>
               </w:rPr>
-            </w:pPr>
-          </w:p>
-        </w:tc>
-        <w:tc>
-          <w:tcPr>
-            <w:tcW w:w="1734" w:type="dxa"/>
-          </w:tcPr>
-          <w:p>
-            <w:pPr>
-              <w:spacing w:line="360" w:lineRule="auto"/>
-              <w:contextualSpacing/>
+              <w:t xml:space="preserve">Mouse Logitech B100 </w:t>
+            </w:r>
+          </w:p>
+        </w:tc>
+        <w:tc>
+          <w:tcPr>
+            <w:tcW w:w="2065" w:type="dxa"/>
+          </w:tcPr>
+          <w:p>
+            <w:pPr>
+              <w:spacing w:line="360" w:lineRule="auto"/>
+            </w:pPr>
+            <w:r>
               <w:rPr>
                 <w:rFonts w:cs="Times New Roman"/>
                 <w:color w:val="auto"/>
                 <w:szCs w:val="24"/>
                 <w:lang w:val="en-ID"/>
               </w:rPr>
-            </w:pPr>
+              <w:t>Rp50.000</w:t>
+            </w:r>
+          </w:p>
+        </w:tc>
+        <w:tc>
+          <w:tcPr>
+            <w:tcW w:w="2066" w:type="dxa"/>
+          </w:tcPr>
+          <w:p>
+            <w:pPr>
+              <w:spacing w:line="360" w:lineRule="auto"/>
+            </w:pPr>
+            <w:proofErr w:type="spellStart"/>
             <w:r>
               <w:rPr>
                 <w:rFonts w:cs="Times New Roman"/>
@@ -31243,114 +31161,50 @@
                 <w:szCs w:val="24"/>
                 <w:lang w:val="en-ID"/>
               </w:rPr>
-              <w:t xml:space="preserve">Mouse Logitech B100 </w:t>
-            </w:r>
-          </w:p>
-        </w:tc>
-        <w:tc>
-          <w:tcPr>
-            <w:tcW w:w="1603" w:type="dxa"/>
-          </w:tcPr>
-          <w:p>
-            <w:pPr>
-              <w:spacing w:line="360" w:lineRule="auto"/>
-              <w:contextualSpacing/>
+              <w:t>Sebagai</w:t>
+            </w:r>
+            <w:proofErr w:type="spellEnd"/>
+            <w:r>
               <w:rPr>
                 <w:rFonts w:cs="Times New Roman"/>
                 <w:color w:val="auto"/>
                 <w:szCs w:val="24"/>
                 <w:lang w:val="en-ID"/>
               </w:rPr>
-            </w:pPr>
-            <w:r>
+              <w:t xml:space="preserve"> Pointer</w:t>
+            </w:r>
+          </w:p>
+        </w:tc>
+      </w:tr>
+      <w:tr>
+        <w:tc>
+          <w:tcPr>
+            <w:tcW w:w="2065" w:type="dxa"/>
+          </w:tcPr>
+          <w:p>
+            <w:pPr>
+              <w:spacing w:line="360" w:lineRule="auto"/>
+              <w:contextualSpacing/>
               <w:rPr>
                 <w:rFonts w:cs="Times New Roman"/>
                 <w:color w:val="auto"/>
                 <w:szCs w:val="24"/>
                 <w:lang w:val="en-ID"/>
               </w:rPr>
-              <w:t>Rp50.000</w:t>
-            </w:r>
-          </w:p>
-        </w:tc>
-        <w:tc>
-          <w:tcPr>
-            <w:tcW w:w="1734" w:type="dxa"/>
-          </w:tcPr>
-          <w:p>
-            <w:pPr>
-              <w:spacing w:line="360" w:lineRule="auto"/>
-              <w:contextualSpacing/>
+            </w:pPr>
+            <w:r>
               <w:rPr>
                 <w:rFonts w:cs="Times New Roman"/>
                 <w:color w:val="auto"/>
                 <w:szCs w:val="24"/>
                 <w:lang w:val="en-ID"/>
               </w:rPr>
-            </w:pPr>
-            <w:proofErr w:type="spellStart"/>
-            <w:r>
-              <w:rPr>
-                <w:rFonts w:cs="Times New Roman"/>
-                <w:color w:val="auto"/>
-                <w:szCs w:val="24"/>
-                <w:lang w:val="en-ID"/>
-              </w:rPr>
-              <w:t>Sebagai</w:t>
-            </w:r>
-            <w:proofErr w:type="spellEnd"/>
-            <w:r>
-              <w:rPr>
-                <w:rFonts w:cs="Times New Roman"/>
-                <w:color w:val="auto"/>
-                <w:szCs w:val="24"/>
-                <w:lang w:val="en-ID"/>
-              </w:rPr>
-              <w:t xml:space="preserve"> Pointer</w:t>
-            </w:r>
-          </w:p>
-        </w:tc>
-      </w:tr>
-      <w:tr>
-        <w:trPr>
-          <w:trHeight w:val="2291"/>
-        </w:trPr>
-        <w:tc>
-          <w:tcPr>
-            <w:tcW w:w="2208" w:type="dxa"/>
-          </w:tcPr>
-          <w:p>
-            <w:pPr>
-              <w:spacing w:line="360" w:lineRule="auto"/>
-              <w:contextualSpacing/>
-              <w:rPr>
-                <w:rFonts w:cs="Times New Roman"/>
-                <w:color w:val="auto"/>
-                <w:szCs w:val="24"/>
-                <w:lang w:val="en-ID"/>
-              </w:rPr>
-            </w:pPr>
-            <w:r>
-              <w:rPr>
-                <w:rFonts w:cs="Times New Roman"/>
-                <w:color w:val="auto"/>
-                <w:szCs w:val="24"/>
-                <w:lang w:val="en-ID"/>
-              </w:rPr>
-              <w:lastRenderedPageBreak/>
               <w:t>Kabel USB</w:t>
             </w:r>
           </w:p>
           <w:p>
             <w:pPr>
               <w:spacing w:line="360" w:lineRule="auto"/>
-              <w:contextualSpacing/>
-              <w:rPr>
-                <w:rFonts w:cs="Times New Roman"/>
-                <w:color w:val="auto"/>
-                <w:szCs w:val="24"/>
-                <w:lang w:val="en-ID"/>
-              </w:rPr>
             </w:pPr>
             <w:r>
               <w:rPr>
@@ -31361,7 +31215,7 @@
                 <w:lang w:val="en-ID"/>
               </w:rPr>
               <w:drawing>
-                <wp:inline distT="0" distB="0" distL="0" distR="0" wp14:anchorId="1CE2A43A" wp14:editId="3DC2FCBE">
+                <wp:inline distT="0" distB="0" distL="0" distR="0" wp14:anchorId="74D58201" wp14:editId="3DE957F3">
                   <wp:extent cx="1242060" cy="931545"/>
                   <wp:effectExtent l="0" t="0" r="0" b="1905"/>
                   <wp:docPr id="10" name="Picture 10"/>
@@ -31406,18 +31260,30 @@
         </w:tc>
         <w:tc>
           <w:tcPr>
-            <w:tcW w:w="1734" w:type="dxa"/>
-          </w:tcPr>
-          <w:p>
-            <w:pPr>
-              <w:spacing w:line="360" w:lineRule="auto"/>
-              <w:contextualSpacing/>
+            <w:tcW w:w="2065" w:type="dxa"/>
+          </w:tcPr>
+          <w:p>
+            <w:pPr>
+              <w:spacing w:line="360" w:lineRule="auto"/>
+            </w:pPr>
+            <w:r>
               <w:rPr>
                 <w:rFonts w:cs="Times New Roman"/>
                 <w:color w:val="auto"/>
                 <w:szCs w:val="24"/>
                 <w:lang w:val="en-ID"/>
               </w:rPr>
+              <w:t>-</w:t>
+            </w:r>
+          </w:p>
+        </w:tc>
+        <w:tc>
+          <w:tcPr>
+            <w:tcW w:w="2065" w:type="dxa"/>
+          </w:tcPr>
+          <w:p>
+            <w:pPr>
+              <w:spacing w:line="360" w:lineRule="auto"/>
             </w:pPr>
             <w:r>
               <w:rPr>
@@ -31432,19 +31298,23 @@
         </w:tc>
         <w:tc>
           <w:tcPr>
-            <w:tcW w:w="1603" w:type="dxa"/>
-          </w:tcPr>
-          <w:p>
-            <w:pPr>
-              <w:spacing w:line="360" w:lineRule="auto"/>
-              <w:contextualSpacing/>
+            <w:tcW w:w="2066" w:type="dxa"/>
+          </w:tcPr>
+          <w:p>
+            <w:pPr>
+              <w:spacing w:line="360" w:lineRule="auto"/>
+            </w:pPr>
+            <w:proofErr w:type="spellStart"/>
+            <w:r>
               <w:rPr>
                 <w:rFonts w:cs="Times New Roman"/>
                 <w:color w:val="auto"/>
                 <w:szCs w:val="24"/>
                 <w:lang w:val="en-ID"/>
               </w:rPr>
-            </w:pPr>
+              <w:t>Sebagai</w:t>
+            </w:r>
+            <w:proofErr w:type="spellEnd"/>
             <w:r>
               <w:rPr>
                 <w:rFonts w:cs="Times New Roman"/>
@@ -31452,26 +31322,19 @@
                 <w:szCs w:val="24"/>
                 <w:lang w:val="en-ID"/>
               </w:rPr>
-              <w:t>-</w:t>
-            </w:r>
-          </w:p>
-        </w:tc>
-        <w:tc>
-          <w:tcPr>
-            <w:tcW w:w="1734" w:type="dxa"/>
-          </w:tcPr>
-          <w:p>
-            <w:pPr>
-              <w:spacing w:line="360" w:lineRule="auto"/>
-              <w:contextualSpacing/>
+              <w:t xml:space="preserve"> </w:t>
+            </w:r>
+            <w:proofErr w:type="spellStart"/>
+            <w:r>
               <w:rPr>
                 <w:rFonts w:cs="Times New Roman"/>
                 <w:color w:val="auto"/>
                 <w:szCs w:val="24"/>
                 <w:lang w:val="en-ID"/>
               </w:rPr>
-            </w:pPr>
-            <w:proofErr w:type="spellStart"/>
+              <w:t>Aliran</w:t>
+            </w:r>
+            <w:proofErr w:type="spellEnd"/>
             <w:r>
               <w:rPr>
                 <w:rFonts w:cs="Times New Roman"/>
@@ -31479,9 +31342,9 @@
                 <w:szCs w:val="24"/>
                 <w:lang w:val="en-ID"/>
               </w:rPr>
-              <w:t>Sebagai</w:t>
-            </w:r>
-            <w:proofErr w:type="spellEnd"/>
+              <w:t xml:space="preserve"> data </w:t>
+            </w:r>
+            <w:proofErr w:type="spellStart"/>
             <w:r>
               <w:rPr>
                 <w:rFonts w:cs="Times New Roman"/>
@@ -31489,9 +31352,9 @@
                 <w:szCs w:val="24"/>
                 <w:lang w:val="en-ID"/>
               </w:rPr>
-              <w:t xml:space="preserve"> </w:t>
-            </w:r>
-            <w:proofErr w:type="spellStart"/>
+              <w:t>untuk</w:t>
+            </w:r>
+            <w:proofErr w:type="spellEnd"/>
             <w:r>
               <w:rPr>
                 <w:rFonts w:cs="Times New Roman"/>
@@ -31499,9 +31362,9 @@
                 <w:szCs w:val="24"/>
                 <w:lang w:val="en-ID"/>
               </w:rPr>
-              <w:t>Aliran</w:t>
-            </w:r>
-            <w:proofErr w:type="spellEnd"/>
+              <w:t xml:space="preserve"> </w:t>
+            </w:r>
+            <w:proofErr w:type="spellStart"/>
             <w:r>
               <w:rPr>
                 <w:rFonts w:cs="Times New Roman"/>
@@ -31509,9 +31372,9 @@
                 <w:szCs w:val="24"/>
                 <w:lang w:val="en-ID"/>
               </w:rPr>
-              <w:t xml:space="preserve"> data </w:t>
-            </w:r>
-            <w:proofErr w:type="spellStart"/>
+              <w:t>menampilkan</w:t>
+            </w:r>
+            <w:proofErr w:type="spellEnd"/>
             <w:r>
               <w:rPr>
                 <w:rFonts w:cs="Times New Roman"/>
@@ -31519,9 +31382,9 @@
                 <w:szCs w:val="24"/>
                 <w:lang w:val="en-ID"/>
               </w:rPr>
-              <w:t>untuk</w:t>
-            </w:r>
-            <w:proofErr w:type="spellEnd"/>
+              <w:t xml:space="preserve"> </w:t>
+            </w:r>
+            <w:proofErr w:type="spellStart"/>
             <w:r>
               <w:rPr>
                 <w:rFonts w:cs="Times New Roman"/>
@@ -31529,9 +31392,9 @@
                 <w:szCs w:val="24"/>
                 <w:lang w:val="en-ID"/>
               </w:rPr>
-              <w:t xml:space="preserve"> </w:t>
-            </w:r>
-            <w:proofErr w:type="spellStart"/>
+              <w:t>layar</w:t>
+            </w:r>
+            <w:proofErr w:type="spellEnd"/>
             <w:r>
               <w:rPr>
                 <w:rFonts w:cs="Times New Roman"/>
@@ -31539,9 +31402,9 @@
                 <w:szCs w:val="24"/>
                 <w:lang w:val="en-ID"/>
               </w:rPr>
-              <w:t>menampilkan</w:t>
-            </w:r>
-            <w:proofErr w:type="spellEnd"/>
+              <w:t xml:space="preserve"> Smartphone </w:t>
+            </w:r>
+            <w:proofErr w:type="spellStart"/>
             <w:r>
               <w:rPr>
                 <w:rFonts w:cs="Times New Roman"/>
@@ -31549,9 +31412,9 @@
                 <w:szCs w:val="24"/>
                 <w:lang w:val="en-ID"/>
               </w:rPr>
-              <w:t xml:space="preserve"> </w:t>
-            </w:r>
-            <w:proofErr w:type="spellStart"/>
+              <w:t>ke</w:t>
+            </w:r>
+            <w:proofErr w:type="spellEnd"/>
             <w:r>
               <w:rPr>
                 <w:rFonts w:cs="Times New Roman"/>
@@ -31559,9 +31422,9 @@
                 <w:szCs w:val="24"/>
                 <w:lang w:val="en-ID"/>
               </w:rPr>
-              <w:t>layar</w:t>
-            </w:r>
-            <w:proofErr w:type="spellEnd"/>
+              <w:t xml:space="preserve"> </w:t>
+            </w:r>
+            <w:proofErr w:type="spellStart"/>
             <w:r>
               <w:rPr>
                 <w:rFonts w:cs="Times New Roman"/>
@@ -31569,9 +31432,9 @@
                 <w:szCs w:val="24"/>
                 <w:lang w:val="en-ID"/>
               </w:rPr>
-              <w:t xml:space="preserve"> Smartphone </w:t>
-            </w:r>
-            <w:proofErr w:type="spellStart"/>
+              <w:t>Komputer</w:t>
+            </w:r>
+            <w:proofErr w:type="spellEnd"/>
             <w:r>
               <w:rPr>
                 <w:rFonts w:cs="Times New Roman"/>
@@ -31579,9 +31442,20 @@
                 <w:szCs w:val="24"/>
                 <w:lang w:val="en-ID"/>
               </w:rPr>
-              <w:t>ke</w:t>
-            </w:r>
-            <w:proofErr w:type="spellEnd"/>
+              <w:t xml:space="preserve"> </w:t>
+            </w:r>
+          </w:p>
+        </w:tc>
+      </w:tr>
+      <w:tr>
+        <w:tc>
+          <w:tcPr>
+            <w:tcW w:w="2065" w:type="dxa"/>
+          </w:tcPr>
+          <w:p>
+            <w:pPr>
+              <w:spacing w:line="360" w:lineRule="auto"/>
+            </w:pPr>
             <w:r>
               <w:rPr>
                 <w:rFonts w:cs="Times New Roman"/>
@@ -31589,9 +31463,19 @@
                 <w:szCs w:val="24"/>
                 <w:lang w:val="en-ID"/>
               </w:rPr>
-              <w:t xml:space="preserve"> </w:t>
-            </w:r>
-            <w:proofErr w:type="spellStart"/>
+              <w:lastRenderedPageBreak/>
+              <w:t>Smartphone</w:t>
+            </w:r>
+          </w:p>
+        </w:tc>
+        <w:tc>
+          <w:tcPr>
+            <w:tcW w:w="2065" w:type="dxa"/>
+          </w:tcPr>
+          <w:p>
+            <w:pPr>
+              <w:spacing w:line="360" w:lineRule="auto"/>
+            </w:pPr>
             <w:r>
               <w:rPr>
                 <w:rFonts w:cs="Times New Roman"/>
@@ -31599,9 +31483,18 @@
                 <w:szCs w:val="24"/>
                 <w:lang w:val="en-ID"/>
               </w:rPr>
-              <w:t>Komputer</w:t>
-            </w:r>
-            <w:proofErr w:type="spellEnd"/>
+              <w:t>Xiaomi Redmi 5 Plus</w:t>
+            </w:r>
+          </w:p>
+        </w:tc>
+        <w:tc>
+          <w:tcPr>
+            <w:tcW w:w="2065" w:type="dxa"/>
+          </w:tcPr>
+          <w:p>
+            <w:pPr>
+              <w:spacing w:line="360" w:lineRule="auto"/>
+            </w:pPr>
             <w:r>
               <w:rPr>
                 <w:rFonts w:cs="Times New Roman"/>
@@ -31609,18 +31502,13 @@
                 <w:szCs w:val="24"/>
                 <w:lang w:val="en-ID"/>
               </w:rPr>
-              <w:t xml:space="preserve"> </w:t>
-            </w:r>
-          </w:p>
-        </w:tc>
-      </w:tr>
-      <w:tr>
-        <w:trPr>
-          <w:trHeight w:val="54"/>
-        </w:trPr>
-        <w:tc>
-          <w:tcPr>
-            <w:tcW w:w="2208" w:type="dxa"/>
+              <w:t>Rp1.899.000</w:t>
+            </w:r>
+          </w:p>
+        </w:tc>
+        <w:tc>
+          <w:tcPr>
+            <w:tcW w:w="2066" w:type="dxa"/>
           </w:tcPr>
           <w:p>
             <w:pPr>
@@ -31633,6 +31521,7 @@
                 <w:lang w:val="en-ID"/>
               </w:rPr>
             </w:pPr>
+            <w:proofErr w:type="spellStart"/>
             <w:r>
               <w:rPr>
                 <w:rFonts w:cs="Times New Roman"/>
@@ -31640,25 +31529,19 @@
                 <w:szCs w:val="24"/>
                 <w:lang w:val="en-ID"/>
               </w:rPr>
-              <w:t>Smartphone</w:t>
-            </w:r>
-          </w:p>
-        </w:tc>
-        <w:tc>
-          <w:tcPr>
-            <w:tcW w:w="1734" w:type="dxa"/>
-          </w:tcPr>
-          <w:p>
-            <w:pPr>
-              <w:spacing w:line="360" w:lineRule="auto"/>
-              <w:contextualSpacing/>
+              <w:t>Untuk</w:t>
+            </w:r>
+            <w:proofErr w:type="spellEnd"/>
+            <w:r>
               <w:rPr>
                 <w:rFonts w:cs="Times New Roman"/>
                 <w:color w:val="auto"/>
                 <w:szCs w:val="24"/>
                 <w:lang w:val="en-ID"/>
               </w:rPr>
-            </w:pPr>
+              <w:t xml:space="preserve"> </w:t>
+            </w:r>
+            <w:proofErr w:type="spellStart"/>
             <w:r>
               <w:rPr>
                 <w:rFonts w:cs="Times New Roman"/>
@@ -31666,25 +31549,19 @@
                 <w:szCs w:val="24"/>
                 <w:lang w:val="en-ID"/>
               </w:rPr>
-              <w:t>Xiaomi Redmi 5 Plus</w:t>
-            </w:r>
-          </w:p>
-        </w:tc>
-        <w:tc>
-          <w:tcPr>
-            <w:tcW w:w="1603" w:type="dxa"/>
-          </w:tcPr>
-          <w:p>
-            <w:pPr>
-              <w:spacing w:line="360" w:lineRule="auto"/>
-              <w:contextualSpacing/>
+              <w:t>Menjalankan</w:t>
+            </w:r>
+            <w:proofErr w:type="spellEnd"/>
+            <w:r>
               <w:rPr>
                 <w:rFonts w:cs="Times New Roman"/>
                 <w:color w:val="auto"/>
                 <w:szCs w:val="24"/>
                 <w:lang w:val="en-ID"/>
               </w:rPr>
-            </w:pPr>
+              <w:t xml:space="preserve"> </w:t>
+            </w:r>
+            <w:proofErr w:type="spellStart"/>
             <w:r>
               <w:rPr>
                 <w:rFonts w:cs="Times New Roman"/>
@@ -31692,73 +31569,6 @@
                 <w:szCs w:val="24"/>
                 <w:lang w:val="en-ID"/>
               </w:rPr>
-              <w:t>Rp1.899.000</w:t>
-            </w:r>
-          </w:p>
-        </w:tc>
-        <w:tc>
-          <w:tcPr>
-            <w:tcW w:w="1734" w:type="dxa"/>
-          </w:tcPr>
-          <w:p>
-            <w:pPr>
-              <w:spacing w:line="360" w:lineRule="auto"/>
-              <w:contextualSpacing/>
-              <w:rPr>
-                <w:rFonts w:cs="Times New Roman"/>
-                <w:color w:val="auto"/>
-                <w:szCs w:val="24"/>
-                <w:lang w:val="en-ID"/>
-              </w:rPr>
-            </w:pPr>
-            <w:proofErr w:type="spellStart"/>
-            <w:r>
-              <w:rPr>
-                <w:rFonts w:cs="Times New Roman"/>
-                <w:color w:val="auto"/>
-                <w:szCs w:val="24"/>
-                <w:lang w:val="en-ID"/>
-              </w:rPr>
-              <w:t>Untuk</w:t>
-            </w:r>
-            <w:proofErr w:type="spellEnd"/>
-            <w:r>
-              <w:rPr>
-                <w:rFonts w:cs="Times New Roman"/>
-                <w:color w:val="auto"/>
-                <w:szCs w:val="24"/>
-                <w:lang w:val="en-ID"/>
-              </w:rPr>
-              <w:t xml:space="preserve"> </w:t>
-            </w:r>
-            <w:proofErr w:type="spellStart"/>
-            <w:r>
-              <w:rPr>
-                <w:rFonts w:cs="Times New Roman"/>
-                <w:color w:val="auto"/>
-                <w:szCs w:val="24"/>
-                <w:lang w:val="en-ID"/>
-              </w:rPr>
-              <w:t>Menjalankan</w:t>
-            </w:r>
-            <w:proofErr w:type="spellEnd"/>
-            <w:r>
-              <w:rPr>
-                <w:rFonts w:cs="Times New Roman"/>
-                <w:color w:val="auto"/>
-                <w:szCs w:val="24"/>
-                <w:lang w:val="en-ID"/>
-              </w:rPr>
-              <w:t xml:space="preserve"> </w:t>
-            </w:r>
-            <w:proofErr w:type="spellStart"/>
-            <w:r>
-              <w:rPr>
-                <w:rFonts w:cs="Times New Roman"/>
-                <w:color w:val="auto"/>
-                <w:szCs w:val="24"/>
-                <w:lang w:val="en-ID"/>
-              </w:rPr>
               <w:t>Aplikasi</w:t>
             </w:r>
             <w:proofErr w:type="spellEnd"/>
@@ -31766,13 +31576,6 @@
           <w:p>
             <w:pPr>
               <w:spacing w:line="360" w:lineRule="auto"/>
-              <w:contextualSpacing/>
-              <w:rPr>
-                <w:rFonts w:cs="Times New Roman"/>
-                <w:color w:val="auto"/>
-                <w:szCs w:val="24"/>
-                <w:lang w:val="en-ID"/>
-              </w:rPr>
             </w:pPr>
           </w:p>
         </w:tc>
@@ -31883,76 +31686,9 @@
       </w:r>
       <w:proofErr w:type="spellStart"/>
       <w:r>
-        <w:t>masyarakat</w:t>
-      </w:r>
-      <w:proofErr w:type="spellEnd"/>
-      <w:r>
-        <w:t xml:space="preserve"> </w:t>
-      </w:r>
-      <w:proofErr w:type="spellStart"/>
-      <w:r>
-        <w:t>umum</w:t>
-      </w:r>
-      <w:proofErr w:type="spellEnd"/>
-      <w:r>
-        <w:t xml:space="preserve"> </w:t>
-      </w:r>
-      <w:proofErr w:type="spellStart"/>
-      <w:r>
-        <w:t>lalu</w:t>
-      </w:r>
-      <w:proofErr w:type="spellEnd"/>
-      <w:r>
-        <w:t xml:space="preserve"> user </w:t>
-      </w:r>
-      <w:proofErr w:type="spellStart"/>
-      <w:r>
-        <w:t>nya</w:t>
-      </w:r>
-      <w:proofErr w:type="spellEnd"/>
-      <w:r>
-        <w:t xml:space="preserve"> </w:t>
-      </w:r>
-      <w:proofErr w:type="spellStart"/>
-      <w:r>
-        <w:t>adalah</w:t>
-      </w:r>
-      <w:proofErr w:type="spellEnd"/>
-      <w:r>
-        <w:t xml:space="preserve"> </w:t>
-      </w:r>
-      <w:proofErr w:type="spellStart"/>
-      <w:r>
         <w:t>pengguna</w:t>
       </w:r>
       <w:proofErr w:type="spellEnd"/>
-      <w:r>
-        <w:t xml:space="preserve"> </w:t>
-      </w:r>
-      <w:proofErr w:type="spellStart"/>
-      <w:r>
-        <w:t>aplikasi</w:t>
-      </w:r>
-      <w:proofErr w:type="spellEnd"/>
-      <w:r>
-        <w:t xml:space="preserve"> </w:t>
-      </w:r>
-      <w:proofErr w:type="spellStart"/>
-      <w:r>
-        <w:t>itu</w:t>
-      </w:r>
-      <w:proofErr w:type="spellEnd"/>
-      <w:r>
-        <w:t xml:space="preserve"> </w:t>
-      </w:r>
-      <w:proofErr w:type="spellStart"/>
-      <w:r>
-        <w:t>sendiri</w:t>
-      </w:r>
-      <w:proofErr w:type="spellEnd"/>
-      <w:r>
-        <w:t>.</w:t>
-      </w:r>
     </w:p>
     <w:p>
       <w:pPr>
@@ -31977,19 +31713,1642 @@
     </w:p>
     <w:p>
       <w:pPr>
-        <w:jc w:val="left"/>
+        <w:pStyle w:val="ListParagraph"/>
+        <w:spacing w:line="360" w:lineRule="auto"/>
+        <w:jc w:val="center"/>
+      </w:pPr>
+      <w:r>
+        <w:t>Tabel 3.6 Refine</w:t>
+      </w:r>
+    </w:p>
+    <w:tbl>
+      <w:tblPr>
+        <w:tblStyle w:val="TableGrid"/>
+        <w:tblW w:w="0" w:type="auto"/>
+        <w:tblInd w:w="1080" w:type="dxa"/>
+        <w:tblLook w:val="04A0" w:firstRow="1" w:lastRow="0" w:firstColumn="1" w:lastColumn="0" w:noHBand="0" w:noVBand="1"/>
+      </w:tblPr>
+      <w:tblGrid>
+        <w:gridCol w:w="524"/>
+        <w:gridCol w:w="3411"/>
+        <w:gridCol w:w="1463"/>
+        <w:gridCol w:w="1783"/>
+      </w:tblGrid>
+      <w:tr>
+        <w:tc>
+          <w:tcPr>
+            <w:tcW w:w="475" w:type="dxa"/>
+            <w:shd w:val="clear" w:color="auto" w:fill="92D050"/>
+          </w:tcPr>
+          <w:p>
+            <w:pPr>
+              <w:pStyle w:val="ListParagraph"/>
+              <w:ind w:left="0"/>
+              <w:rPr>
+                <w:szCs w:val="24"/>
+              </w:rPr>
+            </w:pPr>
+            <w:r>
+              <w:rPr>
+                <w:szCs w:val="24"/>
+              </w:rPr>
+              <w:t>No</w:t>
+            </w:r>
+          </w:p>
+        </w:tc>
+        <w:tc>
+          <w:tcPr>
+            <w:tcW w:w="3969" w:type="dxa"/>
+            <w:shd w:val="clear" w:color="auto" w:fill="92D050"/>
+          </w:tcPr>
+          <w:p>
+            <w:pPr>
+              <w:pStyle w:val="ListParagraph"/>
+              <w:ind w:left="0"/>
+              <w:rPr>
+                <w:szCs w:val="24"/>
+              </w:rPr>
+            </w:pPr>
+            <w:r>
+              <w:rPr>
+                <w:szCs w:val="24"/>
+              </w:rPr>
+              <w:t xml:space="preserve">Halaman Yang </w:t>
+            </w:r>
+            <w:proofErr w:type="spellStart"/>
+            <w:r>
+              <w:rPr>
+                <w:szCs w:val="24"/>
+              </w:rPr>
+              <w:t>diusulkan</w:t>
+            </w:r>
+            <w:proofErr w:type="spellEnd"/>
+          </w:p>
+        </w:tc>
+        <w:tc>
+          <w:tcPr>
+            <w:tcW w:w="1559" w:type="dxa"/>
+            <w:shd w:val="clear" w:color="auto" w:fill="92D050"/>
+          </w:tcPr>
+          <w:p>
+            <w:pPr>
+              <w:pStyle w:val="ListParagraph"/>
+              <w:ind w:left="0"/>
+              <w:jc w:val="center"/>
+              <w:rPr>
+                <w:b/>
+                <w:bCs/>
+                <w:szCs w:val="24"/>
+              </w:rPr>
+            </w:pPr>
+            <w:proofErr w:type="spellStart"/>
+            <w:r>
+              <w:rPr>
+                <w:b/>
+                <w:bCs/>
+                <w:szCs w:val="24"/>
+              </w:rPr>
+              <w:t>Tanggal</w:t>
+            </w:r>
+            <w:proofErr w:type="spellEnd"/>
+            <w:r>
+              <w:rPr>
+                <w:b/>
+                <w:bCs/>
+                <w:szCs w:val="24"/>
+              </w:rPr>
+              <w:t xml:space="preserve"> </w:t>
+            </w:r>
+            <w:proofErr w:type="spellStart"/>
+            <w:r>
+              <w:rPr>
+                <w:b/>
+                <w:bCs/>
+                <w:szCs w:val="24"/>
+              </w:rPr>
+              <w:t>Ajuan</w:t>
+            </w:r>
+            <w:proofErr w:type="spellEnd"/>
+          </w:p>
+        </w:tc>
+        <w:tc>
+          <w:tcPr>
+            <w:tcW w:w="1843" w:type="dxa"/>
+            <w:shd w:val="clear" w:color="auto" w:fill="92D050"/>
+          </w:tcPr>
+          <w:p>
+            <w:pPr>
+              <w:pStyle w:val="ListParagraph"/>
+              <w:ind w:left="0"/>
+              <w:rPr>
+                <w:szCs w:val="24"/>
+              </w:rPr>
+            </w:pPr>
+            <w:proofErr w:type="spellStart"/>
+            <w:r>
+              <w:rPr>
+                <w:szCs w:val="24"/>
+              </w:rPr>
+              <w:t>Revisi</w:t>
+            </w:r>
+            <w:proofErr w:type="spellEnd"/>
+          </w:p>
+        </w:tc>
+      </w:tr>
+      <w:tr>
+        <w:tc>
+          <w:tcPr>
+            <w:tcW w:w="475" w:type="dxa"/>
+          </w:tcPr>
+          <w:p>
+            <w:pPr>
+              <w:pStyle w:val="ListParagraph"/>
+              <w:ind w:left="0"/>
+              <w:rPr>
+                <w:szCs w:val="24"/>
+              </w:rPr>
+            </w:pPr>
+            <w:r>
+              <w:rPr>
+                <w:szCs w:val="24"/>
+              </w:rPr>
+              <w:t>1</w:t>
+            </w:r>
+          </w:p>
+        </w:tc>
+        <w:tc>
+          <w:tcPr>
+            <w:tcW w:w="3969" w:type="dxa"/>
+          </w:tcPr>
+          <w:p>
+            <w:pPr>
+              <w:pStyle w:val="ListParagraph"/>
+              <w:ind w:left="0"/>
+              <w:rPr>
+                <w:szCs w:val="24"/>
+              </w:rPr>
+            </w:pPr>
+            <w:r>
+              <w:rPr>
+                <w:szCs w:val="24"/>
+              </w:rPr>
+              <w:t>Halaman Login</w:t>
+            </w:r>
+          </w:p>
+        </w:tc>
+        <w:tc>
+          <w:tcPr>
+            <w:tcW w:w="1559" w:type="dxa"/>
+          </w:tcPr>
+          <w:p>
+            <w:pPr>
+              <w:pStyle w:val="ListParagraph"/>
+              <w:ind w:left="0"/>
+              <w:jc w:val="center"/>
+              <w:rPr>
+                <w:b/>
+                <w:bCs/>
+                <w:szCs w:val="24"/>
+              </w:rPr>
+            </w:pPr>
+          </w:p>
+        </w:tc>
+        <w:tc>
+          <w:tcPr>
+            <w:tcW w:w="1843" w:type="dxa"/>
+          </w:tcPr>
+          <w:p>
+            <w:pPr>
+              <w:pStyle w:val="ListParagraph"/>
+              <w:ind w:left="0"/>
+              <w:rPr>
+                <w:szCs w:val="24"/>
+              </w:rPr>
+            </w:pPr>
+            <w:proofErr w:type="spellStart"/>
+            <w:r>
+              <w:rPr>
+                <w:szCs w:val="24"/>
+              </w:rPr>
+              <w:t>Sfhdjkfhdkjgh</w:t>
+            </w:r>
+            <w:proofErr w:type="spellEnd"/>
+          </w:p>
+          <w:p>
+            <w:pPr>
+              <w:pStyle w:val="ListParagraph"/>
+              <w:ind w:left="0"/>
+              <w:rPr>
+                <w:szCs w:val="24"/>
+              </w:rPr>
+            </w:pPr>
+            <w:proofErr w:type="spellStart"/>
+            <w:r>
+              <w:rPr>
+                <w:szCs w:val="24"/>
+              </w:rPr>
+              <w:t>Jfkdg</w:t>
+            </w:r>
+            <w:proofErr w:type="spellEnd"/>
+          </w:p>
+        </w:tc>
+      </w:tr>
+      <w:tr>
+        <w:tc>
+          <w:tcPr>
+            <w:tcW w:w="475" w:type="dxa"/>
+          </w:tcPr>
+          <w:p>
+            <w:pPr>
+              <w:pStyle w:val="ListParagraph"/>
+              <w:ind w:left="0"/>
+              <w:rPr>
+                <w:szCs w:val="24"/>
+              </w:rPr>
+            </w:pPr>
+            <w:r>
+              <w:rPr>
+                <w:szCs w:val="24"/>
+              </w:rPr>
+              <w:t>2</w:t>
+            </w:r>
+          </w:p>
+        </w:tc>
+        <w:tc>
+          <w:tcPr>
+            <w:tcW w:w="3969" w:type="dxa"/>
+          </w:tcPr>
+          <w:p>
+            <w:pPr>
+              <w:pStyle w:val="ListParagraph"/>
+              <w:ind w:left="0"/>
+              <w:rPr>
+                <w:szCs w:val="24"/>
+              </w:rPr>
+            </w:pPr>
+            <w:r>
+              <w:rPr>
+                <w:szCs w:val="24"/>
+              </w:rPr>
+              <w:t xml:space="preserve">Halaman </w:t>
+            </w:r>
+          </w:p>
+        </w:tc>
+        <w:tc>
+          <w:tcPr>
+            <w:tcW w:w="1559" w:type="dxa"/>
+          </w:tcPr>
+          <w:p>
+            <w:pPr>
+              <w:pStyle w:val="ListParagraph"/>
+              <w:ind w:left="0"/>
+              <w:jc w:val="center"/>
+              <w:rPr>
+                <w:b/>
+                <w:bCs/>
+                <w:szCs w:val="24"/>
+              </w:rPr>
+            </w:pPr>
+          </w:p>
+        </w:tc>
+        <w:tc>
+          <w:tcPr>
+            <w:tcW w:w="1843" w:type="dxa"/>
+          </w:tcPr>
+          <w:p>
+            <w:pPr>
+              <w:pStyle w:val="ListParagraph"/>
+              <w:ind w:left="0"/>
+              <w:rPr>
+                <w:szCs w:val="24"/>
+              </w:rPr>
+            </w:pPr>
+            <w:proofErr w:type="spellStart"/>
+            <w:r>
+              <w:rPr>
+                <w:szCs w:val="24"/>
+              </w:rPr>
+              <w:t>djfklfdjg</w:t>
+            </w:r>
+            <w:proofErr w:type="spellEnd"/>
+          </w:p>
+        </w:tc>
+      </w:tr>
+      <w:tr>
+        <w:tc>
+          <w:tcPr>
+            <w:tcW w:w="475" w:type="dxa"/>
+          </w:tcPr>
+          <w:p>
+            <w:pPr>
+              <w:pStyle w:val="ListParagraph"/>
+              <w:ind w:left="0"/>
+              <w:rPr>
+                <w:szCs w:val="24"/>
+              </w:rPr>
+            </w:pPr>
+            <w:r>
+              <w:rPr>
+                <w:szCs w:val="24"/>
+              </w:rPr>
+              <w:t>3</w:t>
+            </w:r>
+          </w:p>
+        </w:tc>
+        <w:tc>
+          <w:tcPr>
+            <w:tcW w:w="3969" w:type="dxa"/>
+          </w:tcPr>
+          <w:p>
+            <w:pPr>
+              <w:pStyle w:val="ListParagraph"/>
+              <w:ind w:left="0"/>
+              <w:rPr>
+                <w:szCs w:val="24"/>
+              </w:rPr>
+            </w:pPr>
+          </w:p>
+        </w:tc>
+        <w:tc>
+          <w:tcPr>
+            <w:tcW w:w="1559" w:type="dxa"/>
+          </w:tcPr>
+          <w:p>
+            <w:pPr>
+              <w:pStyle w:val="ListParagraph"/>
+              <w:ind w:left="0"/>
+              <w:jc w:val="center"/>
+              <w:rPr>
+                <w:b/>
+                <w:bCs/>
+                <w:szCs w:val="24"/>
+              </w:rPr>
+            </w:pPr>
+          </w:p>
+        </w:tc>
+        <w:tc>
+          <w:tcPr>
+            <w:tcW w:w="1843" w:type="dxa"/>
+          </w:tcPr>
+          <w:p>
+            <w:pPr>
+              <w:pStyle w:val="ListParagraph"/>
+              <w:ind w:left="0"/>
+              <w:rPr>
+                <w:b/>
+                <w:bCs/>
+                <w:szCs w:val="24"/>
+              </w:rPr>
+            </w:pPr>
+            <w:proofErr w:type="spellStart"/>
+            <w:r>
+              <w:rPr>
+                <w:b/>
+                <w:bCs/>
+                <w:szCs w:val="24"/>
+              </w:rPr>
+              <w:t>Diterima</w:t>
+            </w:r>
+            <w:proofErr w:type="spellEnd"/>
+            <w:r>
+              <w:rPr>
+                <w:b/>
+                <w:bCs/>
+                <w:szCs w:val="24"/>
+              </w:rPr>
+              <w:t xml:space="preserve"> oleh </w:t>
+            </w:r>
+            <w:proofErr w:type="spellStart"/>
+            <w:r>
+              <w:rPr>
+                <w:b/>
+                <w:bCs/>
+                <w:szCs w:val="24"/>
+              </w:rPr>
+              <w:t>narasumber</w:t>
+            </w:r>
+            <w:proofErr w:type="spellEnd"/>
+            <w:r>
+              <w:rPr>
+                <w:b/>
+                <w:bCs/>
+                <w:szCs w:val="24"/>
+              </w:rPr>
+              <w:t>.</w:t>
+            </w:r>
+          </w:p>
+        </w:tc>
+      </w:tr>
+    </w:tbl>
+    <w:p>
+      <w:pPr>
+        <w:spacing w:line="360" w:lineRule="auto"/>
         <w:rPr>
           <w:b/>
           <w:bCs/>
         </w:rPr>
       </w:pPr>
-      <w:r>
+    </w:p>
+    <w:p>
+      <w:pPr>
+        <w:pStyle w:val="ListParagraph"/>
+        <w:numPr>
+          <w:ilvl w:val="0"/>
+          <w:numId w:val="22"/>
+        </w:numPr>
+        <w:spacing w:line="360" w:lineRule="auto"/>
         <w:rPr>
           <w:b/>
           <w:bCs/>
         </w:rPr>
-        <w:br w:type="page"/>
-      </w:r>
+      </w:pPr>
+      <w:r>
+        <w:rPr>
+          <w:b/>
+          <w:bCs/>
+        </w:rPr>
+        <w:t>Testing</w:t>
+      </w:r>
+    </w:p>
+    <w:p>
+      <w:pPr>
+        <w:pStyle w:val="ListParagraph"/>
+        <w:spacing w:line="360" w:lineRule="auto"/>
+      </w:pPr>
+      <w:r>
+        <w:t xml:space="preserve">Testing </w:t>
+      </w:r>
+      <w:proofErr w:type="spellStart"/>
+      <w:r>
+        <w:t>pengujian</w:t>
+      </w:r>
+      <w:proofErr w:type="spellEnd"/>
+      <w:r>
+        <w:t xml:space="preserve"> alpha </w:t>
+      </w:r>
+      <w:proofErr w:type="spellStart"/>
+      <w:r>
+        <w:t>menggunakan</w:t>
+      </w:r>
+      <w:proofErr w:type="spellEnd"/>
+      <w:r>
+        <w:t xml:space="preserve"> </w:t>
+      </w:r>
+      <w:proofErr w:type="spellStart"/>
+      <w:r>
+        <w:t>metode</w:t>
+      </w:r>
+      <w:proofErr w:type="spellEnd"/>
+      <w:r>
+        <w:t xml:space="preserve"> black box dan </w:t>
+      </w:r>
+      <w:proofErr w:type="spellStart"/>
+      <w:r>
+        <w:t>untuk</w:t>
+      </w:r>
+      <w:proofErr w:type="spellEnd"/>
+      <w:r>
+        <w:t xml:space="preserve"> </w:t>
+      </w:r>
+      <w:proofErr w:type="spellStart"/>
+      <w:r>
+        <w:t>pengujian</w:t>
+      </w:r>
+      <w:proofErr w:type="spellEnd"/>
+      <w:r>
+        <w:t xml:space="preserve"> beta </w:t>
+      </w:r>
+      <w:proofErr w:type="spellStart"/>
+      <w:r>
+        <w:t>pengujiannya</w:t>
+      </w:r>
+      <w:proofErr w:type="spellEnd"/>
+      <w:r>
+        <w:t xml:space="preserve"> </w:t>
+      </w:r>
+      <w:proofErr w:type="spellStart"/>
+      <w:r>
+        <w:t>dilakukan</w:t>
+      </w:r>
+      <w:proofErr w:type="spellEnd"/>
+      <w:r>
+        <w:t xml:space="preserve"> </w:t>
+      </w:r>
+      <w:proofErr w:type="spellStart"/>
+      <w:r>
+        <w:t>dengan</w:t>
+      </w:r>
+      <w:proofErr w:type="spellEnd"/>
+      <w:r>
+        <w:t xml:space="preserve"> </w:t>
+      </w:r>
+      <w:proofErr w:type="spellStart"/>
+      <w:r>
+        <w:t>memilih</w:t>
+      </w:r>
+      <w:proofErr w:type="spellEnd"/>
+      <w:r>
+        <w:t xml:space="preserve"> </w:t>
+      </w:r>
+      <w:proofErr w:type="spellStart"/>
+      <w:r>
+        <w:t>pengguna</w:t>
+      </w:r>
+      <w:proofErr w:type="spellEnd"/>
+      <w:r>
+        <w:t xml:space="preserve"> </w:t>
+      </w:r>
+      <w:proofErr w:type="spellStart"/>
+      <w:r>
+        <w:t>tertentu</w:t>
+      </w:r>
+      <w:proofErr w:type="spellEnd"/>
+      <w:r>
+        <w:t xml:space="preserve"> </w:t>
+      </w:r>
+      <w:proofErr w:type="spellStart"/>
+      <w:r>
+        <w:t>lalu</w:t>
+      </w:r>
+      <w:proofErr w:type="spellEnd"/>
+      <w:r>
+        <w:t xml:space="preserve"> </w:t>
+      </w:r>
+      <w:proofErr w:type="spellStart"/>
+      <w:r>
+        <w:t>pengguna</w:t>
+      </w:r>
+      <w:proofErr w:type="spellEnd"/>
+      <w:r>
+        <w:t xml:space="preserve"> </w:t>
+      </w:r>
+      <w:proofErr w:type="spellStart"/>
+      <w:r>
+        <w:t>akan</w:t>
+      </w:r>
+      <w:proofErr w:type="spellEnd"/>
+      <w:r>
+        <w:t xml:space="preserve"> </w:t>
+      </w:r>
+      <w:proofErr w:type="spellStart"/>
+      <w:r>
+        <w:t>menilai</w:t>
+      </w:r>
+      <w:proofErr w:type="spellEnd"/>
+      <w:r>
+        <w:t xml:space="preserve"> </w:t>
+      </w:r>
+      <w:proofErr w:type="spellStart"/>
+      <w:r>
+        <w:t>sejauh</w:t>
+      </w:r>
+      <w:proofErr w:type="spellEnd"/>
+      <w:r>
+        <w:t xml:space="preserve"> mana </w:t>
+      </w:r>
+      <w:proofErr w:type="spellStart"/>
+      <w:r>
+        <w:t>aplikasi</w:t>
+      </w:r>
+      <w:proofErr w:type="spellEnd"/>
+      <w:r>
+        <w:t xml:space="preserve"> </w:t>
+      </w:r>
+      <w:proofErr w:type="spellStart"/>
+      <w:r>
+        <w:t>berjalan</w:t>
+      </w:r>
+      <w:proofErr w:type="spellEnd"/>
+      <w:r>
+        <w:t xml:space="preserve"> </w:t>
+      </w:r>
+      <w:proofErr w:type="spellStart"/>
+      <w:r>
+        <w:t>sesuai</w:t>
+      </w:r>
+      <w:proofErr w:type="spellEnd"/>
+      <w:r>
+        <w:t xml:space="preserve"> </w:t>
+      </w:r>
+      <w:proofErr w:type="spellStart"/>
+      <w:r>
+        <w:t>tujuan</w:t>
+      </w:r>
+      <w:proofErr w:type="spellEnd"/>
+      <w:r>
+        <w:t>.</w:t>
+      </w:r>
+    </w:p>
+    <w:p>
+      <w:pPr>
+        <w:pStyle w:val="ListParagraph"/>
+        <w:numPr>
+          <w:ilvl w:val="0"/>
+          <w:numId w:val="26"/>
+        </w:numPr>
+        <w:spacing w:line="360" w:lineRule="auto"/>
+        <w:rPr>
+          <w:b/>
+          <w:bCs/>
+        </w:rPr>
+      </w:pPr>
+      <w:proofErr w:type="spellStart"/>
+      <w:r>
+        <w:rPr>
+          <w:b/>
+          <w:bCs/>
+        </w:rPr>
+        <w:t>Rencana</w:t>
+      </w:r>
+      <w:proofErr w:type="spellEnd"/>
+      <w:r>
+        <w:rPr>
+          <w:b/>
+          <w:bCs/>
+        </w:rPr>
+        <w:t xml:space="preserve"> </w:t>
+      </w:r>
+      <w:proofErr w:type="spellStart"/>
+      <w:r>
+        <w:rPr>
+          <w:b/>
+          <w:bCs/>
+        </w:rPr>
+        <w:t>Pengujian</w:t>
+      </w:r>
+      <w:proofErr w:type="spellEnd"/>
+      <w:r>
+        <w:rPr>
+          <w:b/>
+          <w:bCs/>
+        </w:rPr>
+        <w:t xml:space="preserve"> Alpha</w:t>
+      </w:r>
+    </w:p>
+    <w:p>
+      <w:pPr>
+        <w:pStyle w:val="ListParagraph"/>
+        <w:spacing w:line="360" w:lineRule="auto"/>
+        <w:ind w:left="1440"/>
+        <w:jc w:val="center"/>
+      </w:pPr>
+      <w:r>
+        <w:t xml:space="preserve">Tabel 3.7 </w:t>
+      </w:r>
+      <w:proofErr w:type="spellStart"/>
+      <w:r>
+        <w:t>Rencan</w:t>
+      </w:r>
+      <w:proofErr w:type="spellEnd"/>
+      <w:r>
+        <w:t xml:space="preserve"> </w:t>
+      </w:r>
+      <w:proofErr w:type="spellStart"/>
+      <w:r>
+        <w:t>Pengujian</w:t>
+      </w:r>
+      <w:proofErr w:type="spellEnd"/>
+      <w:r>
+        <w:t xml:space="preserve"> Alpha</w:t>
+      </w:r>
+    </w:p>
+    <w:tbl>
+      <w:tblPr>
+        <w:tblStyle w:val="TableGrid"/>
+        <w:tblW w:w="0" w:type="auto"/>
+        <w:tblInd w:w="1440" w:type="dxa"/>
+        <w:tblLook w:val="04A0" w:firstRow="1" w:lastRow="0" w:firstColumn="1" w:lastColumn="0" w:noHBand="0" w:noVBand="1"/>
+      </w:tblPr>
+      <w:tblGrid>
+        <w:gridCol w:w="682"/>
+        <w:gridCol w:w="2690"/>
+        <w:gridCol w:w="1634"/>
+        <w:gridCol w:w="1815"/>
+      </w:tblGrid>
+      <w:tr>
+        <w:tc>
+          <w:tcPr>
+            <w:tcW w:w="682" w:type="dxa"/>
+          </w:tcPr>
+          <w:p>
+            <w:pPr>
+              <w:pStyle w:val="ListParagraph"/>
+              <w:spacing w:line="360" w:lineRule="auto"/>
+              <w:ind w:left="0"/>
+            </w:pPr>
+            <w:r>
+              <w:t>No</w:t>
+            </w:r>
+          </w:p>
+        </w:tc>
+        <w:tc>
+          <w:tcPr>
+            <w:tcW w:w="2690" w:type="dxa"/>
+          </w:tcPr>
+          <w:p>
+            <w:pPr>
+              <w:pStyle w:val="ListParagraph"/>
+              <w:spacing w:line="360" w:lineRule="auto"/>
+              <w:ind w:left="0"/>
+            </w:pPr>
+            <w:proofErr w:type="spellStart"/>
+            <w:r>
+              <w:t>Skenario</w:t>
+            </w:r>
+            <w:proofErr w:type="spellEnd"/>
+            <w:r>
+              <w:t xml:space="preserve"> </w:t>
+            </w:r>
+            <w:proofErr w:type="spellStart"/>
+            <w:r>
+              <w:t>Pengujian</w:t>
+            </w:r>
+            <w:proofErr w:type="spellEnd"/>
+          </w:p>
+        </w:tc>
+        <w:tc>
+          <w:tcPr>
+            <w:tcW w:w="1634" w:type="dxa"/>
+          </w:tcPr>
+          <w:p>
+            <w:pPr>
+              <w:pStyle w:val="ListParagraph"/>
+              <w:spacing w:line="360" w:lineRule="auto"/>
+              <w:ind w:left="0"/>
+            </w:pPr>
+            <w:r>
+              <w:t xml:space="preserve">Kasus </w:t>
+            </w:r>
+            <w:proofErr w:type="spellStart"/>
+            <w:r>
+              <w:t>Pengujian</w:t>
+            </w:r>
+            <w:proofErr w:type="spellEnd"/>
+          </w:p>
+        </w:tc>
+        <w:tc>
+          <w:tcPr>
+            <w:tcW w:w="1815" w:type="dxa"/>
+          </w:tcPr>
+          <w:p>
+            <w:pPr>
+              <w:pStyle w:val="ListParagraph"/>
+              <w:spacing w:line="360" w:lineRule="auto"/>
+              <w:ind w:left="0"/>
+            </w:pPr>
+            <w:r>
+              <w:t xml:space="preserve">Hasil yang </w:t>
+            </w:r>
+            <w:proofErr w:type="spellStart"/>
+            <w:r>
+              <w:t>diharapkan</w:t>
+            </w:r>
+            <w:proofErr w:type="spellEnd"/>
+          </w:p>
+        </w:tc>
+      </w:tr>
+      <w:tr>
+        <w:tc>
+          <w:tcPr>
+            <w:tcW w:w="682" w:type="dxa"/>
+          </w:tcPr>
+          <w:p>
+            <w:pPr>
+              <w:pStyle w:val="ListParagraph"/>
+              <w:spacing w:line="360" w:lineRule="auto"/>
+              <w:ind w:left="0"/>
+            </w:pPr>
+            <w:r>
+              <w:t>1</w:t>
+            </w:r>
+            <w:r>
+              <w:t>.</w:t>
+            </w:r>
+          </w:p>
+        </w:tc>
+        <w:tc>
+          <w:tcPr>
+            <w:tcW w:w="2690" w:type="dxa"/>
+          </w:tcPr>
+          <w:p>
+            <w:pPr>
+              <w:pStyle w:val="ListParagraph"/>
+              <w:spacing w:line="360" w:lineRule="auto"/>
+              <w:ind w:left="0"/>
+            </w:pPr>
+            <w:r>
+              <w:t>Home</w:t>
+            </w:r>
+          </w:p>
+        </w:tc>
+        <w:tc>
+          <w:tcPr>
+            <w:tcW w:w="1634" w:type="dxa"/>
+          </w:tcPr>
+          <w:p>
+            <w:pPr>
+              <w:pStyle w:val="ListParagraph"/>
+              <w:spacing w:line="360" w:lineRule="auto"/>
+              <w:ind w:left="0"/>
+            </w:pPr>
+            <w:proofErr w:type="spellStart"/>
+            <w:r>
+              <w:t>Me</w:t>
+            </w:r>
+            <w:r>
+              <w:t>milih</w:t>
+            </w:r>
+            <w:proofErr w:type="spellEnd"/>
+            <w:r>
+              <w:t xml:space="preserve"> </w:t>
+            </w:r>
+            <w:proofErr w:type="spellStart"/>
+            <w:r>
+              <w:t>halaman</w:t>
+            </w:r>
+            <w:proofErr w:type="spellEnd"/>
+            <w:r>
+              <w:t xml:space="preserve"> home di bottom navigation</w:t>
+            </w:r>
+          </w:p>
+        </w:tc>
+        <w:tc>
+          <w:tcPr>
+            <w:tcW w:w="1815" w:type="dxa"/>
+          </w:tcPr>
+          <w:p>
+            <w:pPr>
+              <w:pStyle w:val="ListParagraph"/>
+              <w:spacing w:line="360" w:lineRule="auto"/>
+              <w:ind w:left="0"/>
+            </w:pPr>
+            <w:proofErr w:type="spellStart"/>
+            <w:r>
+              <w:t>menampilkan</w:t>
+            </w:r>
+            <w:proofErr w:type="spellEnd"/>
+            <w:r>
+              <w:t xml:space="preserve"> </w:t>
+            </w:r>
+            <w:proofErr w:type="spellStart"/>
+            <w:r>
+              <w:t>informasi</w:t>
+            </w:r>
+            <w:proofErr w:type="spellEnd"/>
+            <w:r>
+              <w:t xml:space="preserve"> </w:t>
+            </w:r>
+            <w:r>
+              <w:t xml:space="preserve">data </w:t>
+            </w:r>
+            <w:proofErr w:type="spellStart"/>
+            <w:r>
+              <w:t>gempa</w:t>
+            </w:r>
+            <w:proofErr w:type="spellEnd"/>
+            <w:r>
+              <w:t xml:space="preserve"> </w:t>
+            </w:r>
+            <w:proofErr w:type="spellStart"/>
+            <w:r>
+              <w:t>dirasakan</w:t>
+            </w:r>
+            <w:proofErr w:type="spellEnd"/>
+            <w:r>
+              <w:t xml:space="preserve"> dan </w:t>
+            </w:r>
+            <w:proofErr w:type="spellStart"/>
+            <w:r>
+              <w:t>menampilakn</w:t>
+            </w:r>
+            <w:proofErr w:type="spellEnd"/>
+            <w:r>
+              <w:t xml:space="preserve"> maps</w:t>
+            </w:r>
+          </w:p>
+        </w:tc>
+      </w:tr>
+      <w:tr>
+        <w:tc>
+          <w:tcPr>
+            <w:tcW w:w="682" w:type="dxa"/>
+          </w:tcPr>
+          <w:p>
+            <w:pPr>
+              <w:pStyle w:val="ListParagraph"/>
+              <w:spacing w:line="360" w:lineRule="auto"/>
+              <w:ind w:left="0"/>
+            </w:pPr>
+            <w:r>
+              <w:t>2.</w:t>
+            </w:r>
+          </w:p>
+        </w:tc>
+        <w:tc>
+          <w:tcPr>
+            <w:tcW w:w="2690" w:type="dxa"/>
+          </w:tcPr>
+          <w:p>
+            <w:pPr>
+              <w:pStyle w:val="ListParagraph"/>
+              <w:spacing w:line="360" w:lineRule="auto"/>
+              <w:ind w:left="0"/>
+            </w:pPr>
+            <w:proofErr w:type="spellStart"/>
+            <w:r>
+              <w:t>Gempa</w:t>
+            </w:r>
+            <w:proofErr w:type="spellEnd"/>
+            <w:r>
+              <w:t xml:space="preserve"> </w:t>
+            </w:r>
+            <w:proofErr w:type="spellStart"/>
+            <w:r>
+              <w:t>Dirasakan</w:t>
+            </w:r>
+            <w:proofErr w:type="spellEnd"/>
+          </w:p>
+        </w:tc>
+        <w:tc>
+          <w:tcPr>
+            <w:tcW w:w="1634" w:type="dxa"/>
+          </w:tcPr>
+          <w:p>
+            <w:pPr>
+              <w:pStyle w:val="ListParagraph"/>
+              <w:spacing w:line="360" w:lineRule="auto"/>
+              <w:ind w:left="0"/>
+            </w:pPr>
+            <w:proofErr w:type="spellStart"/>
+            <w:r>
+              <w:t>Memilih</w:t>
+            </w:r>
+            <w:proofErr w:type="spellEnd"/>
+            <w:r>
+              <w:t xml:space="preserve"> </w:t>
+            </w:r>
+            <w:proofErr w:type="spellStart"/>
+            <w:r>
+              <w:t>halaman</w:t>
+            </w:r>
+            <w:proofErr w:type="spellEnd"/>
+            <w:r>
+              <w:t xml:space="preserve"> </w:t>
+            </w:r>
+            <w:proofErr w:type="spellStart"/>
+            <w:r>
+              <w:t>Gempa</w:t>
+            </w:r>
+            <w:proofErr w:type="spellEnd"/>
+            <w:r>
+              <w:t xml:space="preserve"> </w:t>
+            </w:r>
+            <w:proofErr w:type="spellStart"/>
+            <w:r>
+              <w:t>dirasakan</w:t>
+            </w:r>
+            <w:proofErr w:type="spellEnd"/>
+            <w:r>
+              <w:t xml:space="preserve"> di bottom navigation</w:t>
+            </w:r>
+          </w:p>
+        </w:tc>
+        <w:tc>
+          <w:tcPr>
+            <w:tcW w:w="1815" w:type="dxa"/>
+          </w:tcPr>
+          <w:p>
+            <w:pPr>
+              <w:pStyle w:val="ListParagraph"/>
+              <w:spacing w:line="360" w:lineRule="auto"/>
+              <w:ind w:left="0"/>
+            </w:pPr>
+            <w:proofErr w:type="spellStart"/>
+            <w:r>
+              <w:t>menampilkan</w:t>
+            </w:r>
+            <w:proofErr w:type="spellEnd"/>
+            <w:r>
+              <w:t xml:space="preserve"> </w:t>
+            </w:r>
+            <w:proofErr w:type="spellStart"/>
+            <w:r>
+              <w:t>informasi</w:t>
+            </w:r>
+            <w:proofErr w:type="spellEnd"/>
+            <w:r>
+              <w:t xml:space="preserve"> </w:t>
+            </w:r>
+            <w:r>
+              <w:t xml:space="preserve">data </w:t>
+            </w:r>
+            <w:proofErr w:type="spellStart"/>
+            <w:r>
+              <w:t>gempa</w:t>
+            </w:r>
+            <w:proofErr w:type="spellEnd"/>
+            <w:r>
+              <w:t xml:space="preserve"> </w:t>
+            </w:r>
+            <w:proofErr w:type="spellStart"/>
+            <w:r>
+              <w:t>dirasakan</w:t>
+            </w:r>
+            <w:proofErr w:type="spellEnd"/>
+            <w:r>
+              <w:t xml:space="preserve"> </w:t>
+            </w:r>
+          </w:p>
+        </w:tc>
+      </w:tr>
+      <w:tr>
+        <w:tc>
+          <w:tcPr>
+            <w:tcW w:w="682" w:type="dxa"/>
+          </w:tcPr>
+          <w:p>
+            <w:pPr>
+              <w:pStyle w:val="ListParagraph"/>
+              <w:spacing w:line="360" w:lineRule="auto"/>
+              <w:ind w:left="0"/>
+            </w:pPr>
+            <w:r>
+              <w:lastRenderedPageBreak/>
+              <w:t>3.</w:t>
+            </w:r>
+          </w:p>
+        </w:tc>
+        <w:tc>
+          <w:tcPr>
+            <w:tcW w:w="2690" w:type="dxa"/>
+          </w:tcPr>
+          <w:p>
+            <w:pPr>
+              <w:pStyle w:val="ListParagraph"/>
+              <w:spacing w:line="360" w:lineRule="auto"/>
+              <w:ind w:left="0"/>
+            </w:pPr>
+            <w:proofErr w:type="spellStart"/>
+            <w:r>
+              <w:t>Gempa</w:t>
+            </w:r>
+            <w:proofErr w:type="spellEnd"/>
+            <w:r>
+              <w:t xml:space="preserve"> </w:t>
+            </w:r>
+            <w:proofErr w:type="spellStart"/>
+            <w:r>
+              <w:t>Terkini</w:t>
+            </w:r>
+            <w:proofErr w:type="spellEnd"/>
+          </w:p>
+        </w:tc>
+        <w:tc>
+          <w:tcPr>
+            <w:tcW w:w="1634" w:type="dxa"/>
+          </w:tcPr>
+          <w:p>
+            <w:pPr>
+              <w:pStyle w:val="ListParagraph"/>
+              <w:spacing w:line="360" w:lineRule="auto"/>
+              <w:ind w:left="0"/>
+            </w:pPr>
+            <w:proofErr w:type="spellStart"/>
+            <w:r>
+              <w:t>Memilih</w:t>
+            </w:r>
+            <w:proofErr w:type="spellEnd"/>
+            <w:r>
+              <w:t xml:space="preserve"> </w:t>
+            </w:r>
+            <w:proofErr w:type="spellStart"/>
+            <w:r>
+              <w:t>halaman</w:t>
+            </w:r>
+            <w:proofErr w:type="spellEnd"/>
+            <w:r>
+              <w:t xml:space="preserve"> </w:t>
+            </w:r>
+            <w:proofErr w:type="spellStart"/>
+            <w:r>
+              <w:t>Gempa</w:t>
+            </w:r>
+            <w:proofErr w:type="spellEnd"/>
+            <w:r>
+              <w:t xml:space="preserve"> </w:t>
+            </w:r>
+            <w:proofErr w:type="spellStart"/>
+            <w:r>
+              <w:t>terkini</w:t>
+            </w:r>
+            <w:proofErr w:type="spellEnd"/>
+            <w:r>
+              <w:t xml:space="preserve"> di bottom navigation</w:t>
+            </w:r>
+          </w:p>
+        </w:tc>
+        <w:tc>
+          <w:tcPr>
+            <w:tcW w:w="1815" w:type="dxa"/>
+          </w:tcPr>
+          <w:p>
+            <w:pPr>
+              <w:pStyle w:val="ListParagraph"/>
+              <w:spacing w:line="360" w:lineRule="auto"/>
+              <w:ind w:left="0"/>
+            </w:pPr>
+            <w:proofErr w:type="spellStart"/>
+            <w:r>
+              <w:t>menampilkan</w:t>
+            </w:r>
+            <w:proofErr w:type="spellEnd"/>
+            <w:r>
+              <w:t xml:space="preserve"> </w:t>
+            </w:r>
+            <w:proofErr w:type="spellStart"/>
+            <w:r>
+              <w:t>informasi</w:t>
+            </w:r>
+            <w:proofErr w:type="spellEnd"/>
+            <w:r>
+              <w:t xml:space="preserve"> data </w:t>
+            </w:r>
+            <w:proofErr w:type="spellStart"/>
+            <w:r>
+              <w:t>gempa</w:t>
+            </w:r>
+            <w:proofErr w:type="spellEnd"/>
+            <w:r>
+              <w:t xml:space="preserve"> </w:t>
+            </w:r>
+            <w:proofErr w:type="spellStart"/>
+            <w:r>
+              <w:t>terkini</w:t>
+            </w:r>
+            <w:proofErr w:type="spellEnd"/>
+          </w:p>
+        </w:tc>
+      </w:tr>
+      <w:tr>
+        <w:tc>
+          <w:tcPr>
+            <w:tcW w:w="682" w:type="dxa"/>
+          </w:tcPr>
+          <w:p>
+            <w:pPr>
+              <w:pStyle w:val="ListParagraph"/>
+              <w:spacing w:line="360" w:lineRule="auto"/>
+              <w:ind w:left="0"/>
+            </w:pPr>
+            <w:r>
+              <w:t>4.</w:t>
+            </w:r>
+          </w:p>
+        </w:tc>
+        <w:tc>
+          <w:tcPr>
+            <w:tcW w:w="2690" w:type="dxa"/>
+          </w:tcPr>
+          <w:p>
+            <w:pPr>
+              <w:pStyle w:val="ListParagraph"/>
+              <w:spacing w:line="360" w:lineRule="auto"/>
+              <w:ind w:left="0"/>
+            </w:pPr>
+            <w:proofErr w:type="spellStart"/>
+            <w:r>
+              <w:t>Edukasi</w:t>
+            </w:r>
+            <w:proofErr w:type="spellEnd"/>
+          </w:p>
+        </w:tc>
+        <w:tc>
+          <w:tcPr>
+            <w:tcW w:w="1634" w:type="dxa"/>
+          </w:tcPr>
+          <w:p>
+            <w:pPr>
+              <w:pStyle w:val="ListParagraph"/>
+              <w:spacing w:line="360" w:lineRule="auto"/>
+              <w:ind w:left="0"/>
+            </w:pPr>
+            <w:proofErr w:type="spellStart"/>
+            <w:r>
+              <w:t>Memilih</w:t>
+            </w:r>
+            <w:proofErr w:type="spellEnd"/>
+            <w:r>
+              <w:t xml:space="preserve"> </w:t>
+            </w:r>
+            <w:proofErr w:type="spellStart"/>
+            <w:r>
+              <w:t>halaman</w:t>
+            </w:r>
+            <w:proofErr w:type="spellEnd"/>
+            <w:r>
+              <w:t xml:space="preserve"> </w:t>
+            </w:r>
+            <w:proofErr w:type="spellStart"/>
+            <w:r>
+              <w:t>edukasi</w:t>
+            </w:r>
+            <w:proofErr w:type="spellEnd"/>
+            <w:r>
+              <w:t xml:space="preserve"> di bottom navigation</w:t>
+            </w:r>
+            <w:r>
+              <w:t xml:space="preserve"> </w:t>
+            </w:r>
+            <w:proofErr w:type="spellStart"/>
+            <w:r>
+              <w:t>lalu</w:t>
+            </w:r>
+            <w:proofErr w:type="spellEnd"/>
+            <w:r>
+              <w:t xml:space="preserve"> </w:t>
+            </w:r>
+            <w:proofErr w:type="spellStart"/>
+            <w:r>
+              <w:t>mengklik</w:t>
+            </w:r>
+            <w:proofErr w:type="spellEnd"/>
+            <w:r>
+              <w:t xml:space="preserve"> list </w:t>
+            </w:r>
+            <w:proofErr w:type="spellStart"/>
+            <w:r>
+              <w:t>materi</w:t>
+            </w:r>
+            <w:proofErr w:type="spellEnd"/>
+            <w:r>
+              <w:t xml:space="preserve"> </w:t>
+            </w:r>
+            <w:proofErr w:type="spellStart"/>
+            <w:r>
+              <w:t>edukasi</w:t>
+            </w:r>
+            <w:proofErr w:type="spellEnd"/>
+          </w:p>
+        </w:tc>
+        <w:tc>
+          <w:tcPr>
+            <w:tcW w:w="1815" w:type="dxa"/>
+          </w:tcPr>
+          <w:p>
+            <w:pPr>
+              <w:pStyle w:val="ListParagraph"/>
+              <w:spacing w:line="360" w:lineRule="auto"/>
+              <w:ind w:left="0"/>
+            </w:pPr>
+            <w:proofErr w:type="spellStart"/>
+            <w:r>
+              <w:t>menampilkan</w:t>
+            </w:r>
+            <w:proofErr w:type="spellEnd"/>
+            <w:r>
+              <w:t xml:space="preserve"> </w:t>
+            </w:r>
+            <w:proofErr w:type="spellStart"/>
+            <w:r>
+              <w:t>informasi</w:t>
+            </w:r>
+            <w:proofErr w:type="spellEnd"/>
+            <w:r>
+              <w:t xml:space="preserve"> </w:t>
+            </w:r>
+            <w:proofErr w:type="spellStart"/>
+            <w:r>
+              <w:t>materi</w:t>
+            </w:r>
+            <w:proofErr w:type="spellEnd"/>
+            <w:r>
+              <w:t xml:space="preserve"> </w:t>
+            </w:r>
+            <w:proofErr w:type="spellStart"/>
+            <w:r>
+              <w:t>edukasi</w:t>
+            </w:r>
+            <w:proofErr w:type="spellEnd"/>
+          </w:p>
+        </w:tc>
+      </w:tr>
+      <w:tr>
+        <w:tc>
+          <w:tcPr>
+            <w:tcW w:w="682" w:type="dxa"/>
+          </w:tcPr>
+          <w:p>
+            <w:pPr>
+              <w:pStyle w:val="ListParagraph"/>
+              <w:spacing w:line="360" w:lineRule="auto"/>
+              <w:ind w:left="0"/>
+            </w:pPr>
+            <w:r>
+              <w:t>5.</w:t>
+            </w:r>
+          </w:p>
+        </w:tc>
+        <w:tc>
+          <w:tcPr>
+            <w:tcW w:w="2690" w:type="dxa"/>
+          </w:tcPr>
+          <w:p>
+            <w:pPr>
+              <w:pStyle w:val="ListParagraph"/>
+              <w:spacing w:line="360" w:lineRule="auto"/>
+              <w:ind w:left="0"/>
+            </w:pPr>
+            <w:r>
+              <w:t>Settings</w:t>
+            </w:r>
+          </w:p>
+        </w:tc>
+        <w:tc>
+          <w:tcPr>
+            <w:tcW w:w="1634" w:type="dxa"/>
+          </w:tcPr>
+          <w:p>
+            <w:pPr>
+              <w:pStyle w:val="ListParagraph"/>
+              <w:spacing w:line="360" w:lineRule="auto"/>
+              <w:ind w:left="0"/>
+            </w:pPr>
+            <w:proofErr w:type="spellStart"/>
+            <w:r>
+              <w:t>Memilih</w:t>
+            </w:r>
+            <w:proofErr w:type="spellEnd"/>
+            <w:r>
+              <w:t xml:space="preserve"> </w:t>
+            </w:r>
+            <w:proofErr w:type="spellStart"/>
+            <w:r>
+              <w:t>halaman</w:t>
+            </w:r>
+            <w:proofErr w:type="spellEnd"/>
+            <w:r>
+              <w:t xml:space="preserve"> </w:t>
+            </w:r>
+            <w:r>
+              <w:t>Settings</w:t>
+            </w:r>
+            <w:r>
+              <w:t xml:space="preserve"> di bottom navigation</w:t>
+            </w:r>
+            <w:r>
+              <w:t xml:space="preserve"> </w:t>
+            </w:r>
+            <w:proofErr w:type="spellStart"/>
+            <w:r>
+              <w:t>lalu</w:t>
+            </w:r>
+            <w:proofErr w:type="spellEnd"/>
+            <w:r>
+              <w:t xml:space="preserve"> </w:t>
+            </w:r>
+            <w:proofErr w:type="spellStart"/>
+            <w:r>
+              <w:t>mengklik</w:t>
+            </w:r>
+            <w:proofErr w:type="spellEnd"/>
+            <w:r>
+              <w:t xml:space="preserve"> checkbox </w:t>
+            </w:r>
+            <w:proofErr w:type="spellStart"/>
+            <w:r>
+              <w:t>sehingga</w:t>
+            </w:r>
+            <w:proofErr w:type="spellEnd"/>
+            <w:r>
+              <w:t xml:space="preserve"> </w:t>
+            </w:r>
+            <w:proofErr w:type="spellStart"/>
+            <w:r>
+              <w:t>ada</w:t>
+            </w:r>
+            <w:proofErr w:type="spellEnd"/>
+            <w:r>
+              <w:t xml:space="preserve"> </w:t>
+            </w:r>
+            <w:proofErr w:type="spellStart"/>
+            <w:r>
+              <w:t>tanda</w:t>
+            </w:r>
+            <w:proofErr w:type="spellEnd"/>
+            <w:r>
+              <w:t xml:space="preserve"> </w:t>
+            </w:r>
+            <w:proofErr w:type="spellStart"/>
+            <w:r>
+              <w:t>ceklis</w:t>
+            </w:r>
+            <w:proofErr w:type="spellEnd"/>
+            <w:r>
+              <w:t xml:space="preserve"> </w:t>
+            </w:r>
+            <w:proofErr w:type="spellStart"/>
+            <w:r>
+              <w:t>atupun</w:t>
+            </w:r>
+            <w:proofErr w:type="spellEnd"/>
+            <w:r>
+              <w:t xml:space="preserve"> </w:t>
+            </w:r>
+            <w:proofErr w:type="spellStart"/>
+            <w:r>
+              <w:t>tidak</w:t>
+            </w:r>
+            <w:proofErr w:type="spellEnd"/>
+            <w:r>
+              <w:t xml:space="preserve"> </w:t>
+            </w:r>
+          </w:p>
+        </w:tc>
+        <w:tc>
+          <w:tcPr>
+            <w:tcW w:w="1815" w:type="dxa"/>
+          </w:tcPr>
+          <w:p>
+            <w:pPr>
+              <w:pStyle w:val="ListParagraph"/>
+              <w:spacing w:line="360" w:lineRule="auto"/>
+              <w:ind w:left="0"/>
+            </w:pPr>
+            <w:proofErr w:type="spellStart"/>
+            <w:r>
+              <w:t>Dapat</w:t>
+            </w:r>
+            <w:proofErr w:type="spellEnd"/>
+            <w:r>
+              <w:t xml:space="preserve"> </w:t>
+            </w:r>
+            <w:proofErr w:type="spellStart"/>
+            <w:r>
+              <w:t>menampilkan</w:t>
+            </w:r>
+            <w:proofErr w:type="spellEnd"/>
+            <w:r>
+              <w:t xml:space="preserve"> </w:t>
+            </w:r>
+            <w:proofErr w:type="spellStart"/>
+            <w:r>
+              <w:t>notifikasi</w:t>
+            </w:r>
+            <w:proofErr w:type="spellEnd"/>
+            <w:r>
+              <w:t xml:space="preserve"> Ketika checkbox di </w:t>
+            </w:r>
+            <w:proofErr w:type="spellStart"/>
+            <w:r>
+              <w:t>ceklis</w:t>
+            </w:r>
+            <w:proofErr w:type="spellEnd"/>
+            <w:r>
+              <w:t xml:space="preserve"> dan </w:t>
+            </w:r>
+            <w:proofErr w:type="spellStart"/>
+            <w:r>
+              <w:t>tidak</w:t>
+            </w:r>
+            <w:proofErr w:type="spellEnd"/>
+            <w:r>
+              <w:t xml:space="preserve"> </w:t>
+            </w:r>
+            <w:proofErr w:type="spellStart"/>
+            <w:r>
+              <w:t>menampilkan</w:t>
+            </w:r>
+            <w:proofErr w:type="spellEnd"/>
+            <w:r>
+              <w:t xml:space="preserve"> </w:t>
+            </w:r>
+            <w:proofErr w:type="spellStart"/>
+            <w:r>
+              <w:t>notifikasi</w:t>
+            </w:r>
+            <w:proofErr w:type="spellEnd"/>
+            <w:r>
+              <w:t xml:space="preserve"> </w:t>
+            </w:r>
+            <w:proofErr w:type="spellStart"/>
+            <w:r>
+              <w:t>bila</w:t>
+            </w:r>
+            <w:proofErr w:type="spellEnd"/>
+            <w:r>
+              <w:t xml:space="preserve"> checkbox </w:t>
+            </w:r>
+            <w:proofErr w:type="spellStart"/>
+            <w:r>
+              <w:t>tidak</w:t>
+            </w:r>
+            <w:proofErr w:type="spellEnd"/>
+            <w:r>
+              <w:t xml:space="preserve"> di </w:t>
+            </w:r>
+            <w:proofErr w:type="spellStart"/>
+            <w:r>
+              <w:t>ceklis</w:t>
+            </w:r>
+            <w:proofErr w:type="spellEnd"/>
+          </w:p>
+        </w:tc>
+      </w:tr>
+    </w:tbl>
+    <w:p>
+      <w:pPr>
+        <w:pStyle w:val="ListParagraph"/>
+        <w:spacing w:line="360" w:lineRule="auto"/>
+        <w:ind w:left="1440"/>
+      </w:pPr>
+    </w:p>
+    <w:p>
+      <w:pPr>
+        <w:pStyle w:val="ListParagraph"/>
+        <w:numPr>
+          <w:ilvl w:val="0"/>
+          <w:numId w:val="26"/>
+        </w:numPr>
+        <w:spacing w:line="360" w:lineRule="auto"/>
+        <w:rPr>
+          <w:b/>
+          <w:bCs/>
+        </w:rPr>
+      </w:pPr>
+      <w:proofErr w:type="spellStart"/>
+      <w:r>
+        <w:rPr>
+          <w:b/>
+          <w:bCs/>
+        </w:rPr>
+        <w:t>Rencana</w:t>
+      </w:r>
+      <w:proofErr w:type="spellEnd"/>
+      <w:r>
+        <w:rPr>
+          <w:b/>
+          <w:bCs/>
+        </w:rPr>
+        <w:t xml:space="preserve"> </w:t>
+      </w:r>
+      <w:proofErr w:type="spellStart"/>
+      <w:r>
+        <w:rPr>
+          <w:b/>
+          <w:bCs/>
+        </w:rPr>
+        <w:t>Pengujian</w:t>
+      </w:r>
+      <w:proofErr w:type="spellEnd"/>
+      <w:r>
+        <w:rPr>
+          <w:b/>
+          <w:bCs/>
+        </w:rPr>
+        <w:t xml:space="preserve"> Beta</w:t>
+      </w:r>
+    </w:p>
+    <w:p>
+      <w:pPr>
+        <w:pStyle w:val="ListParagraph"/>
+        <w:spacing w:line="360" w:lineRule="auto"/>
+        <w:rPr>
+          <w:b/>
+          <w:bCs/>
+        </w:rPr>
+      </w:pPr>
+    </w:p>
+    <w:p>
+      <w:pPr>
+        <w:spacing w:line="360" w:lineRule="auto"/>
+      </w:pPr>
+      <w:r>
+        <w:t xml:space="preserve">      </w:t>
+      </w:r>
+    </w:p>
+    <w:p>
+      <w:pPr>
+        <w:spacing w:line="360" w:lineRule="auto"/>
+      </w:pPr>
+    </w:p>
+    <w:p>
+      <w:pPr>
+        <w:pStyle w:val="ListParagraph"/>
+        <w:spacing w:line="360" w:lineRule="auto"/>
+        <w:rPr>
+          <w:b/>
+          <w:bCs/>
+        </w:rPr>
+      </w:pPr>
+    </w:p>
+    <w:p>
+      <w:pPr>
+        <w:jc w:val="left"/>
+        <w:rPr>
+          <w:b/>
+          <w:bCs/>
+        </w:rPr>
+      </w:pPr>
     </w:p>
     <w:p>
       <w:pPr>
@@ -40436,19 +41795,18 @@
     </w:p>
     <w:sdt>
       <w:sdtPr>
+        <w:rPr>
+          <w:rFonts w:eastAsiaTheme="minorHAnsi" w:cstheme="minorBidi"/>
+          <w:b w:val="0"/>
+          <w:szCs w:val="22"/>
+        </w:rPr>
         <w:id w:val="-1000269692"/>
         <w:docPartObj>
           <w:docPartGallery w:val="Bibliographies"/>
           <w:docPartUnique/>
         </w:docPartObj>
       </w:sdtPr>
-      <w:sdtEndPr>
-        <w:rPr>
-          <w:rFonts w:eastAsiaTheme="minorHAnsi" w:cstheme="minorBidi"/>
-          <w:b w:val="0"/>
-          <w:szCs w:val="22"/>
-        </w:rPr>
-      </w:sdtEndPr>
+      <w:sdtEndPr/>
       <w:sdtContent>
         <w:p>
           <w:pPr>
@@ -40461,6 +41819,7 @@
             <w:id w:val="111145805"/>
             <w:bibliography/>
           </w:sdtPr>
+          <w:sdtEndPr/>
           <w:sdtContent>
             <w:p>
               <w:pPr>
@@ -41118,7 +42477,7 @@
   <w:abstractNum w:abstractNumId="3" w15:restartNumberingAfterBreak="0">
     <w:nsid w:val="05205BA5"/>
     <w:multiLevelType w:val="hybridMultilevel"/>
-    <w:tmpl w:val="DC16C9DA"/>
+    <w:tmpl w:val="78446E42"/>
     <w:lvl w:ilvl="0" w:tplc="3809000F">
       <w:start w:val="1"/>
       <w:numFmt w:val="decimal"/>
@@ -41460,6 +42819,92 @@
     </w:lvl>
   </w:abstractNum>
   <w:abstractNum w:abstractNumId="7" w15:restartNumberingAfterBreak="0">
+    <w:nsid w:val="1C940A06"/>
+    <w:multiLevelType w:val="hybridMultilevel"/>
+    <w:tmpl w:val="78446E42"/>
+    <w:lvl w:ilvl="0" w:tplc="FFFFFFFF">
+      <w:start w:val="1"/>
+      <w:numFmt w:val="decimal"/>
+      <w:lvlText w:val="%1."/>
+      <w:lvlJc w:val="left"/>
+      <w:pPr>
+        <w:ind w:left="720" w:hanging="360"/>
+      </w:pPr>
+    </w:lvl>
+    <w:lvl w:ilvl="1" w:tplc="FFFFFFFF" w:tentative="1">
+      <w:start w:val="1"/>
+      <w:numFmt w:val="lowerLetter"/>
+      <w:lvlText w:val="%2."/>
+      <w:lvlJc w:val="left"/>
+      <w:pPr>
+        <w:ind w:left="1440" w:hanging="360"/>
+      </w:pPr>
+    </w:lvl>
+    <w:lvl w:ilvl="2" w:tplc="FFFFFFFF" w:tentative="1">
+      <w:start w:val="1"/>
+      <w:numFmt w:val="lowerRoman"/>
+      <w:lvlText w:val="%3."/>
+      <w:lvlJc w:val="right"/>
+      <w:pPr>
+        <w:ind w:left="2160" w:hanging="180"/>
+      </w:pPr>
+    </w:lvl>
+    <w:lvl w:ilvl="3" w:tplc="FFFFFFFF" w:tentative="1">
+      <w:start w:val="1"/>
+      <w:numFmt w:val="decimal"/>
+      <w:lvlText w:val="%4."/>
+      <w:lvlJc w:val="left"/>
+      <w:pPr>
+        <w:ind w:left="2880" w:hanging="360"/>
+      </w:pPr>
+    </w:lvl>
+    <w:lvl w:ilvl="4" w:tplc="FFFFFFFF" w:tentative="1">
+      <w:start w:val="1"/>
+      <w:numFmt w:val="lowerLetter"/>
+      <w:lvlText w:val="%5."/>
+      <w:lvlJc w:val="left"/>
+      <w:pPr>
+        <w:ind w:left="3600" w:hanging="360"/>
+      </w:pPr>
+    </w:lvl>
+    <w:lvl w:ilvl="5" w:tplc="FFFFFFFF" w:tentative="1">
+      <w:start w:val="1"/>
+      <w:numFmt w:val="lowerRoman"/>
+      <w:lvlText w:val="%6."/>
+      <w:lvlJc w:val="right"/>
+      <w:pPr>
+        <w:ind w:left="4320" w:hanging="180"/>
+      </w:pPr>
+    </w:lvl>
+    <w:lvl w:ilvl="6" w:tplc="FFFFFFFF" w:tentative="1">
+      <w:start w:val="1"/>
+      <w:numFmt w:val="decimal"/>
+      <w:lvlText w:val="%7."/>
+      <w:lvlJc w:val="left"/>
+      <w:pPr>
+        <w:ind w:left="5040" w:hanging="360"/>
+      </w:pPr>
+    </w:lvl>
+    <w:lvl w:ilvl="7" w:tplc="FFFFFFFF" w:tentative="1">
+      <w:start w:val="1"/>
+      <w:numFmt w:val="lowerLetter"/>
+      <w:lvlText w:val="%8."/>
+      <w:lvlJc w:val="left"/>
+      <w:pPr>
+        <w:ind w:left="5760" w:hanging="360"/>
+      </w:pPr>
+    </w:lvl>
+    <w:lvl w:ilvl="8" w:tplc="FFFFFFFF" w:tentative="1">
+      <w:start w:val="1"/>
+      <w:numFmt w:val="lowerRoman"/>
+      <w:lvlText w:val="%9."/>
+      <w:lvlJc w:val="right"/>
+      <w:pPr>
+        <w:ind w:left="6480" w:hanging="180"/>
+      </w:pPr>
+    </w:lvl>
+  </w:abstractNum>
+  <w:abstractNum w:abstractNumId="8" w15:restartNumberingAfterBreak="0">
     <w:nsid w:val="1FEC4FDE"/>
     <w:multiLevelType w:val="hybridMultilevel"/>
     <w:tmpl w:val="9B8A8A2A"/>
@@ -41545,7 +42990,7 @@
       </w:pPr>
     </w:lvl>
   </w:abstractNum>
-  <w:abstractNum w:abstractNumId="8" w15:restartNumberingAfterBreak="0">
+  <w:abstractNum w:abstractNumId="9" w15:restartNumberingAfterBreak="0">
     <w:nsid w:val="20336E17"/>
     <w:multiLevelType w:val="hybridMultilevel"/>
     <w:tmpl w:val="4FFA87A6"/>
@@ -41631,14 +43076,14 @@
       </w:pPr>
     </w:lvl>
   </w:abstractNum>
-  <w:abstractNum w:abstractNumId="9" w15:restartNumberingAfterBreak="0">
-    <w:nsid w:val="2A3D19DC"/>
+  <w:abstractNum w:abstractNumId="10" w15:restartNumberingAfterBreak="0">
+    <w:nsid w:val="28806D76"/>
     <w:multiLevelType w:val="hybridMultilevel"/>
-    <w:tmpl w:val="82628EC4"/>
-    <w:lvl w:ilvl="0" w:tplc="20640A80">
-      <w:start w:val="2"/>
+    <w:tmpl w:val="11D464DC"/>
+    <w:lvl w:ilvl="0" w:tplc="9280B2EA">
+      <w:start w:val="1"/>
       <w:numFmt w:val="decimal"/>
-      <w:lvlText w:val="%1."/>
+      <w:lvlText w:val="%1"/>
       <w:lvlJc w:val="left"/>
       <w:pPr>
         <w:ind w:left="720" w:hanging="360"/>
@@ -41720,7 +43165,96 @@
       </w:pPr>
     </w:lvl>
   </w:abstractNum>
-  <w:abstractNum w:abstractNumId="10" w15:restartNumberingAfterBreak="0">
+  <w:abstractNum w:abstractNumId="11" w15:restartNumberingAfterBreak="0">
+    <w:nsid w:val="2A3D19DC"/>
+    <w:multiLevelType w:val="hybridMultilevel"/>
+    <w:tmpl w:val="82628EC4"/>
+    <w:lvl w:ilvl="0" w:tplc="20640A80">
+      <w:start w:val="2"/>
+      <w:numFmt w:val="decimal"/>
+      <w:lvlText w:val="%1."/>
+      <w:lvlJc w:val="left"/>
+      <w:pPr>
+        <w:ind w:left="720" w:hanging="360"/>
+      </w:pPr>
+      <w:rPr>
+        <w:rFonts w:hint="default"/>
+      </w:rPr>
+    </w:lvl>
+    <w:lvl w:ilvl="1" w:tplc="38090019" w:tentative="1">
+      <w:start w:val="1"/>
+      <w:numFmt w:val="lowerLetter"/>
+      <w:lvlText w:val="%2."/>
+      <w:lvlJc w:val="left"/>
+      <w:pPr>
+        <w:ind w:left="1440" w:hanging="360"/>
+      </w:pPr>
+    </w:lvl>
+    <w:lvl w:ilvl="2" w:tplc="3809001B" w:tentative="1">
+      <w:start w:val="1"/>
+      <w:numFmt w:val="lowerRoman"/>
+      <w:lvlText w:val="%3."/>
+      <w:lvlJc w:val="right"/>
+      <w:pPr>
+        <w:ind w:left="2160" w:hanging="180"/>
+      </w:pPr>
+    </w:lvl>
+    <w:lvl w:ilvl="3" w:tplc="3809000F" w:tentative="1">
+      <w:start w:val="1"/>
+      <w:numFmt w:val="decimal"/>
+      <w:lvlText w:val="%4."/>
+      <w:lvlJc w:val="left"/>
+      <w:pPr>
+        <w:ind w:left="2880" w:hanging="360"/>
+      </w:pPr>
+    </w:lvl>
+    <w:lvl w:ilvl="4" w:tplc="38090019" w:tentative="1">
+      <w:start w:val="1"/>
+      <w:numFmt w:val="lowerLetter"/>
+      <w:lvlText w:val="%5."/>
+      <w:lvlJc w:val="left"/>
+      <w:pPr>
+        <w:ind w:left="3600" w:hanging="360"/>
+      </w:pPr>
+    </w:lvl>
+    <w:lvl w:ilvl="5" w:tplc="3809001B" w:tentative="1">
+      <w:start w:val="1"/>
+      <w:numFmt w:val="lowerRoman"/>
+      <w:lvlText w:val="%6."/>
+      <w:lvlJc w:val="right"/>
+      <w:pPr>
+        <w:ind w:left="4320" w:hanging="180"/>
+      </w:pPr>
+    </w:lvl>
+    <w:lvl w:ilvl="6" w:tplc="3809000F" w:tentative="1">
+      <w:start w:val="1"/>
+      <w:numFmt w:val="decimal"/>
+      <w:lvlText w:val="%7."/>
+      <w:lvlJc w:val="left"/>
+      <w:pPr>
+        <w:ind w:left="5040" w:hanging="360"/>
+      </w:pPr>
+    </w:lvl>
+    <w:lvl w:ilvl="7" w:tplc="38090019" w:tentative="1">
+      <w:start w:val="1"/>
+      <w:numFmt w:val="lowerLetter"/>
+      <w:lvlText w:val="%8."/>
+      <w:lvlJc w:val="left"/>
+      <w:pPr>
+        <w:ind w:left="5760" w:hanging="360"/>
+      </w:pPr>
+    </w:lvl>
+    <w:lvl w:ilvl="8" w:tplc="3809001B" w:tentative="1">
+      <w:start w:val="1"/>
+      <w:numFmt w:val="lowerRoman"/>
+      <w:lvlText w:val="%9."/>
+      <w:lvlJc w:val="right"/>
+      <w:pPr>
+        <w:ind w:left="6480" w:hanging="180"/>
+      </w:pPr>
+    </w:lvl>
+  </w:abstractNum>
+  <w:abstractNum w:abstractNumId="12" w15:restartNumberingAfterBreak="0">
     <w:nsid w:val="2FFC02C8"/>
     <w:multiLevelType w:val="hybridMultilevel"/>
     <w:tmpl w:val="84425D9C"/>
@@ -41806,7 +43340,7 @@
       </w:pPr>
     </w:lvl>
   </w:abstractNum>
-  <w:abstractNum w:abstractNumId="11" w15:restartNumberingAfterBreak="0">
+  <w:abstractNum w:abstractNumId="13" w15:restartNumberingAfterBreak="0">
     <w:nsid w:val="31390EF3"/>
     <w:multiLevelType w:val="hybridMultilevel"/>
     <w:tmpl w:val="7FA2E9D2"/>
@@ -41919,7 +43453,93 @@
       </w:rPr>
     </w:lvl>
   </w:abstractNum>
-  <w:abstractNum w:abstractNumId="12" w15:restartNumberingAfterBreak="0">
+  <w:abstractNum w:abstractNumId="14" w15:restartNumberingAfterBreak="0">
+    <w:nsid w:val="39EC5ACA"/>
+    <w:multiLevelType w:val="hybridMultilevel"/>
+    <w:tmpl w:val="873438C4"/>
+    <w:lvl w:ilvl="0" w:tplc="38090019">
+      <w:start w:val="1"/>
+      <w:numFmt w:val="lowerLetter"/>
+      <w:lvlText w:val="%1."/>
+      <w:lvlJc w:val="left"/>
+      <w:pPr>
+        <w:ind w:left="1440" w:hanging="360"/>
+      </w:pPr>
+    </w:lvl>
+    <w:lvl w:ilvl="1" w:tplc="38090019" w:tentative="1">
+      <w:start w:val="1"/>
+      <w:numFmt w:val="lowerLetter"/>
+      <w:lvlText w:val="%2."/>
+      <w:lvlJc w:val="left"/>
+      <w:pPr>
+        <w:ind w:left="2160" w:hanging="360"/>
+      </w:pPr>
+    </w:lvl>
+    <w:lvl w:ilvl="2" w:tplc="3809001B" w:tentative="1">
+      <w:start w:val="1"/>
+      <w:numFmt w:val="lowerRoman"/>
+      <w:lvlText w:val="%3."/>
+      <w:lvlJc w:val="right"/>
+      <w:pPr>
+        <w:ind w:left="2880" w:hanging="180"/>
+      </w:pPr>
+    </w:lvl>
+    <w:lvl w:ilvl="3" w:tplc="3809000F" w:tentative="1">
+      <w:start w:val="1"/>
+      <w:numFmt w:val="decimal"/>
+      <w:lvlText w:val="%4."/>
+      <w:lvlJc w:val="left"/>
+      <w:pPr>
+        <w:ind w:left="3600" w:hanging="360"/>
+      </w:pPr>
+    </w:lvl>
+    <w:lvl w:ilvl="4" w:tplc="38090019" w:tentative="1">
+      <w:start w:val="1"/>
+      <w:numFmt w:val="lowerLetter"/>
+      <w:lvlText w:val="%5."/>
+      <w:lvlJc w:val="left"/>
+      <w:pPr>
+        <w:ind w:left="4320" w:hanging="360"/>
+      </w:pPr>
+    </w:lvl>
+    <w:lvl w:ilvl="5" w:tplc="3809001B" w:tentative="1">
+      <w:start w:val="1"/>
+      <w:numFmt w:val="lowerRoman"/>
+      <w:lvlText w:val="%6."/>
+      <w:lvlJc w:val="right"/>
+      <w:pPr>
+        <w:ind w:left="5040" w:hanging="180"/>
+      </w:pPr>
+    </w:lvl>
+    <w:lvl w:ilvl="6" w:tplc="3809000F" w:tentative="1">
+      <w:start w:val="1"/>
+      <w:numFmt w:val="decimal"/>
+      <w:lvlText w:val="%7."/>
+      <w:lvlJc w:val="left"/>
+      <w:pPr>
+        <w:ind w:left="5760" w:hanging="360"/>
+      </w:pPr>
+    </w:lvl>
+    <w:lvl w:ilvl="7" w:tplc="38090019" w:tentative="1">
+      <w:start w:val="1"/>
+      <w:numFmt w:val="lowerLetter"/>
+      <w:lvlText w:val="%8."/>
+      <w:lvlJc w:val="left"/>
+      <w:pPr>
+        <w:ind w:left="6480" w:hanging="360"/>
+      </w:pPr>
+    </w:lvl>
+    <w:lvl w:ilvl="8" w:tplc="3809001B" w:tentative="1">
+      <w:start w:val="1"/>
+      <w:numFmt w:val="lowerRoman"/>
+      <w:lvlText w:val="%9."/>
+      <w:lvlJc w:val="right"/>
+      <w:pPr>
+        <w:ind w:left="7200" w:hanging="180"/>
+      </w:pPr>
+    </w:lvl>
+  </w:abstractNum>
+  <w:abstractNum w:abstractNumId="15" w15:restartNumberingAfterBreak="0">
     <w:nsid w:val="3A0F7F99"/>
     <w:multiLevelType w:val="hybridMultilevel"/>
     <w:tmpl w:val="22989726"/>
@@ -42005,7 +43625,7 @@
       </w:pPr>
     </w:lvl>
   </w:abstractNum>
-  <w:abstractNum w:abstractNumId="13" w15:restartNumberingAfterBreak="0">
+  <w:abstractNum w:abstractNumId="16" w15:restartNumberingAfterBreak="0">
     <w:nsid w:val="3C3A46B8"/>
     <w:multiLevelType w:val="hybridMultilevel"/>
     <w:tmpl w:val="4FFA87A6"/>
@@ -42091,7 +43711,7 @@
       </w:pPr>
     </w:lvl>
   </w:abstractNum>
-  <w:abstractNum w:abstractNumId="14" w15:restartNumberingAfterBreak="0">
+  <w:abstractNum w:abstractNumId="17" w15:restartNumberingAfterBreak="0">
     <w:nsid w:val="3EA3414E"/>
     <w:multiLevelType w:val="hybridMultilevel"/>
     <w:tmpl w:val="091AA5E8"/>
@@ -42177,7 +43797,7 @@
       </w:pPr>
     </w:lvl>
   </w:abstractNum>
-  <w:abstractNum w:abstractNumId="15" w15:restartNumberingAfterBreak="0">
+  <w:abstractNum w:abstractNumId="18" w15:restartNumberingAfterBreak="0">
     <w:nsid w:val="43137C51"/>
     <w:multiLevelType w:val="hybridMultilevel"/>
     <w:tmpl w:val="1772EB84"/>
@@ -42290,7 +43910,7 @@
       </w:rPr>
     </w:lvl>
   </w:abstractNum>
-  <w:abstractNum w:abstractNumId="16" w15:restartNumberingAfterBreak="0">
+  <w:abstractNum w:abstractNumId="19" w15:restartNumberingAfterBreak="0">
     <w:nsid w:val="49E4704A"/>
     <w:multiLevelType w:val="hybridMultilevel"/>
     <w:tmpl w:val="4AE0EA30"/>
@@ -42403,7 +44023,7 @@
       </w:rPr>
     </w:lvl>
   </w:abstractNum>
-  <w:abstractNum w:abstractNumId="17" w15:restartNumberingAfterBreak="0">
+  <w:abstractNum w:abstractNumId="20" w15:restartNumberingAfterBreak="0">
     <w:nsid w:val="4C675C19"/>
     <w:multiLevelType w:val="hybridMultilevel"/>
     <w:tmpl w:val="DBA6E908"/>
@@ -42489,7 +44109,7 @@
       </w:pPr>
     </w:lvl>
   </w:abstractNum>
-  <w:abstractNum w:abstractNumId="18" w15:restartNumberingAfterBreak="0">
+  <w:abstractNum w:abstractNumId="21" w15:restartNumberingAfterBreak="0">
     <w:nsid w:val="528C7A52"/>
     <w:multiLevelType w:val="hybridMultilevel"/>
     <w:tmpl w:val="AD145B72"/>
@@ -42578,7 +44198,7 @@
       </w:pPr>
     </w:lvl>
   </w:abstractNum>
-  <w:abstractNum w:abstractNumId="19" w15:restartNumberingAfterBreak="0">
+  <w:abstractNum w:abstractNumId="22" w15:restartNumberingAfterBreak="0">
     <w:nsid w:val="540511B5"/>
     <w:multiLevelType w:val="hybridMultilevel"/>
     <w:tmpl w:val="F5709410"/>
@@ -42664,7 +44284,7 @@
       </w:pPr>
     </w:lvl>
   </w:abstractNum>
-  <w:abstractNum w:abstractNumId="20" w15:restartNumberingAfterBreak="0">
+  <w:abstractNum w:abstractNumId="23" w15:restartNumberingAfterBreak="0">
     <w:nsid w:val="5BF21898"/>
     <w:multiLevelType w:val="hybridMultilevel"/>
     <w:tmpl w:val="D2604AF6"/>
@@ -42750,7 +44370,7 @@
       </w:pPr>
     </w:lvl>
   </w:abstractNum>
-  <w:abstractNum w:abstractNumId="21" w15:restartNumberingAfterBreak="0">
+  <w:abstractNum w:abstractNumId="24" w15:restartNumberingAfterBreak="0">
     <w:nsid w:val="5E5F1A94"/>
     <w:multiLevelType w:val="hybridMultilevel"/>
     <w:tmpl w:val="3B4AF866"/>
@@ -42836,7 +44456,7 @@
       </w:pPr>
     </w:lvl>
   </w:abstractNum>
-  <w:abstractNum w:abstractNumId="22" w15:restartNumberingAfterBreak="0">
+  <w:abstractNum w:abstractNumId="25" w15:restartNumberingAfterBreak="0">
     <w:nsid w:val="68DD22A9"/>
     <w:multiLevelType w:val="hybridMultilevel"/>
     <w:tmpl w:val="E8FC87D8"/>
@@ -42922,7 +44542,7 @@
       </w:pPr>
     </w:lvl>
   </w:abstractNum>
-  <w:abstractNum w:abstractNumId="23" w15:restartNumberingAfterBreak="0">
+  <w:abstractNum w:abstractNumId="26" w15:restartNumberingAfterBreak="0">
     <w:nsid w:val="76ED3C71"/>
     <w:multiLevelType w:val="hybridMultilevel"/>
     <w:tmpl w:val="56208CA4"/>
@@ -43008,7 +44628,7 @@
       </w:pPr>
     </w:lvl>
   </w:abstractNum>
-  <w:abstractNum w:abstractNumId="24" w15:restartNumberingAfterBreak="0">
+  <w:abstractNum w:abstractNumId="27" w15:restartNumberingAfterBreak="0">
     <w:nsid w:val="79E931AA"/>
     <w:multiLevelType w:val="hybridMultilevel"/>
     <w:tmpl w:val="E2A8D9DC"/>
@@ -43125,28 +44745,28 @@
     <w:abstractNumId w:val="4"/>
   </w:num>
   <w:num w:numId="2">
-    <w:abstractNumId w:val="19"/>
+    <w:abstractNumId w:val="22"/>
   </w:num>
   <w:num w:numId="3">
-    <w:abstractNumId w:val="13"/>
+    <w:abstractNumId w:val="16"/>
   </w:num>
   <w:num w:numId="4">
-    <w:abstractNumId w:val="8"/>
+    <w:abstractNumId w:val="9"/>
   </w:num>
   <w:num w:numId="5">
-    <w:abstractNumId w:val="16"/>
+    <w:abstractNumId w:val="19"/>
   </w:num>
   <w:num w:numId="6">
     <w:abstractNumId w:val="1"/>
   </w:num>
   <w:num w:numId="7">
-    <w:abstractNumId w:val="11"/>
+    <w:abstractNumId w:val="13"/>
   </w:num>
   <w:num w:numId="8">
-    <w:abstractNumId w:val="15"/>
+    <w:abstractNumId w:val="18"/>
   </w:num>
   <w:num w:numId="9">
-    <w:abstractNumId w:val="24"/>
+    <w:abstractNumId w:val="27"/>
   </w:num>
   <w:num w:numId="10">
     <w:abstractNumId w:val="6"/>
@@ -43182,25 +44802,25 @@
     <w:abstractNumId w:val="0"/>
   </w:num>
   <w:num w:numId="12">
-    <w:abstractNumId w:val="22"/>
+    <w:abstractNumId w:val="25"/>
   </w:num>
   <w:num w:numId="13">
     <w:abstractNumId w:val="2"/>
   </w:num>
   <w:num w:numId="14">
+    <w:abstractNumId w:val="23"/>
+  </w:num>
+  <w:num w:numId="15">
     <w:abstractNumId w:val="20"/>
   </w:num>
-  <w:num w:numId="15">
-    <w:abstractNumId w:val="17"/>
-  </w:num>
   <w:num w:numId="16">
-    <w:abstractNumId w:val="7"/>
+    <w:abstractNumId w:val="8"/>
   </w:num>
   <w:num w:numId="17">
-    <w:abstractNumId w:val="10"/>
+    <w:abstractNumId w:val="12"/>
   </w:num>
   <w:num w:numId="18">
-    <w:abstractNumId w:val="14"/>
+    <w:abstractNumId w:val="17"/>
   </w:num>
   <w:num w:numId="19">
     <w:abstractNumId w:val="5"/>
@@ -43209,19 +44829,28 @@
     <w:abstractNumId w:val="3"/>
   </w:num>
   <w:num w:numId="21">
-    <w:abstractNumId w:val="12"/>
+    <w:abstractNumId w:val="15"/>
   </w:num>
   <w:num w:numId="22">
-    <w:abstractNumId w:val="9"/>
+    <w:abstractNumId w:val="11"/>
   </w:num>
   <w:num w:numId="23">
+    <w:abstractNumId w:val="24"/>
+  </w:num>
+  <w:num w:numId="24">
     <w:abstractNumId w:val="21"/>
   </w:num>
-  <w:num w:numId="24">
-    <w:abstractNumId w:val="18"/>
+  <w:num w:numId="25">
+    <w:abstractNumId w:val="26"/>
   </w:num>
-  <w:num w:numId="25">
-    <w:abstractNumId w:val="23"/>
+  <w:num w:numId="26">
+    <w:abstractNumId w:val="14"/>
+  </w:num>
+  <w:num w:numId="27">
+    <w:abstractNumId w:val="10"/>
+  </w:num>
+  <w:num w:numId="28">
+    <w:abstractNumId w:val="7"/>
   </w:num>
   <w:numIdMacAtCleanup w:val="18"/>
 </w:numbering>

</xml_diff>